<commit_message>
v0.08 - Recommendation System
In this version I have added
 - A recommendation system when you rate an album
 - It only searches for unrated albums that are not the one you rated
 - it displays information in the Graphics Pane
</commit_message>
<xml_diff>
--- a/13DTC Project Writing.docx
+++ b/13DTC Project Writing.docx
@@ -7587,6 +7587,12 @@
         </w:rPr>
         <w:t>I managed to complete my rating system and my searching features. I might add to them at a later date to make it work with the recommendation system or to transfer outputs into the GUI, but for now I have made my code more intuitive and also completed an integral part of my project</w:t>
       </w:r>
+      <w:r>
+        <w:rPr>
+          <w:iCs/>
+        </w:rPr>
+        <w:t xml:space="preserve">. </w:t>
+      </w:r>
     </w:p>
     <w:p>
       <w:pPr>
@@ -7644,8 +7650,67 @@
           <w:iCs/>
         </w:rPr>
       </w:pPr>
-      <w:bookmarkStart w:id="1" w:name="_GoBack"/>
-      <w:bookmarkEnd w:id="1"/>
+      <w:r>
+        <w:rPr>
+          <w:iCs/>
+          <w:noProof/>
+          <w:lang w:eastAsia="en-NZ"/>
+        </w:rPr>
+        <w:drawing>
+          <wp:inline distT="0" distB="0" distL="0" distR="0" wp14:anchorId="76E57404" wp14:editId="50F4A457">
+            <wp:extent cx="5731510" cy="3423285"/>
+            <wp:effectExtent l="0" t="0" r="2540" b="5715"/>
+            <wp:docPr id="34" name="Picture 34"/>
+            <wp:cNvGraphicFramePr>
+              <a:graphicFrameLocks xmlns:a="http://schemas.openxmlformats.org/drawingml/2006/main" noChangeAspect="1"/>
+            </wp:cNvGraphicFramePr>
+            <a:graphic xmlns:a="http://schemas.openxmlformats.org/drawingml/2006/main">
+              <a:graphicData uri="http://schemas.openxmlformats.org/drawingml/2006/picture">
+                <pic:pic xmlns:pic="http://schemas.openxmlformats.org/drawingml/2006/picture">
+                  <pic:nvPicPr>
+                    <pic:cNvPr id="34" name="13087FA.tmp"/>
+                    <pic:cNvPicPr/>
+                  </pic:nvPicPr>
+                  <pic:blipFill>
+                    <a:blip r:embed="rId47" cstate="print">
+                      <a:extLst>
+                        <a:ext uri="{28A0092B-C50C-407E-A947-70E740481C1C}">
+                          <a14:useLocalDpi xmlns:a14="http://schemas.microsoft.com/office/drawing/2010/main" val="0"/>
+                        </a:ext>
+                      </a:extLst>
+                    </a:blip>
+                    <a:stretch>
+                      <a:fillRect/>
+                    </a:stretch>
+                  </pic:blipFill>
+                  <pic:spPr>
+                    <a:xfrm>
+                      <a:off x="0" y="0"/>
+                      <a:ext cx="5731510" cy="3423285"/>
+                    </a:xfrm>
+                    <a:prstGeom prst="rect">
+                      <a:avLst/>
+                    </a:prstGeom>
+                  </pic:spPr>
+                </pic:pic>
+              </a:graphicData>
+            </a:graphic>
+          </wp:inline>
+        </w:drawing>
+      </w:r>
+    </w:p>
+    <w:p>
+      <w:pPr>
+        <w:rPr>
+          <w:iCs/>
+        </w:rPr>
+      </w:pPr>
+      <w:r>
+        <w:rPr>
+          <w:iCs/>
+        </w:rPr>
+        <w:t>I have pushed back my recommendation system to Sprint #3 as a result of not being able to finish it in Sprint #2, however everything else in Sprint #2 has been completed and put into Completed. I have set “Give Recommendations” as my most important piece to construct next. This will be done in the GUI and should be a big part of my code that I will be able to make during this sprint, getting this done will get me back on track to finalising my Minimum Viable Product and then moving on to touching up the code and making it more efficient or more aesthetically pleasing.</w:t>
+      </w:r>
     </w:p>
     <w:p>
       <w:pPr>
@@ -7766,6 +7831,9 @@
             <w:pPr>
               <w:jc w:val="center"/>
             </w:pPr>
+            <w:r>
+              <w:t>3</w:t>
+            </w:r>
           </w:p>
         </w:tc>
         <w:tc>
@@ -7776,6 +7844,9 @@
             <w:pPr>
               <w:jc w:val="center"/>
             </w:pPr>
+            <w:r>
+              <w:t>10/08/20</w:t>
+            </w:r>
           </w:p>
         </w:tc>
         <w:tc>
@@ -7786,6 +7857,9 @@
             <w:pPr>
               <w:jc w:val="center"/>
             </w:pPr>
+            <w:r>
+              <w:t>21/08/20</w:t>
+            </w:r>
           </w:p>
         </w:tc>
       </w:tr>
@@ -7817,7 +7891,7 @@
     </w:p>
     <w:p>
       <w:pPr>
-        <w:pStyle w:val="Heading1"/>
+        <w:pStyle w:val="Heading2"/>
       </w:pPr>
       <w:r>
         <w:t>Planning</w:t>
@@ -7839,6 +7913,410 @@
         <w:t>What are you going to work on in this sprint?</w:t>
       </w:r>
     </w:p>
+    <w:p>
+      <w:r>
+        <w:t>In this sprint I plan to work on:</w:t>
+      </w:r>
+    </w:p>
+    <w:p>
+      <w:pPr>
+        <w:pStyle w:val="ListParagraph"/>
+        <w:numPr>
+          <w:ilvl w:val="0"/>
+          <w:numId w:val="8"/>
+        </w:numPr>
+      </w:pPr>
+      <w:r>
+        <w:t>The Recommendation System</w:t>
+      </w:r>
+    </w:p>
+    <w:p>
+      <w:pPr>
+        <w:pStyle w:val="ListParagraph"/>
+        <w:numPr>
+          <w:ilvl w:val="0"/>
+          <w:numId w:val="8"/>
+        </w:numPr>
+      </w:pPr>
+      <w:r>
+        <w:t>A possible revamp of said system</w:t>
+      </w:r>
+    </w:p>
+    <w:p>
+      <w:pPr>
+        <w:pStyle w:val="ListParagraph"/>
+        <w:numPr>
+          <w:ilvl w:val="0"/>
+          <w:numId w:val="8"/>
+        </w:numPr>
+      </w:pPr>
+      <w:r>
+        <w:t>GUI printing with information</w:t>
+      </w:r>
+    </w:p>
+    <w:p>
+      <w:pPr>
+        <w:pStyle w:val="ListParagraph"/>
+        <w:numPr>
+          <w:ilvl w:val="0"/>
+          <w:numId w:val="8"/>
+        </w:numPr>
+      </w:pPr>
+      <w:r>
+        <w:t>GUI input with buttons (</w:t>
+      </w:r>
+      <w:proofErr w:type="spellStart"/>
+      <w:r>
+        <w:t>eg</w:t>
+      </w:r>
+      <w:proofErr w:type="spellEnd"/>
+      <w:r>
+        <w:t>. Stars for Rating System)</w:t>
+      </w:r>
+    </w:p>
+    <w:p>
+      <w:r>
+        <w:rPr>
+          <w:noProof/>
+          <w:lang w:eastAsia="en-NZ"/>
+        </w:rPr>
+        <w:drawing>
+          <wp:anchor distT="0" distB="0" distL="114300" distR="114300" simplePos="0" relativeHeight="251665408" behindDoc="0" locked="0" layoutInCell="1" allowOverlap="1" wp14:anchorId="4C56DC31" wp14:editId="2E288211">
+            <wp:simplePos x="0" y="0"/>
+            <wp:positionH relativeFrom="margin">
+              <wp:align>left</wp:align>
+            </wp:positionH>
+            <wp:positionV relativeFrom="paragraph">
+              <wp:posOffset>5080</wp:posOffset>
+            </wp:positionV>
+            <wp:extent cx="2289810" cy="4505325"/>
+            <wp:effectExtent l="0" t="0" r="0" b="9525"/>
+            <wp:wrapSquare wrapText="bothSides"/>
+            <wp:docPr id="35" name="Picture 35"/>
+            <wp:cNvGraphicFramePr>
+              <a:graphicFrameLocks xmlns:a="http://schemas.openxmlformats.org/drawingml/2006/main" noChangeAspect="1"/>
+            </wp:cNvGraphicFramePr>
+            <a:graphic xmlns:a="http://schemas.openxmlformats.org/drawingml/2006/main">
+              <a:graphicData uri="http://schemas.openxmlformats.org/drawingml/2006/picture">
+                <pic:pic xmlns:pic="http://schemas.openxmlformats.org/drawingml/2006/picture">
+                  <pic:nvPicPr>
+                    <pic:cNvPr id="35" name="13029D1.tmp"/>
+                    <pic:cNvPicPr/>
+                  </pic:nvPicPr>
+                  <pic:blipFill>
+                    <a:blip r:embed="rId48">
+                      <a:extLst>
+                        <a:ext uri="{28A0092B-C50C-407E-A947-70E740481C1C}">
+                          <a14:useLocalDpi xmlns:a14="http://schemas.microsoft.com/office/drawing/2010/main" val="0"/>
+                        </a:ext>
+                      </a:extLst>
+                    </a:blip>
+                    <a:stretch>
+                      <a:fillRect/>
+                    </a:stretch>
+                  </pic:blipFill>
+                  <pic:spPr>
+                    <a:xfrm>
+                      <a:off x="0" y="0"/>
+                      <a:ext cx="2289810" cy="4505325"/>
+                    </a:xfrm>
+                    <a:prstGeom prst="rect">
+                      <a:avLst/>
+                    </a:prstGeom>
+                  </pic:spPr>
+                </pic:pic>
+              </a:graphicData>
+            </a:graphic>
+            <wp14:sizeRelH relativeFrom="margin">
+              <wp14:pctWidth>0</wp14:pctWidth>
+            </wp14:sizeRelH>
+            <wp14:sizeRelV relativeFrom="margin">
+              <wp14:pctHeight>0</wp14:pctHeight>
+            </wp14:sizeRelV>
+          </wp:anchor>
+        </w:drawing>
+      </w:r>
+      <w:r>
+        <w:t>If I manage to complete this in the time I have, this should set me up well for an on time and high-quality completion. The big problem from this sprint is the time constraint, I have had to start my sprint late due to being slow. I was supposed to start this sprint on the 10</w:t>
+      </w:r>
+      <w:r>
+        <w:rPr>
+          <w:vertAlign w:val="superscript"/>
+        </w:rPr>
+        <w:t>th</w:t>
+      </w:r>
+      <w:r>
+        <w:t xml:space="preserve"> of August but I have only begun working on it a week later on the 17</w:t>
+      </w:r>
+      <w:r>
+        <w:rPr>
+          <w:vertAlign w:val="superscript"/>
+        </w:rPr>
+        <w:t>th</w:t>
+      </w:r>
+      <w:r>
+        <w:t>. This is a problem but with some hard work and time at home I should be able to get it done</w:t>
+      </w:r>
+    </w:p>
+    <w:p>
+      <w:pPr>
+        <w:rPr>
+          <w:iCs/>
+        </w:rPr>
+      </w:pPr>
+      <w:r>
+        <w:rPr>
+          <w:i/>
+          <w:iCs/>
+        </w:rPr>
+        <w:t>Provide</w:t>
+      </w:r>
+      <w:r>
+        <w:rPr>
+          <w:i/>
+          <w:iCs/>
+        </w:rPr>
+        <w:t xml:space="preserve"> evidence (screenshot / photo) </w:t>
+      </w:r>
+      <w:r>
+        <w:rPr>
+          <w:i/>
+          <w:iCs/>
+        </w:rPr>
+        <w:t xml:space="preserve">of your project management tool(s) being used to plan the development of your outcome </w:t>
+      </w:r>
+      <w:r>
+        <w:rPr>
+          <w:i/>
+          <w:iCs/>
+        </w:rPr>
+        <w:t xml:space="preserve">at the </w:t>
+      </w:r>
+      <w:r>
+        <w:rPr>
+          <w:i/>
+          <w:iCs/>
+        </w:rPr>
+        <w:t>beginning</w:t>
+      </w:r>
+      <w:r>
+        <w:rPr>
+          <w:i/>
+          <w:iCs/>
+        </w:rPr>
+        <w:t xml:space="preserve"> of your sprint here</w:t>
+      </w:r>
+    </w:p>
+    <w:p>
+      <w:pPr>
+        <w:rPr>
+          <w:iCs/>
+        </w:rPr>
+      </w:pPr>
+      <w:r>
+        <w:rPr>
+          <w:iCs/>
+        </w:rPr>
+        <w:t>I am prioritising the Recommendation system for this sprint as it is part of my Minimum Viable Product. If I were to focus on implementing GUI input it would be wasted as I already have the same process set up in the Shell. Also, I can adapt my Recommendation system into the GUI input, so working off of my recommendation system will be beneficial for me. My idea is to have it where if a user rates an album, an albums information will show up in the GUI depending on whether it meets the criteria for being recommended to the user. The GUI print will also include 3 stars, which the user can click to store a rating for the recommendation.</w:t>
+      </w:r>
+    </w:p>
+    <w:p>
+      <w:pPr>
+        <w:rPr>
+          <w:iCs/>
+        </w:rPr>
+      </w:pPr>
+    </w:p>
+    <w:p>
+      <w:pPr>
+        <w:rPr>
+          <w:iCs/>
+        </w:rPr>
+      </w:pPr>
+    </w:p>
+    <w:p>
+      <w:pPr>
+        <w:rPr>
+          <w:iCs/>
+        </w:rPr>
+      </w:pPr>
+      <w:bookmarkStart w:id="1" w:name="_GoBack"/>
+      <w:bookmarkEnd w:id="1"/>
+      <w:r>
+        <w:rPr>
+          <w:iCs/>
+        </w:rPr>
+        <w:lastRenderedPageBreak/>
+        <w:t>For the recommendation system, I have two ideas:</w:t>
+      </w:r>
+    </w:p>
+    <w:p>
+      <w:pPr>
+        <w:pStyle w:val="ListParagraph"/>
+        <w:numPr>
+          <w:ilvl w:val="0"/>
+          <w:numId w:val="9"/>
+        </w:numPr>
+        <w:rPr>
+          <w:iCs/>
+        </w:rPr>
+      </w:pPr>
+      <w:r>
+        <w:rPr>
+          <w:iCs/>
+        </w:rPr>
+        <w:t>Recommend based on rating and Genre</w:t>
+      </w:r>
+    </w:p>
+    <w:p>
+      <w:pPr>
+        <w:pStyle w:val="ListParagraph"/>
+        <w:numPr>
+          <w:ilvl w:val="0"/>
+          <w:numId w:val="9"/>
+        </w:numPr>
+        <w:rPr>
+          <w:iCs/>
+        </w:rPr>
+      </w:pPr>
+      <w:r>
+        <w:rPr>
+          <w:iCs/>
+        </w:rPr>
+        <w:t>Recommend based on rating and Artist</w:t>
+      </w:r>
+    </w:p>
+    <w:p>
+      <w:pPr>
+        <w:rPr>
+          <w:iCs/>
+        </w:rPr>
+      </w:pPr>
+      <w:r>
+        <w:rPr>
+          <w:iCs/>
+        </w:rPr>
+        <w:t>Both of these are valid. I could do something where if a user rates something 3 stars, it will recommend something that is the exact same genre, or the same artist if applicable. If the user rates something 2 stars, it should only recommend it if both the genre and artist match. But, if the user rates something 1 star, it should avoid recommending something that has either the same genre or artist.</w:t>
+      </w:r>
+      <w:r>
+        <w:rPr>
+          <w:iCs/>
+        </w:rPr>
+        <w:t xml:space="preserve"> However, I don’t know if it is easier to do a recommendation system with both or just one of the two options. Both could result in a more accurate recommendation, but could be more clunky and confusing to understand. One could result in more vague recommendations but be easier to produce. </w:t>
+      </w:r>
+    </w:p>
+    <w:p>
+      <w:pPr>
+        <w:rPr>
+          <w:iCs/>
+        </w:rPr>
+      </w:pPr>
+      <w:r>
+        <w:rPr>
+          <w:iCs/>
+        </w:rPr>
+        <w:t>I can either:</w:t>
+      </w:r>
+    </w:p>
+    <w:p>
+      <w:pPr>
+        <w:pStyle w:val="ListParagraph"/>
+        <w:numPr>
+          <w:ilvl w:val="0"/>
+          <w:numId w:val="10"/>
+        </w:numPr>
+        <w:rPr>
+          <w:iCs/>
+        </w:rPr>
+      </w:pPr>
+      <w:r>
+        <w:rPr>
+          <w:iCs/>
+        </w:rPr>
+        <w:t>Create the Recommendation System only factoring in the Rating and Genre</w:t>
+      </w:r>
+    </w:p>
+    <w:p>
+      <w:pPr>
+        <w:pStyle w:val="ListParagraph"/>
+        <w:numPr>
+          <w:ilvl w:val="0"/>
+          <w:numId w:val="10"/>
+        </w:numPr>
+        <w:rPr>
+          <w:iCs/>
+        </w:rPr>
+      </w:pPr>
+      <w:r>
+        <w:rPr>
+          <w:iCs/>
+        </w:rPr>
+        <w:t>Create the Recommendation System only factoring in the Rating and Artist</w:t>
+      </w:r>
+    </w:p>
+    <w:p>
+      <w:pPr>
+        <w:pStyle w:val="ListParagraph"/>
+        <w:numPr>
+          <w:ilvl w:val="0"/>
+          <w:numId w:val="10"/>
+        </w:numPr>
+        <w:rPr>
+          <w:iCs/>
+        </w:rPr>
+      </w:pPr>
+      <w:r>
+        <w:rPr>
+          <w:iCs/>
+        </w:rPr>
+        <w:t>Create the Recommendation System factoring in both</w:t>
+      </w:r>
+    </w:p>
+    <w:p>
+      <w:pPr>
+        <w:pStyle w:val="ListParagraph"/>
+        <w:numPr>
+          <w:ilvl w:val="0"/>
+          <w:numId w:val="10"/>
+        </w:numPr>
+        <w:rPr>
+          <w:iCs/>
+        </w:rPr>
+      </w:pPr>
+      <w:r>
+        <w:rPr>
+          <w:iCs/>
+        </w:rPr>
+        <w:t>Do either 1 or 2 and then update the recommendation system later</w:t>
+      </w:r>
+      <w:r>
+        <w:rPr>
+          <w:iCs/>
+        </w:rPr>
+        <w:t xml:space="preserve"> to be like 3</w:t>
+      </w:r>
+    </w:p>
+    <w:p>
+      <w:pPr>
+        <w:rPr>
+          <w:iCs/>
+        </w:rPr>
+      </w:pPr>
+      <w:r>
+        <w:rPr>
+          <w:iCs/>
+        </w:rPr>
+        <w:t>I believe 4 is the best option here. Doing that will save me time for this sprint and leave it so that my Minimum Viable Product is completed first, then if I have time I can adapt my recommendation system to make it more in-depth and complex. This saves me time where I need it and also allows for me to work more efficiently on my project over this sprint alone. I will only factor in the rating and the genre for the time being. If I have time I will update it to bring it up to factoring in both.</w:t>
+      </w:r>
+    </w:p>
+    <w:p>
+      <w:pPr>
+        <w:pStyle w:val="Heading2"/>
+      </w:pPr>
+      <w:r>
+        <w:t>Development</w:t>
+      </w:r>
+    </w:p>
     <w:p/>
     <w:p>
       <w:pPr>
@@ -7852,82 +8330,92 @@
           <w:i/>
           <w:iCs/>
         </w:rPr>
-        <w:t>Provide</w:t>
-      </w:r>
-      <w:r>
-        <w:rPr>
-          <w:i/>
-          <w:iCs/>
-        </w:rPr>
-        <w:t xml:space="preserve"> evidence (screenshot / photo) </w:t>
-      </w:r>
-      <w:r>
-        <w:rPr>
-          <w:i/>
-          <w:iCs/>
-        </w:rPr>
-        <w:t xml:space="preserve">of your project management tool(s) being used to plan the development of your outcome </w:t>
-      </w:r>
-      <w:r>
-        <w:rPr>
-          <w:i/>
-          <w:iCs/>
-        </w:rPr>
-        <w:t xml:space="preserve">at the </w:t>
-      </w:r>
-      <w:r>
-        <w:rPr>
-          <w:i/>
-          <w:iCs/>
-        </w:rPr>
-        <w:t>beginning</w:t>
-      </w:r>
-      <w:r>
-        <w:rPr>
-          <w:i/>
-          <w:iCs/>
-        </w:rPr>
-        <w:t xml:space="preserve"> of your sprint here</w:t>
-      </w:r>
-    </w:p>
-    <w:p/>
-    <w:p/>
-    <w:p>
-      <w:pPr>
-        <w:rPr>
-          <w:rFonts w:asciiTheme="majorHAnsi" w:eastAsiaTheme="majorEastAsia" w:hAnsiTheme="majorHAnsi" w:cstheme="majorBidi"/>
-          <w:color w:val="2F5496" w:themeColor="accent1" w:themeShade="BF"/>
-          <w:sz w:val="32"/>
-          <w:szCs w:val="32"/>
-        </w:rPr>
-      </w:pPr>
-      <w:r>
-        <w:br w:type="page"/>
-      </w:r>
-    </w:p>
-    <w:p>
-      <w:pPr>
-        <w:pStyle w:val="Heading1"/>
-      </w:pPr>
-      <w:r>
-        <w:lastRenderedPageBreak/>
-        <w:t>Development</w:t>
-      </w:r>
-    </w:p>
-    <w:p/>
-    <w:p>
-      <w:pPr>
-        <w:rPr>
-          <w:i/>
-          <w:iCs/>
-        </w:rPr>
-      </w:pPr>
-      <w:r>
-        <w:rPr>
-          <w:i/>
-          <w:iCs/>
-        </w:rPr>
         <w:t>What components are you going to trial?</w:t>
+      </w:r>
+    </w:p>
+    <w:p>
+      <w:pPr>
+        <w:rPr>
+          <w:iCs/>
+        </w:rPr>
+      </w:pPr>
+      <w:r>
+        <w:rPr>
+          <w:iCs/>
+        </w:rPr>
+        <w:t>In this sprint I will trial:</w:t>
+      </w:r>
+    </w:p>
+    <w:p>
+      <w:pPr>
+        <w:pStyle w:val="ListParagraph"/>
+        <w:numPr>
+          <w:ilvl w:val="0"/>
+          <w:numId w:val="8"/>
+        </w:numPr>
+        <w:rPr>
+          <w:iCs/>
+        </w:rPr>
+      </w:pPr>
+      <w:r>
+        <w:rPr>
+          <w:iCs/>
+        </w:rPr>
+        <w:t>Recommending an album to a user</w:t>
+      </w:r>
+    </w:p>
+    <w:p>
+      <w:pPr>
+        <w:pStyle w:val="ListParagraph"/>
+        <w:numPr>
+          <w:ilvl w:val="0"/>
+          <w:numId w:val="8"/>
+        </w:numPr>
+        <w:rPr>
+          <w:iCs/>
+        </w:rPr>
+      </w:pPr>
+      <w:r>
+        <w:rPr>
+          <w:iCs/>
+        </w:rPr>
+        <w:t>Using the GUI to print information</w:t>
+      </w:r>
+    </w:p>
+    <w:p>
+      <w:pPr>
+        <w:pStyle w:val="ListParagraph"/>
+        <w:numPr>
+          <w:ilvl w:val="0"/>
+          <w:numId w:val="8"/>
+        </w:numPr>
+        <w:rPr>
+          <w:iCs/>
+        </w:rPr>
+      </w:pPr>
+      <w:r>
+        <w:rPr>
+          <w:iCs/>
+        </w:rPr>
+        <w:t>Rating an album via the GUI</w:t>
+      </w:r>
+    </w:p>
+    <w:p>
+      <w:pPr>
+        <w:pStyle w:val="ListParagraph"/>
+        <w:numPr>
+          <w:ilvl w:val="0"/>
+          <w:numId w:val="8"/>
+        </w:numPr>
+        <w:rPr>
+          <w:iCs/>
+        </w:rPr>
+      </w:pPr>
+      <w:r>
+        <w:rPr>
+          <w:iCs/>
+        </w:rPr>
+        <w:t>Rating an album via a Recommendation</w:t>
       </w:r>
     </w:p>
     <w:p>
@@ -7991,6 +8479,7 @@
         </w:rPr>
       </w:pPr>
       <w:r>
+        <w:lastRenderedPageBreak/>
         <w:br w:type="page"/>
       </w:r>
     </w:p>
@@ -8452,8 +8941,8 @@
       <w:pPr>
         <w:pStyle w:val="Heading1"/>
         <w:sectPr>
-          <w:headerReference w:type="default" r:id="rId47"/>
-          <w:footerReference w:type="default" r:id="rId48"/>
+          <w:headerReference w:type="default" r:id="rId49"/>
+          <w:footerReference w:type="default" r:id="rId50"/>
           <w:pgSz w:w="11906" w:h="16838"/>
           <w:pgMar w:top="1440" w:right="1440" w:bottom="1440" w:left="1440" w:header="708" w:footer="708" w:gutter="0"/>
           <w:cols w:space="708"/>
@@ -8463,7 +8952,7 @@
     </w:p>
     <w:p>
       <w:pPr>
-        <w:pStyle w:val="Heading1"/>
+        <w:pStyle w:val="Heading2"/>
       </w:pPr>
       <w:r>
         <w:lastRenderedPageBreak/>
@@ -9693,7 +10182,7 @@
     </w:p>
     <w:p>
       <w:pPr>
-        <w:pStyle w:val="Heading1"/>
+        <w:pStyle w:val="Heading2"/>
       </w:pPr>
       <w:r>
         <w:lastRenderedPageBreak/>
@@ -10110,6 +10599,7 @@
         <w:docPartUnique/>
       </w:docPartObj>
     </w:sdtPr>
+    <w:sdtEndPr/>
     <w:sdtContent>
       <w:sdt>
         <w:sdtPr>
@@ -10119,6 +10609,7 @@
             <w:docPartUnique/>
           </w:docPartObj>
         </w:sdtPr>
+        <w:sdtEndPr/>
         <w:sdtContent>
           <w:p>
             <w:pPr>
@@ -10204,7 +10695,7 @@
                 <w:bCs/>
                 <w:noProof/>
               </w:rPr>
-              <w:t>26</w:t>
+              <w:t>27</w:t>
             </w:r>
             <w:r>
               <w:rPr>
@@ -10238,6 +10729,7 @@
         <w:docPartUnique/>
       </w:docPartObj>
     </w:sdtPr>
+    <w:sdtEndPr/>
     <w:sdtContent>
       <w:sdt>
         <w:sdtPr>
@@ -10247,6 +10739,7 @@
             <w:docPartUnique/>
           </w:docPartObj>
         </w:sdtPr>
+        <w:sdtEndPr/>
         <w:sdtContent>
           <w:p>
             <w:pPr>
@@ -10287,7 +10780,7 @@
                 <w:bCs/>
                 <w:noProof/>
               </w:rPr>
-              <w:t>18</w:t>
+              <w:t>19</w:t>
             </w:r>
             <w:r>
               <w:rPr>
@@ -10332,7 +10825,7 @@
                 <w:bCs/>
                 <w:noProof/>
               </w:rPr>
-              <w:t>26</w:t>
+              <w:t>27</w:t>
             </w:r>
             <w:r>
               <w:rPr>
@@ -10366,6 +10859,7 @@
         <w:docPartUnique/>
       </w:docPartObj>
     </w:sdtPr>
+    <w:sdtEndPr/>
     <w:sdtContent>
       <w:sdt>
         <w:sdtPr>
@@ -10375,6 +10869,7 @@
             <w:docPartUnique/>
           </w:docPartObj>
         </w:sdtPr>
+        <w:sdtEndPr/>
         <w:sdtContent>
           <w:p>
             <w:pPr>
@@ -10415,7 +10910,7 @@
                 <w:bCs/>
                 <w:noProof/>
               </w:rPr>
-              <w:t>26</w:t>
+              <w:t>22</w:t>
             </w:r>
             <w:r>
               <w:rPr>
@@ -10460,7 +10955,7 @@
                 <w:bCs/>
                 <w:noProof/>
               </w:rPr>
-              <w:t>26</w:t>
+              <w:t>27</w:t>
             </w:r>
             <w:r>
               <w:rPr>
@@ -10585,6 +11080,95 @@
 <file path=word/numbering.xml><?xml version="1.0" encoding="utf-8"?>
 <w:numbering xmlns:wpc="http://schemas.microsoft.com/office/word/2010/wordprocessingCanvas" xmlns:cx="http://schemas.microsoft.com/office/drawing/2014/chartex" xmlns:cx1="http://schemas.microsoft.com/office/drawing/2015/9/8/chartex" xmlns:mc="http://schemas.openxmlformats.org/markup-compatibility/2006" xmlns:o="urn:schemas-microsoft-com:office:office" xmlns:r="http://schemas.openxmlformats.org/officeDocument/2006/relationships" xmlns:m="http://schemas.openxmlformats.org/officeDocument/2006/math" xmlns:v="urn:schemas-microsoft-com:vml" xmlns:wp14="http://schemas.microsoft.com/office/word/2010/wordprocessingDrawing" xmlns:wp="http://schemas.openxmlformats.org/drawingml/2006/wordprocessingDrawing" xmlns:w10="urn:schemas-microsoft-com:office:word" xmlns:w="http://schemas.openxmlformats.org/wordprocessingml/2006/main" xmlns:w14="http://schemas.microsoft.com/office/word/2010/wordml" xmlns:w15="http://schemas.microsoft.com/office/word/2012/wordml" xmlns:w16se="http://schemas.microsoft.com/office/word/2015/wordml/symex" xmlns:wpg="http://schemas.microsoft.com/office/word/2010/wordprocessingGroup" xmlns:wpi="http://schemas.microsoft.com/office/word/2010/wordprocessingInk" xmlns:wne="http://schemas.microsoft.com/office/word/2006/wordml" xmlns:wps="http://schemas.microsoft.com/office/word/2010/wordprocessingShape" mc:Ignorable="w14 w15 w16se wp14">
   <w:abstractNum w:abstractNumId="0" w15:restartNumberingAfterBreak="0">
+    <w:nsid w:val="088B6D49"/>
+    <w:multiLevelType w:val="hybridMultilevel"/>
+    <w:tmpl w:val="B8FC25A2"/>
+    <w:lvl w:ilvl="0" w:tplc="1409000F">
+      <w:start w:val="1"/>
+      <w:numFmt w:val="decimal"/>
+      <w:lvlText w:val="%1."/>
+      <w:lvlJc w:val="left"/>
+      <w:pPr>
+        <w:ind w:left="720" w:hanging="360"/>
+      </w:pPr>
+      <w:rPr>
+        <w:rFonts w:hint="default"/>
+      </w:rPr>
+    </w:lvl>
+    <w:lvl w:ilvl="1" w:tplc="14090019" w:tentative="1">
+      <w:start w:val="1"/>
+      <w:numFmt w:val="lowerLetter"/>
+      <w:lvlText w:val="%2."/>
+      <w:lvlJc w:val="left"/>
+      <w:pPr>
+        <w:ind w:left="1440" w:hanging="360"/>
+      </w:pPr>
+    </w:lvl>
+    <w:lvl w:ilvl="2" w:tplc="1409001B" w:tentative="1">
+      <w:start w:val="1"/>
+      <w:numFmt w:val="lowerRoman"/>
+      <w:lvlText w:val="%3."/>
+      <w:lvlJc w:val="right"/>
+      <w:pPr>
+        <w:ind w:left="2160" w:hanging="180"/>
+      </w:pPr>
+    </w:lvl>
+    <w:lvl w:ilvl="3" w:tplc="1409000F" w:tentative="1">
+      <w:start w:val="1"/>
+      <w:numFmt w:val="decimal"/>
+      <w:lvlText w:val="%4."/>
+      <w:lvlJc w:val="left"/>
+      <w:pPr>
+        <w:ind w:left="2880" w:hanging="360"/>
+      </w:pPr>
+    </w:lvl>
+    <w:lvl w:ilvl="4" w:tplc="14090019" w:tentative="1">
+      <w:start w:val="1"/>
+      <w:numFmt w:val="lowerLetter"/>
+      <w:lvlText w:val="%5."/>
+      <w:lvlJc w:val="left"/>
+      <w:pPr>
+        <w:ind w:left="3600" w:hanging="360"/>
+      </w:pPr>
+    </w:lvl>
+    <w:lvl w:ilvl="5" w:tplc="1409001B" w:tentative="1">
+      <w:start w:val="1"/>
+      <w:numFmt w:val="lowerRoman"/>
+      <w:lvlText w:val="%6."/>
+      <w:lvlJc w:val="right"/>
+      <w:pPr>
+        <w:ind w:left="4320" w:hanging="180"/>
+      </w:pPr>
+    </w:lvl>
+    <w:lvl w:ilvl="6" w:tplc="1409000F" w:tentative="1">
+      <w:start w:val="1"/>
+      <w:numFmt w:val="decimal"/>
+      <w:lvlText w:val="%7."/>
+      <w:lvlJc w:val="left"/>
+      <w:pPr>
+        <w:ind w:left="5040" w:hanging="360"/>
+      </w:pPr>
+    </w:lvl>
+    <w:lvl w:ilvl="7" w:tplc="14090019" w:tentative="1">
+      <w:start w:val="1"/>
+      <w:numFmt w:val="lowerLetter"/>
+      <w:lvlText w:val="%8."/>
+      <w:lvlJc w:val="left"/>
+      <w:pPr>
+        <w:ind w:left="5760" w:hanging="360"/>
+      </w:pPr>
+    </w:lvl>
+    <w:lvl w:ilvl="8" w:tplc="1409001B" w:tentative="1">
+      <w:start w:val="1"/>
+      <w:numFmt w:val="lowerRoman"/>
+      <w:lvlText w:val="%9."/>
+      <w:lvlJc w:val="right"/>
+      <w:pPr>
+        <w:ind w:left="6480" w:hanging="180"/>
+      </w:pPr>
+    </w:lvl>
+  </w:abstractNum>
+  <w:abstractNum w:abstractNumId="1" w15:restartNumberingAfterBreak="0">
     <w:nsid w:val="287A1666"/>
     <w:multiLevelType w:val="hybridMultilevel"/>
     <w:tmpl w:val="D21AA5C0"/>
@@ -10697,7 +11281,7 @@
       </w:rPr>
     </w:lvl>
   </w:abstractNum>
-  <w:abstractNum w:abstractNumId="1" w15:restartNumberingAfterBreak="0">
+  <w:abstractNum w:abstractNumId="2" w15:restartNumberingAfterBreak="0">
     <w:nsid w:val="3CA37F30"/>
     <w:multiLevelType w:val="hybridMultilevel"/>
     <w:tmpl w:val="40300358"/>
@@ -10809,7 +11393,7 @@
       </w:rPr>
     </w:lvl>
   </w:abstractNum>
-  <w:abstractNum w:abstractNumId="2" w15:restartNumberingAfterBreak="0">
+  <w:abstractNum w:abstractNumId="3" w15:restartNumberingAfterBreak="0">
     <w:nsid w:val="47C4663D"/>
     <w:multiLevelType w:val="hybridMultilevel"/>
     <w:tmpl w:val="0680D142"/>
@@ -10922,7 +11506,7 @@
       </w:rPr>
     </w:lvl>
   </w:abstractNum>
-  <w:abstractNum w:abstractNumId="3" w15:restartNumberingAfterBreak="0">
+  <w:abstractNum w:abstractNumId="4" w15:restartNumberingAfterBreak="0">
     <w:nsid w:val="4D160913"/>
     <w:multiLevelType w:val="hybridMultilevel"/>
     <w:tmpl w:val="B526F542"/>
@@ -11035,7 +11619,7 @@
       </w:rPr>
     </w:lvl>
   </w:abstractNum>
-  <w:abstractNum w:abstractNumId="4" w15:restartNumberingAfterBreak="0">
+  <w:abstractNum w:abstractNumId="5" w15:restartNumberingAfterBreak="0">
     <w:nsid w:val="65E41AF8"/>
     <w:multiLevelType w:val="hybridMultilevel"/>
     <w:tmpl w:val="822E9D46"/>
@@ -11147,7 +11731,96 @@
       </w:rPr>
     </w:lvl>
   </w:abstractNum>
-  <w:abstractNum w:abstractNumId="5" w15:restartNumberingAfterBreak="0">
+  <w:abstractNum w:abstractNumId="6" w15:restartNumberingAfterBreak="0">
+    <w:nsid w:val="71FE7E05"/>
+    <w:multiLevelType w:val="hybridMultilevel"/>
+    <w:tmpl w:val="80CCB60C"/>
+    <w:lvl w:ilvl="0" w:tplc="1409000F">
+      <w:start w:val="1"/>
+      <w:numFmt w:val="decimal"/>
+      <w:lvlText w:val="%1."/>
+      <w:lvlJc w:val="left"/>
+      <w:pPr>
+        <w:ind w:left="720" w:hanging="360"/>
+      </w:pPr>
+      <w:rPr>
+        <w:rFonts w:hint="default"/>
+      </w:rPr>
+    </w:lvl>
+    <w:lvl w:ilvl="1" w:tplc="14090019" w:tentative="1">
+      <w:start w:val="1"/>
+      <w:numFmt w:val="lowerLetter"/>
+      <w:lvlText w:val="%2."/>
+      <w:lvlJc w:val="left"/>
+      <w:pPr>
+        <w:ind w:left="1440" w:hanging="360"/>
+      </w:pPr>
+    </w:lvl>
+    <w:lvl w:ilvl="2" w:tplc="1409001B" w:tentative="1">
+      <w:start w:val="1"/>
+      <w:numFmt w:val="lowerRoman"/>
+      <w:lvlText w:val="%3."/>
+      <w:lvlJc w:val="right"/>
+      <w:pPr>
+        <w:ind w:left="2160" w:hanging="180"/>
+      </w:pPr>
+    </w:lvl>
+    <w:lvl w:ilvl="3" w:tplc="1409000F" w:tentative="1">
+      <w:start w:val="1"/>
+      <w:numFmt w:val="decimal"/>
+      <w:lvlText w:val="%4."/>
+      <w:lvlJc w:val="left"/>
+      <w:pPr>
+        <w:ind w:left="2880" w:hanging="360"/>
+      </w:pPr>
+    </w:lvl>
+    <w:lvl w:ilvl="4" w:tplc="14090019" w:tentative="1">
+      <w:start w:val="1"/>
+      <w:numFmt w:val="lowerLetter"/>
+      <w:lvlText w:val="%5."/>
+      <w:lvlJc w:val="left"/>
+      <w:pPr>
+        <w:ind w:left="3600" w:hanging="360"/>
+      </w:pPr>
+    </w:lvl>
+    <w:lvl w:ilvl="5" w:tplc="1409001B" w:tentative="1">
+      <w:start w:val="1"/>
+      <w:numFmt w:val="lowerRoman"/>
+      <w:lvlText w:val="%6."/>
+      <w:lvlJc w:val="right"/>
+      <w:pPr>
+        <w:ind w:left="4320" w:hanging="180"/>
+      </w:pPr>
+    </w:lvl>
+    <w:lvl w:ilvl="6" w:tplc="1409000F" w:tentative="1">
+      <w:start w:val="1"/>
+      <w:numFmt w:val="decimal"/>
+      <w:lvlText w:val="%7."/>
+      <w:lvlJc w:val="left"/>
+      <w:pPr>
+        <w:ind w:left="5040" w:hanging="360"/>
+      </w:pPr>
+    </w:lvl>
+    <w:lvl w:ilvl="7" w:tplc="14090019" w:tentative="1">
+      <w:start w:val="1"/>
+      <w:numFmt w:val="lowerLetter"/>
+      <w:lvlText w:val="%8."/>
+      <w:lvlJc w:val="left"/>
+      <w:pPr>
+        <w:ind w:left="5760" w:hanging="360"/>
+      </w:pPr>
+    </w:lvl>
+    <w:lvl w:ilvl="8" w:tplc="1409001B" w:tentative="1">
+      <w:start w:val="1"/>
+      <w:numFmt w:val="lowerRoman"/>
+      <w:lvlText w:val="%9."/>
+      <w:lvlJc w:val="right"/>
+      <w:pPr>
+        <w:ind w:left="6480" w:hanging="180"/>
+      </w:pPr>
+    </w:lvl>
+  </w:abstractNum>
+  <w:abstractNum w:abstractNumId="7" w15:restartNumberingAfterBreak="0">
     <w:nsid w:val="7563197E"/>
     <w:multiLevelType w:val="hybridMultilevel"/>
     <w:tmpl w:val="66F6433E"/>
@@ -11260,7 +11933,7 @@
       </w:rPr>
     </w:lvl>
   </w:abstractNum>
-  <w:abstractNum w:abstractNumId="6" w15:restartNumberingAfterBreak="0">
+  <w:abstractNum w:abstractNumId="8" w15:restartNumberingAfterBreak="0">
     <w:nsid w:val="7A01398C"/>
     <w:multiLevelType w:val="hybridMultilevel"/>
     <w:tmpl w:val="00783EF8"/>
@@ -11373,26 +12046,147 @@
       </w:rPr>
     </w:lvl>
   </w:abstractNum>
+  <w:abstractNum w:abstractNumId="9" w15:restartNumberingAfterBreak="0">
+    <w:nsid w:val="7B0B150E"/>
+    <w:multiLevelType w:val="hybridMultilevel"/>
+    <w:tmpl w:val="B8680E7C"/>
+    <w:lvl w:ilvl="0" w:tplc="272E9C4C">
+      <w:numFmt w:val="bullet"/>
+      <w:lvlText w:val="-"/>
+      <w:lvlJc w:val="left"/>
+      <w:pPr>
+        <w:ind w:left="405" w:hanging="360"/>
+      </w:pPr>
+      <w:rPr>
+        <w:rFonts w:ascii="Calibri" w:eastAsiaTheme="minorHAnsi" w:hAnsi="Calibri" w:cs="Calibri" w:hint="default"/>
+      </w:rPr>
+    </w:lvl>
+    <w:lvl w:ilvl="1" w:tplc="14090003" w:tentative="1">
+      <w:start w:val="1"/>
+      <w:numFmt w:val="bullet"/>
+      <w:lvlText w:val="o"/>
+      <w:lvlJc w:val="left"/>
+      <w:pPr>
+        <w:ind w:left="1125" w:hanging="360"/>
+      </w:pPr>
+      <w:rPr>
+        <w:rFonts w:ascii="Courier New" w:hAnsi="Courier New" w:cs="Courier New" w:hint="default"/>
+      </w:rPr>
+    </w:lvl>
+    <w:lvl w:ilvl="2" w:tplc="14090005" w:tentative="1">
+      <w:start w:val="1"/>
+      <w:numFmt w:val="bullet"/>
+      <w:lvlText w:val=""/>
+      <w:lvlJc w:val="left"/>
+      <w:pPr>
+        <w:ind w:left="1845" w:hanging="360"/>
+      </w:pPr>
+      <w:rPr>
+        <w:rFonts w:ascii="Wingdings" w:hAnsi="Wingdings" w:hint="default"/>
+      </w:rPr>
+    </w:lvl>
+    <w:lvl w:ilvl="3" w:tplc="14090001" w:tentative="1">
+      <w:start w:val="1"/>
+      <w:numFmt w:val="bullet"/>
+      <w:lvlText w:val=""/>
+      <w:lvlJc w:val="left"/>
+      <w:pPr>
+        <w:ind w:left="2565" w:hanging="360"/>
+      </w:pPr>
+      <w:rPr>
+        <w:rFonts w:ascii="Symbol" w:hAnsi="Symbol" w:hint="default"/>
+      </w:rPr>
+    </w:lvl>
+    <w:lvl w:ilvl="4" w:tplc="14090003" w:tentative="1">
+      <w:start w:val="1"/>
+      <w:numFmt w:val="bullet"/>
+      <w:lvlText w:val="o"/>
+      <w:lvlJc w:val="left"/>
+      <w:pPr>
+        <w:ind w:left="3285" w:hanging="360"/>
+      </w:pPr>
+      <w:rPr>
+        <w:rFonts w:ascii="Courier New" w:hAnsi="Courier New" w:cs="Courier New" w:hint="default"/>
+      </w:rPr>
+    </w:lvl>
+    <w:lvl w:ilvl="5" w:tplc="14090005" w:tentative="1">
+      <w:start w:val="1"/>
+      <w:numFmt w:val="bullet"/>
+      <w:lvlText w:val=""/>
+      <w:lvlJc w:val="left"/>
+      <w:pPr>
+        <w:ind w:left="4005" w:hanging="360"/>
+      </w:pPr>
+      <w:rPr>
+        <w:rFonts w:ascii="Wingdings" w:hAnsi="Wingdings" w:hint="default"/>
+      </w:rPr>
+    </w:lvl>
+    <w:lvl w:ilvl="6" w:tplc="14090001" w:tentative="1">
+      <w:start w:val="1"/>
+      <w:numFmt w:val="bullet"/>
+      <w:lvlText w:val=""/>
+      <w:lvlJc w:val="left"/>
+      <w:pPr>
+        <w:ind w:left="4725" w:hanging="360"/>
+      </w:pPr>
+      <w:rPr>
+        <w:rFonts w:ascii="Symbol" w:hAnsi="Symbol" w:hint="default"/>
+      </w:rPr>
+    </w:lvl>
+    <w:lvl w:ilvl="7" w:tplc="14090003" w:tentative="1">
+      <w:start w:val="1"/>
+      <w:numFmt w:val="bullet"/>
+      <w:lvlText w:val="o"/>
+      <w:lvlJc w:val="left"/>
+      <w:pPr>
+        <w:ind w:left="5445" w:hanging="360"/>
+      </w:pPr>
+      <w:rPr>
+        <w:rFonts w:ascii="Courier New" w:hAnsi="Courier New" w:cs="Courier New" w:hint="default"/>
+      </w:rPr>
+    </w:lvl>
+    <w:lvl w:ilvl="8" w:tplc="14090005" w:tentative="1">
+      <w:start w:val="1"/>
+      <w:numFmt w:val="bullet"/>
+      <w:lvlText w:val=""/>
+      <w:lvlJc w:val="left"/>
+      <w:pPr>
+        <w:ind w:left="6165" w:hanging="360"/>
+      </w:pPr>
+      <w:rPr>
+        <w:rFonts w:ascii="Wingdings" w:hAnsi="Wingdings" w:hint="default"/>
+      </w:rPr>
+    </w:lvl>
+  </w:abstractNum>
   <w:num w:numId="1">
+    <w:abstractNumId w:val="1"/>
+  </w:num>
+  <w:num w:numId="2">
+    <w:abstractNumId w:val="5"/>
+  </w:num>
+  <w:num w:numId="3">
+    <w:abstractNumId w:val="3"/>
+  </w:num>
+  <w:num w:numId="4">
+    <w:abstractNumId w:val="2"/>
+  </w:num>
+  <w:num w:numId="5">
+    <w:abstractNumId w:val="8"/>
+  </w:num>
+  <w:num w:numId="6">
+    <w:abstractNumId w:val="4"/>
+  </w:num>
+  <w:num w:numId="7">
+    <w:abstractNumId w:val="7"/>
+  </w:num>
+  <w:num w:numId="8">
+    <w:abstractNumId w:val="9"/>
+  </w:num>
+  <w:num w:numId="9">
     <w:abstractNumId w:val="0"/>
   </w:num>
-  <w:num w:numId="2">
-    <w:abstractNumId w:val="4"/>
-  </w:num>
-  <w:num w:numId="3">
-    <w:abstractNumId w:val="2"/>
-  </w:num>
-  <w:num w:numId="4">
-    <w:abstractNumId w:val="1"/>
-  </w:num>
-  <w:num w:numId="5">
+  <w:num w:numId="10">
     <w:abstractNumId w:val="6"/>
-  </w:num>
-  <w:num w:numId="6">
-    <w:abstractNumId w:val="3"/>
-  </w:num>
-  <w:num w:numId="7">
-    <w:abstractNumId w:val="5"/>
   </w:num>
 </w:numbering>
 </file>
@@ -11842,6 +12636,7 @@
   <w:style w:type="character" w:default="1" w:styleId="DefaultParagraphFont">
     <w:name w:val="Default Paragraph Font"/>
     <w:uiPriority w:val="1"/>
+    <w:semiHidden/>
     <w:unhideWhenUsed/>
   </w:style>
   <w:style w:type="table" w:default="1" w:styleId="TableNormal">
@@ -12311,15 +13106,6 @@
 </file>
 
 <file path=customXml/item1.xml><?xml version="1.0" encoding="utf-8"?>
-<?mso-contentType ?>
-<FormTemplates xmlns="http://schemas.microsoft.com/sharepoint/v3/contenttype/forms">
-  <Display>DocumentLibraryForm</Display>
-  <Edit>DocumentLibraryForm</Edit>
-  <New>DocumentLibraryForm</New>
-</FormTemplates>
-</file>
-
-<file path=customXml/item2.xml><?xml version="1.0" encoding="utf-8"?>
 <p:properties xmlns:p="http://schemas.microsoft.com/office/2006/metadata/properties" xmlns:xsi="http://www.w3.org/2001/XMLSchema-instance" xmlns:pc="http://schemas.microsoft.com/office/infopath/2007/PartnerControls">
   <documentManagement>
     <Self_Registration_Enabled xmlns="2d591ce7-418b-4e9b-8ef9-90a310b22912" xsi:nil="true"/>
@@ -12394,7 +13180,7 @@
 </p:properties>
 </file>
 
-<file path=customXml/item3.xml><?xml version="1.0" encoding="utf-8"?>
+<file path=customXml/item2.xml><?xml version="1.0" encoding="utf-8"?>
 <ct:contentTypeSchema xmlns:ct="http://schemas.microsoft.com/office/2006/metadata/contentType" xmlns:ma="http://schemas.microsoft.com/office/2006/metadata/properties/metaAttributes" ct:_="" ma:_="" ma:contentTypeName="Document" ma:contentTypeID="0x0101009809C122523C714A9D2CA84BDC012F78" ma:contentTypeVersion="39" ma:contentTypeDescription="Create a new document." ma:contentTypeScope="" ma:versionID="ce593b066279ff1f5d28392fbef945ba">
   <xsd:schema xmlns:xsd="http://www.w3.org/2001/XMLSchema" xmlns:xs="http://www.w3.org/2001/XMLSchema" xmlns:p="http://schemas.microsoft.com/office/2006/metadata/properties" xmlns:ns3="2d591ce7-418b-4e9b-8ef9-90a310b22912" xmlns:ns4="2e33448a-5ca6-493f-bec6-bb2c0e2760d1" targetNamespace="http://schemas.microsoft.com/office/2006/metadata/properties" ma:root="true" ma:fieldsID="1cfdd743ca0e8bfdf35a360a72f0f98d" ns3:_="" ns4:_="">
     <xsd:import namespace="2d591ce7-418b-4e9b-8ef9-90a310b22912"/>
@@ -12887,19 +13673,20 @@
 </ct:contentTypeSchema>
 </file>
 
+<file path=customXml/item3.xml><?xml version="1.0" encoding="utf-8"?>
+<?mso-contentType ?>
+<FormTemplates xmlns="http://schemas.microsoft.com/sharepoint/v3/contenttype/forms">
+  <Display>DocumentLibraryForm</Display>
+  <Edit>DocumentLibraryForm</Edit>
+  <New>DocumentLibraryForm</New>
+</FormTemplates>
+</file>
+
 <file path=customXml/item4.xml><?xml version="1.0" encoding="utf-8"?>
 <b:Sources xmlns:b="http://schemas.openxmlformats.org/officeDocument/2006/bibliography" xmlns="http://schemas.openxmlformats.org/officeDocument/2006/bibliography" SelectedStyle="\APASixthEditionOfficeOnline.xsl" StyleName="APA" Version="6"/>
 </file>
 
 <file path=customXml/itemProps1.xml><?xml version="1.0" encoding="utf-8"?>
-<ds:datastoreItem xmlns:ds="http://schemas.openxmlformats.org/officeDocument/2006/customXml" ds:itemID="{E08DB945-6FC0-4B54-B540-A34DCEE099A6}">
-  <ds:schemaRefs>
-    <ds:schemaRef ds:uri="http://schemas.microsoft.com/sharepoint/v3/contenttype/forms"/>
-  </ds:schemaRefs>
-</ds:datastoreItem>
-</file>
-
-<file path=customXml/itemProps2.xml><?xml version="1.0" encoding="utf-8"?>
 <ds:datastoreItem xmlns:ds="http://schemas.openxmlformats.org/officeDocument/2006/customXml" ds:itemID="{170D5019-AD70-4B3A-841C-4BCF523EE5FE}">
   <ds:schemaRefs>
     <ds:schemaRef ds:uri="http://schemas.microsoft.com/office/2006/metadata/properties"/>
@@ -12916,7 +13703,7 @@
 </ds:datastoreItem>
 </file>
 
-<file path=customXml/itemProps3.xml><?xml version="1.0" encoding="utf-8"?>
+<file path=customXml/itemProps2.xml><?xml version="1.0" encoding="utf-8"?>
 <ds:datastoreItem xmlns:ds="http://schemas.openxmlformats.org/officeDocument/2006/customXml" ds:itemID="{3D92C487-D1EA-47F3-AB0E-565231854874}">
   <ds:schemaRefs>
     <ds:schemaRef ds:uri="http://schemas.microsoft.com/office/2006/metadata/contentType"/>
@@ -12935,8 +13722,16 @@
 </ds:datastoreItem>
 </file>
 
+<file path=customXml/itemProps3.xml><?xml version="1.0" encoding="utf-8"?>
+<ds:datastoreItem xmlns:ds="http://schemas.openxmlformats.org/officeDocument/2006/customXml" ds:itemID="{E08DB945-6FC0-4B54-B540-A34DCEE099A6}">
+  <ds:schemaRefs>
+    <ds:schemaRef ds:uri="http://schemas.microsoft.com/sharepoint/v3/contenttype/forms"/>
+  </ds:schemaRefs>
+</ds:datastoreItem>
+</file>
+
 <file path=customXml/itemProps4.xml><?xml version="1.0" encoding="utf-8"?>
-<ds:datastoreItem xmlns:ds="http://schemas.openxmlformats.org/officeDocument/2006/customXml" ds:itemID="{0A725B92-6D45-4FFC-9EE6-4CDF2D7E9E67}">
+<ds:datastoreItem xmlns:ds="http://schemas.openxmlformats.org/officeDocument/2006/customXml" ds:itemID="{8EE17658-71B1-4AC5-8241-90F0CA68843F}">
   <ds:schemaRefs>
     <ds:schemaRef ds:uri="http://schemas.openxmlformats.org/officeDocument/2006/bibliography"/>
   </ds:schemaRefs>

</xml_diff>

<commit_message>
v0.09 - Recommendations in Graphics Pane
In this version I have added:
 - a recommendation system based on a score of 2 or 3
 - Graphics Pane printing of recommendations
 - Stars in the graphics pane to represent the scoring system
 - Clickable stars to rate a recommendation
 - The ability for multiple recommendations to be iterated through using a for loop
 - Storing the rating posted from the stars in the Graphics Pane
There are still some bugs that I need to iron out, but this is big progress and is a big part of the code.
</commit_message>
<xml_diff>
--- a/13DTC Project Writing.docx
+++ b/13DTC Project Writing.docx
@@ -1,6 +1,6 @@
 
 <file path=word/document.xml><?xml version="1.0" encoding="utf-8"?>
-<w:document xmlns:wpc="http://schemas.microsoft.com/office/word/2010/wordprocessingCanvas" xmlns:cx="http://schemas.microsoft.com/office/drawing/2014/chartex" xmlns:cx1="http://schemas.microsoft.com/office/drawing/2015/9/8/chartex" xmlns:mc="http://schemas.openxmlformats.org/markup-compatibility/2006" xmlns:o="urn:schemas-microsoft-com:office:office" xmlns:r="http://schemas.openxmlformats.org/officeDocument/2006/relationships" xmlns:m="http://schemas.openxmlformats.org/officeDocument/2006/math" xmlns:v="urn:schemas-microsoft-com:vml" xmlns:wp14="http://schemas.microsoft.com/office/word/2010/wordprocessingDrawing" xmlns:wp="http://schemas.openxmlformats.org/drawingml/2006/wordprocessingDrawing" xmlns:w10="urn:schemas-microsoft-com:office:word" xmlns:w="http://schemas.openxmlformats.org/wordprocessingml/2006/main" xmlns:w14="http://schemas.microsoft.com/office/word/2010/wordml" xmlns:w15="http://schemas.microsoft.com/office/word/2012/wordml" xmlns:w16se="http://schemas.microsoft.com/office/word/2015/wordml/symex" xmlns:wpg="http://schemas.microsoft.com/office/word/2010/wordprocessingGroup" xmlns:wpi="http://schemas.microsoft.com/office/word/2010/wordprocessingInk" xmlns:wne="http://schemas.microsoft.com/office/word/2006/wordml" xmlns:wps="http://schemas.microsoft.com/office/word/2010/wordprocessingShape" mc:Ignorable="w14 w15 w16se wp14">
+<w:document xmlns:wpc="http://schemas.microsoft.com/office/word/2010/wordprocessingCanvas" xmlns:cx="http://schemas.microsoft.com/office/drawing/2014/chartex" xmlns:cx1="http://schemas.microsoft.com/office/drawing/2015/9/8/chartex" xmlns:cx2="http://schemas.microsoft.com/office/drawing/2015/10/21/chartex" xmlns:cx3="http://schemas.microsoft.com/office/drawing/2016/5/9/chartex" xmlns:cx4="http://schemas.microsoft.com/office/drawing/2016/5/10/chartex" xmlns:cx5="http://schemas.microsoft.com/office/drawing/2016/5/11/chartex" xmlns:cx6="http://schemas.microsoft.com/office/drawing/2016/5/12/chartex" xmlns:cx7="http://schemas.microsoft.com/office/drawing/2016/5/13/chartex" xmlns:cx8="http://schemas.microsoft.com/office/drawing/2016/5/14/chartex" xmlns:mc="http://schemas.openxmlformats.org/markup-compatibility/2006" xmlns:aink="http://schemas.microsoft.com/office/drawing/2016/ink" xmlns:am3d="http://schemas.microsoft.com/office/drawing/2017/model3d" xmlns:o="urn:schemas-microsoft-com:office:office" xmlns:r="http://schemas.openxmlformats.org/officeDocument/2006/relationships" xmlns:m="http://schemas.openxmlformats.org/officeDocument/2006/math" xmlns:v="urn:schemas-microsoft-com:vml" xmlns:wp14="http://schemas.microsoft.com/office/word/2010/wordprocessingDrawing" xmlns:wp="http://schemas.openxmlformats.org/drawingml/2006/wordprocessingDrawing" xmlns:w10="urn:schemas-microsoft-com:office:word" xmlns:w="http://schemas.openxmlformats.org/wordprocessingml/2006/main" xmlns:w14="http://schemas.microsoft.com/office/word/2010/wordml" xmlns:w15="http://schemas.microsoft.com/office/word/2012/wordml" xmlns:w16cex="http://schemas.microsoft.com/office/word/2018/wordml/cex" xmlns:w16cid="http://schemas.microsoft.com/office/word/2016/wordml/cid" xmlns:w16="http://schemas.microsoft.com/office/word/2018/wordml" xmlns:w16se="http://schemas.microsoft.com/office/word/2015/wordml/symex" xmlns:wpg="http://schemas.microsoft.com/office/word/2010/wordprocessingGroup" xmlns:wpi="http://schemas.microsoft.com/office/word/2010/wordprocessingInk" xmlns:wne="http://schemas.microsoft.com/office/word/2006/wordml" xmlns:wps="http://schemas.microsoft.com/office/word/2010/wordprocessingShape" mc:Ignorable="w14 w15 w16se w16cid w16 w16cex wp14">
   <w:body>
     <w:p>
       <w:pPr>
@@ -812,7 +812,6 @@
           <w:szCs w:val="32"/>
         </w:rPr>
       </w:pPr>
-      <w:proofErr w:type="gramStart"/>
       <w:r>
         <w:rPr>
           <w:rFonts w:ascii="Calibri" w:hAnsi="Calibri" w:cs="Calibri"/>
@@ -821,18 +820,7 @@
           <w:i/>
           <w:iCs/>
         </w:rPr>
-        <w:t>addressing</w:t>
-      </w:r>
-      <w:proofErr w:type="gramEnd"/>
-      <w:r>
-        <w:rPr>
-          <w:rFonts w:ascii="Calibri" w:hAnsi="Calibri" w:cs="Calibri"/>
-          <w:b/>
-          <w:bCs/>
-          <w:i/>
-          <w:iCs/>
-        </w:rPr>
-        <w:t xml:space="preserve"> relevant implications.</w:t>
+        <w:t>addressing relevant implications.</w:t>
       </w:r>
     </w:p>
     <w:p>
@@ -2893,7 +2881,6 @@
                 <w:szCs w:val="24"/>
               </w:rPr>
             </w:pPr>
-            <w:proofErr w:type="spellStart"/>
             <w:r>
               <w:rPr>
                 <w:sz w:val="24"/>
@@ -2901,16 +2888,14 @@
               </w:rPr>
               <w:t>Bangarang</w:t>
             </w:r>
-            <w:proofErr w:type="spellEnd"/>
-          </w:p>
-          <w:p>
-            <w:pPr>
-              <w:rPr>
-                <w:sz w:val="24"/>
-                <w:szCs w:val="24"/>
-              </w:rPr>
-            </w:pPr>
-            <w:proofErr w:type="spellStart"/>
+          </w:p>
+          <w:p>
+            <w:pPr>
+              <w:rPr>
+                <w:sz w:val="24"/>
+                <w:szCs w:val="24"/>
+              </w:rPr>
+            </w:pPr>
             <w:r>
               <w:rPr>
                 <w:sz w:val="24"/>
@@ -2918,7 +2903,6 @@
               </w:rPr>
               <w:t>Skrillex</w:t>
             </w:r>
-            <w:proofErr w:type="spellEnd"/>
           </w:p>
           <w:p>
             <w:pPr>
@@ -7858,7 +7842,10 @@
               <w:jc w:val="center"/>
             </w:pPr>
             <w:r>
-              <w:t>21/08/20</w:t>
+              <w:t>2</w:t>
+            </w:r>
+            <w:r>
+              <w:t>1/08/20</w:t>
             </w:r>
           </w:p>
         </w:tc>
@@ -7967,11 +7954,11 @@
       </w:r>
       <w:proofErr w:type="spellStart"/>
       <w:r>
-        <w:t>eg</w:t>
+        <w:t>eg.</w:t>
       </w:r>
       <w:proofErr w:type="spellEnd"/>
       <w:r>
-        <w:t>. Stars for Rating System)</w:t>
+        <w:t xml:space="preserve"> Stars for Rating System)</w:t>
       </w:r>
     </w:p>
     <w:p>
@@ -8140,8 +8127,6 @@
           <w:iCs/>
         </w:rPr>
       </w:pPr>
-      <w:bookmarkStart w:id="1" w:name="_GoBack"/>
-      <w:bookmarkEnd w:id="1"/>
       <w:r>
         <w:rPr>
           <w:iCs/>
@@ -8306,7 +8291,194 @@
         <w:rPr>
           <w:iCs/>
         </w:rPr>
-        <w:t>I believe 4 is the best option here. Doing that will save me time for this sprint and leave it so that my Minimum Viable Product is completed first, then if I have time I can adapt my recommendation system to make it more in-depth and complex. This saves me time where I need it and also allows for me to work more efficiently on my project over this sprint alone. I will only factor in the rating and the genre for the time being. If I have time I will update it to bring it up to factoring in both.</w:t>
+        <w:t xml:space="preserve">I believe 4 is the best option here. Doing that will save me time for this sprint and leave it so that my Minimum Viable Product is completed first, then if I have time I can adapt my recommendation system to make it more in-depth and complex. This saves me time where I need it and also allows for me to work more efficiently on my project over this sprint alone. I will only factor in the rating and the genre for the time being. If I have </w:t>
+      </w:r>
+      <w:r>
+        <w:rPr>
+          <w:iCs/>
+        </w:rPr>
+        <w:t>time,</w:t>
+      </w:r>
+      <w:r>
+        <w:rPr>
+          <w:iCs/>
+        </w:rPr>
+        <w:t xml:space="preserve"> I will update it to bring it up to factoring in both.</w:t>
+      </w:r>
+    </w:p>
+    <w:p>
+      <w:pPr>
+        <w:rPr>
+          <w:iCs/>
+        </w:rPr>
+      </w:pPr>
+      <w:r>
+        <w:rPr>
+          <w:iCs/>
+        </w:rPr>
+        <w:t>Looking at the way I want to print out my information on the graphics pane, I have a few ideas, all ranging in time to complete and complexity. I think I need to go for a lower time choice as the last sprint should be used touching up my code, my minimum viable product needs to be done first and that means I should focus on getting that done as soon as possible.</w:t>
+      </w:r>
+    </w:p>
+    <w:p>
+      <w:pPr>
+        <w:rPr>
+          <w:iCs/>
+        </w:rPr>
+      </w:pPr>
+      <w:r>
+        <w:rPr>
+          <w:iCs/>
+        </w:rPr>
+        <w:t xml:space="preserve">My </w:t>
+      </w:r>
+      <w:r>
+        <w:rPr>
+          <w:iCs/>
+        </w:rPr>
+        <w:t>2</w:t>
+      </w:r>
+      <w:r>
+        <w:rPr>
+          <w:iCs/>
+        </w:rPr>
+        <w:t xml:space="preserve"> ideas are:</w:t>
+      </w:r>
+    </w:p>
+    <w:p>
+      <w:pPr>
+        <w:pStyle w:val="ListParagraph"/>
+        <w:numPr>
+          <w:ilvl w:val="0"/>
+          <w:numId w:val="11"/>
+        </w:numPr>
+        <w:rPr>
+          <w:iCs/>
+        </w:rPr>
+      </w:pPr>
+      <w:r>
+        <w:rPr>
+          <w:iCs/>
+        </w:rPr>
+        <w:t xml:space="preserve">Make a system where it stores all recommendations in an </w:t>
+      </w:r>
+      <w:proofErr w:type="spellStart"/>
+      <w:r>
+        <w:rPr>
+          <w:iCs/>
+        </w:rPr>
+        <w:t>ArrayList</w:t>
+      </w:r>
+      <w:proofErr w:type="spellEnd"/>
+      <w:r>
+        <w:rPr>
+          <w:iCs/>
+        </w:rPr>
+        <w:t xml:space="preserve"> and lets you scroll through them using arrows on the side. This would take a while for me to implement and would be quite annoying, you would also be able to rate it via stars on the graphics pane, I’m worried that this would come with a lot of different bugs due to different things in the </w:t>
+      </w:r>
+      <w:proofErr w:type="spellStart"/>
+      <w:r>
+        <w:rPr>
+          <w:iCs/>
+        </w:rPr>
+        <w:t>MouseListener</w:t>
+      </w:r>
+      <w:proofErr w:type="spellEnd"/>
+      <w:r>
+        <w:rPr>
+          <w:iCs/>
+        </w:rPr>
+        <w:t xml:space="preserve">. </w:t>
+      </w:r>
+    </w:p>
+    <w:p>
+      <w:pPr>
+        <w:pStyle w:val="ListParagraph"/>
+        <w:numPr>
+          <w:ilvl w:val="0"/>
+          <w:numId w:val="11"/>
+        </w:numPr>
+        <w:rPr>
+          <w:iCs/>
+        </w:rPr>
+      </w:pPr>
+      <w:r>
+        <w:rPr>
+          <w:iCs/>
+        </w:rPr>
+        <w:t xml:space="preserve">Make a system where it stores all recommendations in an </w:t>
+      </w:r>
+      <w:proofErr w:type="spellStart"/>
+      <w:r>
+        <w:rPr>
+          <w:iCs/>
+        </w:rPr>
+        <w:t>ArrayList</w:t>
+      </w:r>
+      <w:proofErr w:type="spellEnd"/>
+      <w:r>
+        <w:rPr>
+          <w:iCs/>
+        </w:rPr>
+        <w:t xml:space="preserve"> and it will display each one after you rate the last by clicking stars in the graphics pane. This would take far less for me to implement and would be still effective at showing all the recommendations and letting you rate each one. It would also come with less bugs as it would be purely a for loop looping through the </w:t>
+      </w:r>
+      <w:proofErr w:type="spellStart"/>
+      <w:r>
+        <w:rPr>
+          <w:iCs/>
+        </w:rPr>
+        <w:t>ArrayList</w:t>
+      </w:r>
+      <w:proofErr w:type="spellEnd"/>
+      <w:r>
+        <w:rPr>
+          <w:iCs/>
+        </w:rPr>
+        <w:t xml:space="preserve"> until there are no more left</w:t>
+      </w:r>
+      <w:r>
+        <w:rPr>
+          <w:iCs/>
+        </w:rPr>
+        <w:t xml:space="preserve"> in the </w:t>
+      </w:r>
+      <w:proofErr w:type="spellStart"/>
+      <w:r>
+        <w:rPr>
+          <w:iCs/>
+        </w:rPr>
+        <w:t>ArrayList</w:t>
+      </w:r>
+      <w:proofErr w:type="spellEnd"/>
+      <w:r>
+        <w:rPr>
+          <w:iCs/>
+        </w:rPr>
+        <w:t xml:space="preserve"> to loop through.</w:t>
+      </w:r>
+    </w:p>
+    <w:p>
+      <w:pPr>
+        <w:rPr>
+          <w:iCs/>
+        </w:rPr>
+      </w:pPr>
+      <w:r>
+        <w:rPr>
+          <w:iCs/>
+        </w:rPr>
+        <w:t>I think I should do 2. Considering the time constraint surrounding the project I should go for an easier but still effective method of going through recommendations. This shouldn’t take as long as the other one, If I had more time then I would’ve been able to make a more complex system and put it in place. But I’m not about to bite off more than I can chew and not be able to produce my Minimum Viable Product.</w:t>
+      </w:r>
+      <w:r>
+        <w:rPr>
+          <w:iCs/>
+        </w:rPr>
+        <w:t xml:space="preserve"> </w:t>
+      </w:r>
+      <w:r>
+        <w:rPr>
+          <w:iCs/>
+        </w:rPr>
+        <w:t xml:space="preserve"> </w:t>
       </w:r>
     </w:p>
     <w:p>
@@ -8314,6 +8486,7 @@
         <w:pStyle w:val="Heading2"/>
       </w:pPr>
       <w:r>
+        <w:lastRenderedPageBreak/>
         <w:t>Development</w:t>
       </w:r>
     </w:p>
@@ -8479,7 +8652,6 @@
         </w:rPr>
       </w:pPr>
       <w:r>
-        <w:lastRenderedPageBreak/>
         <w:br w:type="page"/>
       </w:r>
     </w:p>
@@ -10503,7 +10675,6 @@
           <w:iCs/>
         </w:rPr>
       </w:pPr>
-      <w:proofErr w:type="gramStart"/>
       <w:r>
         <w:rPr>
           <w:b/>
@@ -10511,17 +10682,7 @@
           <w:i/>
           <w:iCs/>
         </w:rPr>
-        <w:t>discussing</w:t>
-      </w:r>
-      <w:proofErr w:type="gramEnd"/>
-      <w:r>
-        <w:rPr>
-          <w:b/>
-          <w:bCs/>
-          <w:i/>
-          <w:iCs/>
-        </w:rPr>
-        <w:t xml:space="preserve"> how this information led to the development of a high-quality digital technologies outcome. </w:t>
+        <w:t xml:space="preserve">discussing how this information led to the development of a high-quality digital technologies outcome. </w:t>
       </w:r>
     </w:p>
     <w:p>
@@ -10558,7 +10719,7 @@
 </file>
 
 <file path=word/endnotes.xml><?xml version="1.0" encoding="utf-8"?>
-<w:endnotes xmlns:wpc="http://schemas.microsoft.com/office/word/2010/wordprocessingCanvas" xmlns:cx="http://schemas.microsoft.com/office/drawing/2014/chartex" xmlns:cx1="http://schemas.microsoft.com/office/drawing/2015/9/8/chartex" xmlns:mc="http://schemas.openxmlformats.org/markup-compatibility/2006" xmlns:o="urn:schemas-microsoft-com:office:office" xmlns:r="http://schemas.openxmlformats.org/officeDocument/2006/relationships" xmlns:m="http://schemas.openxmlformats.org/officeDocument/2006/math" xmlns:v="urn:schemas-microsoft-com:vml" xmlns:wp14="http://schemas.microsoft.com/office/word/2010/wordprocessingDrawing" xmlns:wp="http://schemas.openxmlformats.org/drawingml/2006/wordprocessingDrawing" xmlns:w10="urn:schemas-microsoft-com:office:word" xmlns:w="http://schemas.openxmlformats.org/wordprocessingml/2006/main" xmlns:w14="http://schemas.microsoft.com/office/word/2010/wordml" xmlns:w15="http://schemas.microsoft.com/office/word/2012/wordml" xmlns:w16se="http://schemas.microsoft.com/office/word/2015/wordml/symex" xmlns:wpg="http://schemas.microsoft.com/office/word/2010/wordprocessingGroup" xmlns:wpi="http://schemas.microsoft.com/office/word/2010/wordprocessingInk" xmlns:wne="http://schemas.microsoft.com/office/word/2006/wordml" xmlns:wps="http://schemas.microsoft.com/office/word/2010/wordprocessingShape" mc:Ignorable="w14 w15 w16se wp14">
+<w:endnotes xmlns:wpc="http://schemas.microsoft.com/office/word/2010/wordprocessingCanvas" xmlns:cx="http://schemas.microsoft.com/office/drawing/2014/chartex" xmlns:cx1="http://schemas.microsoft.com/office/drawing/2015/9/8/chartex" xmlns:cx2="http://schemas.microsoft.com/office/drawing/2015/10/21/chartex" xmlns:cx3="http://schemas.microsoft.com/office/drawing/2016/5/9/chartex" xmlns:cx4="http://schemas.microsoft.com/office/drawing/2016/5/10/chartex" xmlns:cx5="http://schemas.microsoft.com/office/drawing/2016/5/11/chartex" xmlns:cx6="http://schemas.microsoft.com/office/drawing/2016/5/12/chartex" xmlns:cx7="http://schemas.microsoft.com/office/drawing/2016/5/13/chartex" xmlns:cx8="http://schemas.microsoft.com/office/drawing/2016/5/14/chartex" xmlns:mc="http://schemas.openxmlformats.org/markup-compatibility/2006" xmlns:aink="http://schemas.microsoft.com/office/drawing/2016/ink" xmlns:am3d="http://schemas.microsoft.com/office/drawing/2017/model3d" xmlns:o="urn:schemas-microsoft-com:office:office" xmlns:r="http://schemas.openxmlformats.org/officeDocument/2006/relationships" xmlns:m="http://schemas.openxmlformats.org/officeDocument/2006/math" xmlns:v="urn:schemas-microsoft-com:vml" xmlns:wp14="http://schemas.microsoft.com/office/word/2010/wordprocessingDrawing" xmlns:wp="http://schemas.openxmlformats.org/drawingml/2006/wordprocessingDrawing" xmlns:w10="urn:schemas-microsoft-com:office:word" xmlns:w="http://schemas.openxmlformats.org/wordprocessingml/2006/main" xmlns:w14="http://schemas.microsoft.com/office/word/2010/wordml" xmlns:w15="http://schemas.microsoft.com/office/word/2012/wordml" xmlns:w16cex="http://schemas.microsoft.com/office/word/2018/wordml/cex" xmlns:w16cid="http://schemas.microsoft.com/office/word/2016/wordml/cid" xmlns:w16="http://schemas.microsoft.com/office/word/2018/wordml" xmlns:w16se="http://schemas.microsoft.com/office/word/2015/wordml/symex" xmlns:wpg="http://schemas.microsoft.com/office/word/2010/wordprocessingGroup" xmlns:wpi="http://schemas.microsoft.com/office/word/2010/wordprocessingInk" xmlns:wne="http://schemas.microsoft.com/office/word/2006/wordml" xmlns:wps="http://schemas.microsoft.com/office/word/2010/wordprocessingShape" mc:Ignorable="w14 w15 w16se w16cid w16 w16cex wp14">
   <w:endnote w:type="separator" w:id="-1">
     <w:p>
       <w:pPr>
@@ -10590,7 +10751,7 @@
 </file>
 
 <file path=word/footer1.xml><?xml version="1.0" encoding="utf-8"?>
-<w:ftr xmlns:wpc="http://schemas.microsoft.com/office/word/2010/wordprocessingCanvas" xmlns:cx="http://schemas.microsoft.com/office/drawing/2014/chartex" xmlns:cx1="http://schemas.microsoft.com/office/drawing/2015/9/8/chartex" xmlns:mc="http://schemas.openxmlformats.org/markup-compatibility/2006" xmlns:o="urn:schemas-microsoft-com:office:office" xmlns:r="http://schemas.openxmlformats.org/officeDocument/2006/relationships" xmlns:m="http://schemas.openxmlformats.org/officeDocument/2006/math" xmlns:v="urn:schemas-microsoft-com:vml" xmlns:wp14="http://schemas.microsoft.com/office/word/2010/wordprocessingDrawing" xmlns:wp="http://schemas.openxmlformats.org/drawingml/2006/wordprocessingDrawing" xmlns:w10="urn:schemas-microsoft-com:office:word" xmlns:w="http://schemas.openxmlformats.org/wordprocessingml/2006/main" xmlns:w14="http://schemas.microsoft.com/office/word/2010/wordml" xmlns:w15="http://schemas.microsoft.com/office/word/2012/wordml" xmlns:w16se="http://schemas.microsoft.com/office/word/2015/wordml/symex" xmlns:wpg="http://schemas.microsoft.com/office/word/2010/wordprocessingGroup" xmlns:wpi="http://schemas.microsoft.com/office/word/2010/wordprocessingInk" xmlns:wne="http://schemas.microsoft.com/office/word/2006/wordml" xmlns:wps="http://schemas.microsoft.com/office/word/2010/wordprocessingShape" mc:Ignorable="w14 w15 w16se wp14">
+<w:ftr xmlns:wpc="http://schemas.microsoft.com/office/word/2010/wordprocessingCanvas" xmlns:cx="http://schemas.microsoft.com/office/drawing/2014/chartex" xmlns:cx1="http://schemas.microsoft.com/office/drawing/2015/9/8/chartex" xmlns:cx2="http://schemas.microsoft.com/office/drawing/2015/10/21/chartex" xmlns:cx3="http://schemas.microsoft.com/office/drawing/2016/5/9/chartex" xmlns:cx4="http://schemas.microsoft.com/office/drawing/2016/5/10/chartex" xmlns:cx5="http://schemas.microsoft.com/office/drawing/2016/5/11/chartex" xmlns:cx6="http://schemas.microsoft.com/office/drawing/2016/5/12/chartex" xmlns:cx7="http://schemas.microsoft.com/office/drawing/2016/5/13/chartex" xmlns:cx8="http://schemas.microsoft.com/office/drawing/2016/5/14/chartex" xmlns:mc="http://schemas.openxmlformats.org/markup-compatibility/2006" xmlns:aink="http://schemas.microsoft.com/office/drawing/2016/ink" xmlns:am3d="http://schemas.microsoft.com/office/drawing/2017/model3d" xmlns:o="urn:schemas-microsoft-com:office:office" xmlns:r="http://schemas.openxmlformats.org/officeDocument/2006/relationships" xmlns:m="http://schemas.openxmlformats.org/officeDocument/2006/math" xmlns:v="urn:schemas-microsoft-com:vml" xmlns:wp14="http://schemas.microsoft.com/office/word/2010/wordprocessingDrawing" xmlns:wp="http://schemas.openxmlformats.org/drawingml/2006/wordprocessingDrawing" xmlns:w10="urn:schemas-microsoft-com:office:word" xmlns:w="http://schemas.openxmlformats.org/wordprocessingml/2006/main" xmlns:w14="http://schemas.microsoft.com/office/word/2010/wordml" xmlns:w15="http://schemas.microsoft.com/office/word/2012/wordml" xmlns:w16cex="http://schemas.microsoft.com/office/word/2018/wordml/cex" xmlns:w16cid="http://schemas.microsoft.com/office/word/2016/wordml/cid" xmlns:w16="http://schemas.microsoft.com/office/word/2018/wordml" xmlns:w16se="http://schemas.microsoft.com/office/word/2015/wordml/symex" xmlns:wpg="http://schemas.microsoft.com/office/word/2010/wordprocessingGroup" xmlns:wpi="http://schemas.microsoft.com/office/word/2010/wordprocessingInk" xmlns:wne="http://schemas.microsoft.com/office/word/2006/wordml" xmlns:wps="http://schemas.microsoft.com/office/word/2010/wordprocessingShape" mc:Ignorable="w14 w15 w16se w16cid w16 w16cex wp14">
   <w:sdt>
     <w:sdtPr>
       <w:id w:val="-1157765050"/>
@@ -10599,7 +10760,6 @@
         <w:docPartUnique/>
       </w:docPartObj>
     </w:sdtPr>
-    <w:sdtEndPr/>
     <w:sdtContent>
       <w:sdt>
         <w:sdtPr>
@@ -10609,7 +10769,6 @@
             <w:docPartUnique/>
           </w:docPartObj>
         </w:sdtPr>
-        <w:sdtEndPr/>
         <w:sdtContent>
           <w:p>
             <w:pPr>
@@ -10720,7 +10879,7 @@
 </file>
 
 <file path=word/footer2.xml><?xml version="1.0" encoding="utf-8"?>
-<w:ftr xmlns:wpc="http://schemas.microsoft.com/office/word/2010/wordprocessingCanvas" xmlns:cx="http://schemas.microsoft.com/office/drawing/2014/chartex" xmlns:cx1="http://schemas.microsoft.com/office/drawing/2015/9/8/chartex" xmlns:mc="http://schemas.openxmlformats.org/markup-compatibility/2006" xmlns:o="urn:schemas-microsoft-com:office:office" xmlns:r="http://schemas.openxmlformats.org/officeDocument/2006/relationships" xmlns:m="http://schemas.openxmlformats.org/officeDocument/2006/math" xmlns:v="urn:schemas-microsoft-com:vml" xmlns:wp14="http://schemas.microsoft.com/office/word/2010/wordprocessingDrawing" xmlns:wp="http://schemas.openxmlformats.org/drawingml/2006/wordprocessingDrawing" xmlns:w10="urn:schemas-microsoft-com:office:word" xmlns:w="http://schemas.openxmlformats.org/wordprocessingml/2006/main" xmlns:w14="http://schemas.microsoft.com/office/word/2010/wordml" xmlns:w15="http://schemas.microsoft.com/office/word/2012/wordml" xmlns:w16se="http://schemas.microsoft.com/office/word/2015/wordml/symex" xmlns:wpg="http://schemas.microsoft.com/office/word/2010/wordprocessingGroup" xmlns:wpi="http://schemas.microsoft.com/office/word/2010/wordprocessingInk" xmlns:wne="http://schemas.microsoft.com/office/word/2006/wordml" xmlns:wps="http://schemas.microsoft.com/office/word/2010/wordprocessingShape" mc:Ignorable="w14 w15 w16se wp14">
+<w:ftr xmlns:wpc="http://schemas.microsoft.com/office/word/2010/wordprocessingCanvas" xmlns:cx="http://schemas.microsoft.com/office/drawing/2014/chartex" xmlns:cx1="http://schemas.microsoft.com/office/drawing/2015/9/8/chartex" xmlns:cx2="http://schemas.microsoft.com/office/drawing/2015/10/21/chartex" xmlns:cx3="http://schemas.microsoft.com/office/drawing/2016/5/9/chartex" xmlns:cx4="http://schemas.microsoft.com/office/drawing/2016/5/10/chartex" xmlns:cx5="http://schemas.microsoft.com/office/drawing/2016/5/11/chartex" xmlns:cx6="http://schemas.microsoft.com/office/drawing/2016/5/12/chartex" xmlns:cx7="http://schemas.microsoft.com/office/drawing/2016/5/13/chartex" xmlns:cx8="http://schemas.microsoft.com/office/drawing/2016/5/14/chartex" xmlns:mc="http://schemas.openxmlformats.org/markup-compatibility/2006" xmlns:aink="http://schemas.microsoft.com/office/drawing/2016/ink" xmlns:am3d="http://schemas.microsoft.com/office/drawing/2017/model3d" xmlns:o="urn:schemas-microsoft-com:office:office" xmlns:r="http://schemas.openxmlformats.org/officeDocument/2006/relationships" xmlns:m="http://schemas.openxmlformats.org/officeDocument/2006/math" xmlns:v="urn:schemas-microsoft-com:vml" xmlns:wp14="http://schemas.microsoft.com/office/word/2010/wordprocessingDrawing" xmlns:wp="http://schemas.openxmlformats.org/drawingml/2006/wordprocessingDrawing" xmlns:w10="urn:schemas-microsoft-com:office:word" xmlns:w="http://schemas.openxmlformats.org/wordprocessingml/2006/main" xmlns:w14="http://schemas.microsoft.com/office/word/2010/wordml" xmlns:w15="http://schemas.microsoft.com/office/word/2012/wordml" xmlns:w16cex="http://schemas.microsoft.com/office/word/2018/wordml/cex" xmlns:w16cid="http://schemas.microsoft.com/office/word/2016/wordml/cid" xmlns:w16="http://schemas.microsoft.com/office/word/2018/wordml" xmlns:w16se="http://schemas.microsoft.com/office/word/2015/wordml/symex" xmlns:wpg="http://schemas.microsoft.com/office/word/2010/wordprocessingGroup" xmlns:wpi="http://schemas.microsoft.com/office/word/2010/wordprocessingInk" xmlns:wne="http://schemas.microsoft.com/office/word/2006/wordml" xmlns:wps="http://schemas.microsoft.com/office/word/2010/wordprocessingShape" mc:Ignorable="w14 w15 w16se w16cid w16 w16cex wp14">
   <w:sdt>
     <w:sdtPr>
       <w:id w:val="-1377310243"/>
@@ -10729,7 +10888,6 @@
         <w:docPartUnique/>
       </w:docPartObj>
     </w:sdtPr>
-    <w:sdtEndPr/>
     <w:sdtContent>
       <w:sdt>
         <w:sdtPr>
@@ -10739,7 +10897,6 @@
             <w:docPartUnique/>
           </w:docPartObj>
         </w:sdtPr>
-        <w:sdtEndPr/>
         <w:sdtContent>
           <w:p>
             <w:pPr>
@@ -10850,7 +11007,7 @@
 </file>
 
 <file path=word/footer3.xml><?xml version="1.0" encoding="utf-8"?>
-<w:ftr xmlns:wpc="http://schemas.microsoft.com/office/word/2010/wordprocessingCanvas" xmlns:cx="http://schemas.microsoft.com/office/drawing/2014/chartex" xmlns:cx1="http://schemas.microsoft.com/office/drawing/2015/9/8/chartex" xmlns:mc="http://schemas.openxmlformats.org/markup-compatibility/2006" xmlns:o="urn:schemas-microsoft-com:office:office" xmlns:r="http://schemas.openxmlformats.org/officeDocument/2006/relationships" xmlns:m="http://schemas.openxmlformats.org/officeDocument/2006/math" xmlns:v="urn:schemas-microsoft-com:vml" xmlns:wp14="http://schemas.microsoft.com/office/word/2010/wordprocessingDrawing" xmlns:wp="http://schemas.openxmlformats.org/drawingml/2006/wordprocessingDrawing" xmlns:w10="urn:schemas-microsoft-com:office:word" xmlns:w="http://schemas.openxmlformats.org/wordprocessingml/2006/main" xmlns:w14="http://schemas.microsoft.com/office/word/2010/wordml" xmlns:w15="http://schemas.microsoft.com/office/word/2012/wordml" xmlns:w16se="http://schemas.microsoft.com/office/word/2015/wordml/symex" xmlns:wpg="http://schemas.microsoft.com/office/word/2010/wordprocessingGroup" xmlns:wpi="http://schemas.microsoft.com/office/word/2010/wordprocessingInk" xmlns:wne="http://schemas.microsoft.com/office/word/2006/wordml" xmlns:wps="http://schemas.microsoft.com/office/word/2010/wordprocessingShape" mc:Ignorable="w14 w15 w16se wp14">
+<w:ftr xmlns:wpc="http://schemas.microsoft.com/office/word/2010/wordprocessingCanvas" xmlns:cx="http://schemas.microsoft.com/office/drawing/2014/chartex" xmlns:cx1="http://schemas.microsoft.com/office/drawing/2015/9/8/chartex" xmlns:cx2="http://schemas.microsoft.com/office/drawing/2015/10/21/chartex" xmlns:cx3="http://schemas.microsoft.com/office/drawing/2016/5/9/chartex" xmlns:cx4="http://schemas.microsoft.com/office/drawing/2016/5/10/chartex" xmlns:cx5="http://schemas.microsoft.com/office/drawing/2016/5/11/chartex" xmlns:cx6="http://schemas.microsoft.com/office/drawing/2016/5/12/chartex" xmlns:cx7="http://schemas.microsoft.com/office/drawing/2016/5/13/chartex" xmlns:cx8="http://schemas.microsoft.com/office/drawing/2016/5/14/chartex" xmlns:mc="http://schemas.openxmlformats.org/markup-compatibility/2006" xmlns:aink="http://schemas.microsoft.com/office/drawing/2016/ink" xmlns:am3d="http://schemas.microsoft.com/office/drawing/2017/model3d" xmlns:o="urn:schemas-microsoft-com:office:office" xmlns:r="http://schemas.openxmlformats.org/officeDocument/2006/relationships" xmlns:m="http://schemas.openxmlformats.org/officeDocument/2006/math" xmlns:v="urn:schemas-microsoft-com:vml" xmlns:wp14="http://schemas.microsoft.com/office/word/2010/wordprocessingDrawing" xmlns:wp="http://schemas.openxmlformats.org/drawingml/2006/wordprocessingDrawing" xmlns:w10="urn:schemas-microsoft-com:office:word" xmlns:w="http://schemas.openxmlformats.org/wordprocessingml/2006/main" xmlns:w14="http://schemas.microsoft.com/office/word/2010/wordml" xmlns:w15="http://schemas.microsoft.com/office/word/2012/wordml" xmlns:w16cex="http://schemas.microsoft.com/office/word/2018/wordml/cex" xmlns:w16cid="http://schemas.microsoft.com/office/word/2016/wordml/cid" xmlns:w16="http://schemas.microsoft.com/office/word/2018/wordml" xmlns:w16se="http://schemas.microsoft.com/office/word/2015/wordml/symex" xmlns:wpg="http://schemas.microsoft.com/office/word/2010/wordprocessingGroup" xmlns:wpi="http://schemas.microsoft.com/office/word/2010/wordprocessingInk" xmlns:wne="http://schemas.microsoft.com/office/word/2006/wordml" xmlns:wps="http://schemas.microsoft.com/office/word/2010/wordprocessingShape" mc:Ignorable="w14 w15 w16se w16cid w16 w16cex wp14">
   <w:sdt>
     <w:sdtPr>
       <w:id w:val="260420218"/>
@@ -10859,7 +11016,6 @@
         <w:docPartUnique/>
       </w:docPartObj>
     </w:sdtPr>
-    <w:sdtEndPr/>
     <w:sdtContent>
       <w:sdt>
         <w:sdtPr>
@@ -10869,7 +11025,6 @@
             <w:docPartUnique/>
           </w:docPartObj>
         </w:sdtPr>
-        <w:sdtEndPr/>
         <w:sdtContent>
           <w:p>
             <w:pPr>
@@ -10980,7 +11135,7 @@
 </file>
 
 <file path=word/footnotes.xml><?xml version="1.0" encoding="utf-8"?>
-<w:footnotes xmlns:wpc="http://schemas.microsoft.com/office/word/2010/wordprocessingCanvas" xmlns:cx="http://schemas.microsoft.com/office/drawing/2014/chartex" xmlns:cx1="http://schemas.microsoft.com/office/drawing/2015/9/8/chartex" xmlns:mc="http://schemas.openxmlformats.org/markup-compatibility/2006" xmlns:o="urn:schemas-microsoft-com:office:office" xmlns:r="http://schemas.openxmlformats.org/officeDocument/2006/relationships" xmlns:m="http://schemas.openxmlformats.org/officeDocument/2006/math" xmlns:v="urn:schemas-microsoft-com:vml" xmlns:wp14="http://schemas.microsoft.com/office/word/2010/wordprocessingDrawing" xmlns:wp="http://schemas.openxmlformats.org/drawingml/2006/wordprocessingDrawing" xmlns:w10="urn:schemas-microsoft-com:office:word" xmlns:w="http://schemas.openxmlformats.org/wordprocessingml/2006/main" xmlns:w14="http://schemas.microsoft.com/office/word/2010/wordml" xmlns:w15="http://schemas.microsoft.com/office/word/2012/wordml" xmlns:w16se="http://schemas.microsoft.com/office/word/2015/wordml/symex" xmlns:wpg="http://schemas.microsoft.com/office/word/2010/wordprocessingGroup" xmlns:wpi="http://schemas.microsoft.com/office/word/2010/wordprocessingInk" xmlns:wne="http://schemas.microsoft.com/office/word/2006/wordml" xmlns:wps="http://schemas.microsoft.com/office/word/2010/wordprocessingShape" mc:Ignorable="w14 w15 w16se wp14">
+<w:footnotes xmlns:wpc="http://schemas.microsoft.com/office/word/2010/wordprocessingCanvas" xmlns:cx="http://schemas.microsoft.com/office/drawing/2014/chartex" xmlns:cx1="http://schemas.microsoft.com/office/drawing/2015/9/8/chartex" xmlns:cx2="http://schemas.microsoft.com/office/drawing/2015/10/21/chartex" xmlns:cx3="http://schemas.microsoft.com/office/drawing/2016/5/9/chartex" xmlns:cx4="http://schemas.microsoft.com/office/drawing/2016/5/10/chartex" xmlns:cx5="http://schemas.microsoft.com/office/drawing/2016/5/11/chartex" xmlns:cx6="http://schemas.microsoft.com/office/drawing/2016/5/12/chartex" xmlns:cx7="http://schemas.microsoft.com/office/drawing/2016/5/13/chartex" xmlns:cx8="http://schemas.microsoft.com/office/drawing/2016/5/14/chartex" xmlns:mc="http://schemas.openxmlformats.org/markup-compatibility/2006" xmlns:aink="http://schemas.microsoft.com/office/drawing/2016/ink" xmlns:am3d="http://schemas.microsoft.com/office/drawing/2017/model3d" xmlns:o="urn:schemas-microsoft-com:office:office" xmlns:r="http://schemas.openxmlformats.org/officeDocument/2006/relationships" xmlns:m="http://schemas.openxmlformats.org/officeDocument/2006/math" xmlns:v="urn:schemas-microsoft-com:vml" xmlns:wp14="http://schemas.microsoft.com/office/word/2010/wordprocessingDrawing" xmlns:wp="http://schemas.openxmlformats.org/drawingml/2006/wordprocessingDrawing" xmlns:w10="urn:schemas-microsoft-com:office:word" xmlns:w="http://schemas.openxmlformats.org/wordprocessingml/2006/main" xmlns:w14="http://schemas.microsoft.com/office/word/2010/wordml" xmlns:w15="http://schemas.microsoft.com/office/word/2012/wordml" xmlns:w16cex="http://schemas.microsoft.com/office/word/2018/wordml/cex" xmlns:w16cid="http://schemas.microsoft.com/office/word/2016/wordml/cid" xmlns:w16="http://schemas.microsoft.com/office/word/2018/wordml" xmlns:w16se="http://schemas.microsoft.com/office/word/2015/wordml/symex" xmlns:wpg="http://schemas.microsoft.com/office/word/2010/wordprocessingGroup" xmlns:wpi="http://schemas.microsoft.com/office/word/2010/wordprocessingInk" xmlns:wne="http://schemas.microsoft.com/office/word/2006/wordml" xmlns:wps="http://schemas.microsoft.com/office/word/2010/wordprocessingShape" mc:Ignorable="w14 w15 w16se w16cid w16 w16cex wp14">
   <w:footnote w:type="separator" w:id="-1">
     <w:p>
       <w:pPr>
@@ -11012,7 +11167,7 @@
 </file>
 
 <file path=word/header1.xml><?xml version="1.0" encoding="utf-8"?>
-<w:hdr xmlns:wpc="http://schemas.microsoft.com/office/word/2010/wordprocessingCanvas" xmlns:cx="http://schemas.microsoft.com/office/drawing/2014/chartex" xmlns:cx1="http://schemas.microsoft.com/office/drawing/2015/9/8/chartex" xmlns:mc="http://schemas.openxmlformats.org/markup-compatibility/2006" xmlns:o="urn:schemas-microsoft-com:office:office" xmlns:r="http://schemas.openxmlformats.org/officeDocument/2006/relationships" xmlns:m="http://schemas.openxmlformats.org/officeDocument/2006/math" xmlns:v="urn:schemas-microsoft-com:vml" xmlns:wp14="http://schemas.microsoft.com/office/word/2010/wordprocessingDrawing" xmlns:wp="http://schemas.openxmlformats.org/drawingml/2006/wordprocessingDrawing" xmlns:w10="urn:schemas-microsoft-com:office:word" xmlns:w="http://schemas.openxmlformats.org/wordprocessingml/2006/main" xmlns:w14="http://schemas.microsoft.com/office/word/2010/wordml" xmlns:w15="http://schemas.microsoft.com/office/word/2012/wordml" xmlns:w16se="http://schemas.microsoft.com/office/word/2015/wordml/symex" xmlns:wpg="http://schemas.microsoft.com/office/word/2010/wordprocessingGroup" xmlns:wpi="http://schemas.microsoft.com/office/word/2010/wordprocessingInk" xmlns:wne="http://schemas.microsoft.com/office/word/2006/wordml" xmlns:wps="http://schemas.microsoft.com/office/word/2010/wordprocessingShape" mc:Ignorable="w14 w15 w16se wp14">
+<w:hdr xmlns:wpc="http://schemas.microsoft.com/office/word/2010/wordprocessingCanvas" xmlns:cx="http://schemas.microsoft.com/office/drawing/2014/chartex" xmlns:cx1="http://schemas.microsoft.com/office/drawing/2015/9/8/chartex" xmlns:cx2="http://schemas.microsoft.com/office/drawing/2015/10/21/chartex" xmlns:cx3="http://schemas.microsoft.com/office/drawing/2016/5/9/chartex" xmlns:cx4="http://schemas.microsoft.com/office/drawing/2016/5/10/chartex" xmlns:cx5="http://schemas.microsoft.com/office/drawing/2016/5/11/chartex" xmlns:cx6="http://schemas.microsoft.com/office/drawing/2016/5/12/chartex" xmlns:cx7="http://schemas.microsoft.com/office/drawing/2016/5/13/chartex" xmlns:cx8="http://schemas.microsoft.com/office/drawing/2016/5/14/chartex" xmlns:mc="http://schemas.openxmlformats.org/markup-compatibility/2006" xmlns:aink="http://schemas.microsoft.com/office/drawing/2016/ink" xmlns:am3d="http://schemas.microsoft.com/office/drawing/2017/model3d" xmlns:o="urn:schemas-microsoft-com:office:office" xmlns:r="http://schemas.openxmlformats.org/officeDocument/2006/relationships" xmlns:m="http://schemas.openxmlformats.org/officeDocument/2006/math" xmlns:v="urn:schemas-microsoft-com:vml" xmlns:wp14="http://schemas.microsoft.com/office/word/2010/wordprocessingDrawing" xmlns:wp="http://schemas.openxmlformats.org/drawingml/2006/wordprocessingDrawing" xmlns:w10="urn:schemas-microsoft-com:office:word" xmlns:w="http://schemas.openxmlformats.org/wordprocessingml/2006/main" xmlns:w14="http://schemas.microsoft.com/office/word/2010/wordml" xmlns:w15="http://schemas.microsoft.com/office/word/2012/wordml" xmlns:w16cex="http://schemas.microsoft.com/office/word/2018/wordml/cex" xmlns:w16cid="http://schemas.microsoft.com/office/word/2016/wordml/cid" xmlns:w16="http://schemas.microsoft.com/office/word/2018/wordml" xmlns:w16se="http://schemas.microsoft.com/office/word/2015/wordml/symex" xmlns:wpg="http://schemas.microsoft.com/office/word/2010/wordprocessingGroup" xmlns:wpi="http://schemas.microsoft.com/office/word/2010/wordprocessingInk" xmlns:wne="http://schemas.microsoft.com/office/word/2006/wordml" xmlns:wps="http://schemas.microsoft.com/office/word/2010/wordprocessingShape" mc:Ignorable="w14 w15 w16se w16cid w16 w16cex wp14">
   <w:p>
     <w:pPr>
       <w:pStyle w:val="Header"/>
@@ -11038,7 +11193,7 @@
 </file>
 
 <file path=word/header2.xml><?xml version="1.0" encoding="utf-8"?>
-<w:hdr xmlns:wpc="http://schemas.microsoft.com/office/word/2010/wordprocessingCanvas" xmlns:cx="http://schemas.microsoft.com/office/drawing/2014/chartex" xmlns:cx1="http://schemas.microsoft.com/office/drawing/2015/9/8/chartex" xmlns:mc="http://schemas.openxmlformats.org/markup-compatibility/2006" xmlns:o="urn:schemas-microsoft-com:office:office" xmlns:r="http://schemas.openxmlformats.org/officeDocument/2006/relationships" xmlns:m="http://schemas.openxmlformats.org/officeDocument/2006/math" xmlns:v="urn:schemas-microsoft-com:vml" xmlns:wp14="http://schemas.microsoft.com/office/word/2010/wordprocessingDrawing" xmlns:wp="http://schemas.openxmlformats.org/drawingml/2006/wordprocessingDrawing" xmlns:w10="urn:schemas-microsoft-com:office:word" xmlns:w="http://schemas.openxmlformats.org/wordprocessingml/2006/main" xmlns:w14="http://schemas.microsoft.com/office/word/2010/wordml" xmlns:w15="http://schemas.microsoft.com/office/word/2012/wordml" xmlns:w16se="http://schemas.microsoft.com/office/word/2015/wordml/symex" xmlns:wpg="http://schemas.microsoft.com/office/word/2010/wordprocessingGroup" xmlns:wpi="http://schemas.microsoft.com/office/word/2010/wordprocessingInk" xmlns:wne="http://schemas.microsoft.com/office/word/2006/wordml" xmlns:wps="http://schemas.microsoft.com/office/word/2010/wordprocessingShape" mc:Ignorable="w14 w15 w16se wp14">
+<w:hdr xmlns:wpc="http://schemas.microsoft.com/office/word/2010/wordprocessingCanvas" xmlns:cx="http://schemas.microsoft.com/office/drawing/2014/chartex" xmlns:cx1="http://schemas.microsoft.com/office/drawing/2015/9/8/chartex" xmlns:cx2="http://schemas.microsoft.com/office/drawing/2015/10/21/chartex" xmlns:cx3="http://schemas.microsoft.com/office/drawing/2016/5/9/chartex" xmlns:cx4="http://schemas.microsoft.com/office/drawing/2016/5/10/chartex" xmlns:cx5="http://schemas.microsoft.com/office/drawing/2016/5/11/chartex" xmlns:cx6="http://schemas.microsoft.com/office/drawing/2016/5/12/chartex" xmlns:cx7="http://schemas.microsoft.com/office/drawing/2016/5/13/chartex" xmlns:cx8="http://schemas.microsoft.com/office/drawing/2016/5/14/chartex" xmlns:mc="http://schemas.openxmlformats.org/markup-compatibility/2006" xmlns:aink="http://schemas.microsoft.com/office/drawing/2016/ink" xmlns:am3d="http://schemas.microsoft.com/office/drawing/2017/model3d" xmlns:o="urn:schemas-microsoft-com:office:office" xmlns:r="http://schemas.openxmlformats.org/officeDocument/2006/relationships" xmlns:m="http://schemas.openxmlformats.org/officeDocument/2006/math" xmlns:v="urn:schemas-microsoft-com:vml" xmlns:wp14="http://schemas.microsoft.com/office/word/2010/wordprocessingDrawing" xmlns:wp="http://schemas.openxmlformats.org/drawingml/2006/wordprocessingDrawing" xmlns:w10="urn:schemas-microsoft-com:office:word" xmlns:w="http://schemas.openxmlformats.org/wordprocessingml/2006/main" xmlns:w14="http://schemas.microsoft.com/office/word/2010/wordml" xmlns:w15="http://schemas.microsoft.com/office/word/2012/wordml" xmlns:w16cex="http://schemas.microsoft.com/office/word/2018/wordml/cex" xmlns:w16cid="http://schemas.microsoft.com/office/word/2016/wordml/cid" xmlns:w16="http://schemas.microsoft.com/office/word/2018/wordml" xmlns:w16se="http://schemas.microsoft.com/office/word/2015/wordml/symex" xmlns:wpg="http://schemas.microsoft.com/office/word/2010/wordprocessingGroup" xmlns:wpi="http://schemas.microsoft.com/office/word/2010/wordprocessingInk" xmlns:wne="http://schemas.microsoft.com/office/word/2006/wordml" xmlns:wps="http://schemas.microsoft.com/office/word/2010/wordprocessingShape" mc:Ignorable="w14 w15 w16se w16cid w16 w16cex wp14">
   <w:p>
     <w:pPr>
       <w:pStyle w:val="Header"/>
@@ -11058,7 +11213,7 @@
 </file>
 
 <file path=word/header3.xml><?xml version="1.0" encoding="utf-8"?>
-<w:hdr xmlns:wpc="http://schemas.microsoft.com/office/word/2010/wordprocessingCanvas" xmlns:cx="http://schemas.microsoft.com/office/drawing/2014/chartex" xmlns:cx1="http://schemas.microsoft.com/office/drawing/2015/9/8/chartex" xmlns:mc="http://schemas.openxmlformats.org/markup-compatibility/2006" xmlns:o="urn:schemas-microsoft-com:office:office" xmlns:r="http://schemas.openxmlformats.org/officeDocument/2006/relationships" xmlns:m="http://schemas.openxmlformats.org/officeDocument/2006/math" xmlns:v="urn:schemas-microsoft-com:vml" xmlns:wp14="http://schemas.microsoft.com/office/word/2010/wordprocessingDrawing" xmlns:wp="http://schemas.openxmlformats.org/drawingml/2006/wordprocessingDrawing" xmlns:w10="urn:schemas-microsoft-com:office:word" xmlns:w="http://schemas.openxmlformats.org/wordprocessingml/2006/main" xmlns:w14="http://schemas.microsoft.com/office/word/2010/wordml" xmlns:w15="http://schemas.microsoft.com/office/word/2012/wordml" xmlns:w16se="http://schemas.microsoft.com/office/word/2015/wordml/symex" xmlns:wpg="http://schemas.microsoft.com/office/word/2010/wordprocessingGroup" xmlns:wpi="http://schemas.microsoft.com/office/word/2010/wordprocessingInk" xmlns:wne="http://schemas.microsoft.com/office/word/2006/wordml" xmlns:wps="http://schemas.microsoft.com/office/word/2010/wordprocessingShape" mc:Ignorable="w14 w15 w16se wp14">
+<w:hdr xmlns:wpc="http://schemas.microsoft.com/office/word/2010/wordprocessingCanvas" xmlns:cx="http://schemas.microsoft.com/office/drawing/2014/chartex" xmlns:cx1="http://schemas.microsoft.com/office/drawing/2015/9/8/chartex" xmlns:cx2="http://schemas.microsoft.com/office/drawing/2015/10/21/chartex" xmlns:cx3="http://schemas.microsoft.com/office/drawing/2016/5/9/chartex" xmlns:cx4="http://schemas.microsoft.com/office/drawing/2016/5/10/chartex" xmlns:cx5="http://schemas.microsoft.com/office/drawing/2016/5/11/chartex" xmlns:cx6="http://schemas.microsoft.com/office/drawing/2016/5/12/chartex" xmlns:cx7="http://schemas.microsoft.com/office/drawing/2016/5/13/chartex" xmlns:cx8="http://schemas.microsoft.com/office/drawing/2016/5/14/chartex" xmlns:mc="http://schemas.openxmlformats.org/markup-compatibility/2006" xmlns:aink="http://schemas.microsoft.com/office/drawing/2016/ink" xmlns:am3d="http://schemas.microsoft.com/office/drawing/2017/model3d" xmlns:o="urn:schemas-microsoft-com:office:office" xmlns:r="http://schemas.openxmlformats.org/officeDocument/2006/relationships" xmlns:m="http://schemas.openxmlformats.org/officeDocument/2006/math" xmlns:v="urn:schemas-microsoft-com:vml" xmlns:wp14="http://schemas.microsoft.com/office/word/2010/wordprocessingDrawing" xmlns:wp="http://schemas.openxmlformats.org/drawingml/2006/wordprocessingDrawing" xmlns:w10="urn:schemas-microsoft-com:office:word" xmlns:w="http://schemas.openxmlformats.org/wordprocessingml/2006/main" xmlns:w14="http://schemas.microsoft.com/office/word/2010/wordml" xmlns:w15="http://schemas.microsoft.com/office/word/2012/wordml" xmlns:w16cex="http://schemas.microsoft.com/office/word/2018/wordml/cex" xmlns:w16cid="http://schemas.microsoft.com/office/word/2016/wordml/cid" xmlns:w16="http://schemas.microsoft.com/office/word/2018/wordml" xmlns:w16se="http://schemas.microsoft.com/office/word/2015/wordml/symex" xmlns:wpg="http://schemas.microsoft.com/office/word/2010/wordprocessingGroup" xmlns:wpi="http://schemas.microsoft.com/office/word/2010/wordprocessingInk" xmlns:wne="http://schemas.microsoft.com/office/word/2006/wordml" xmlns:wps="http://schemas.microsoft.com/office/word/2010/wordprocessingShape" mc:Ignorable="w14 w15 w16se w16cid w16 w16cex wp14">
   <w:p>
     <w:pPr>
       <w:pStyle w:val="Header"/>
@@ -11078,7 +11233,7 @@
 </file>
 
 <file path=word/numbering.xml><?xml version="1.0" encoding="utf-8"?>
-<w:numbering xmlns:wpc="http://schemas.microsoft.com/office/word/2010/wordprocessingCanvas" xmlns:cx="http://schemas.microsoft.com/office/drawing/2014/chartex" xmlns:cx1="http://schemas.microsoft.com/office/drawing/2015/9/8/chartex" xmlns:mc="http://schemas.openxmlformats.org/markup-compatibility/2006" xmlns:o="urn:schemas-microsoft-com:office:office" xmlns:r="http://schemas.openxmlformats.org/officeDocument/2006/relationships" xmlns:m="http://schemas.openxmlformats.org/officeDocument/2006/math" xmlns:v="urn:schemas-microsoft-com:vml" xmlns:wp14="http://schemas.microsoft.com/office/word/2010/wordprocessingDrawing" xmlns:wp="http://schemas.openxmlformats.org/drawingml/2006/wordprocessingDrawing" xmlns:w10="urn:schemas-microsoft-com:office:word" xmlns:w="http://schemas.openxmlformats.org/wordprocessingml/2006/main" xmlns:w14="http://schemas.microsoft.com/office/word/2010/wordml" xmlns:w15="http://schemas.microsoft.com/office/word/2012/wordml" xmlns:w16se="http://schemas.microsoft.com/office/word/2015/wordml/symex" xmlns:wpg="http://schemas.microsoft.com/office/word/2010/wordprocessingGroup" xmlns:wpi="http://schemas.microsoft.com/office/word/2010/wordprocessingInk" xmlns:wne="http://schemas.microsoft.com/office/word/2006/wordml" xmlns:wps="http://schemas.microsoft.com/office/word/2010/wordprocessingShape" mc:Ignorable="w14 w15 w16se wp14">
+<w:numbering xmlns:wpc="http://schemas.microsoft.com/office/word/2010/wordprocessingCanvas" xmlns:cx="http://schemas.microsoft.com/office/drawing/2014/chartex" xmlns:cx1="http://schemas.microsoft.com/office/drawing/2015/9/8/chartex" xmlns:cx2="http://schemas.microsoft.com/office/drawing/2015/10/21/chartex" xmlns:cx3="http://schemas.microsoft.com/office/drawing/2016/5/9/chartex" xmlns:cx4="http://schemas.microsoft.com/office/drawing/2016/5/10/chartex" xmlns:cx5="http://schemas.microsoft.com/office/drawing/2016/5/11/chartex" xmlns:cx6="http://schemas.microsoft.com/office/drawing/2016/5/12/chartex" xmlns:cx7="http://schemas.microsoft.com/office/drawing/2016/5/13/chartex" xmlns:cx8="http://schemas.microsoft.com/office/drawing/2016/5/14/chartex" xmlns:mc="http://schemas.openxmlformats.org/markup-compatibility/2006" xmlns:aink="http://schemas.microsoft.com/office/drawing/2016/ink" xmlns:am3d="http://schemas.microsoft.com/office/drawing/2017/model3d" xmlns:o="urn:schemas-microsoft-com:office:office" xmlns:r="http://schemas.openxmlformats.org/officeDocument/2006/relationships" xmlns:m="http://schemas.openxmlformats.org/officeDocument/2006/math" xmlns:v="urn:schemas-microsoft-com:vml" xmlns:wp14="http://schemas.microsoft.com/office/word/2010/wordprocessingDrawing" xmlns:wp="http://schemas.openxmlformats.org/drawingml/2006/wordprocessingDrawing" xmlns:w10="urn:schemas-microsoft-com:office:word" xmlns:w="http://schemas.openxmlformats.org/wordprocessingml/2006/main" xmlns:w14="http://schemas.microsoft.com/office/word/2010/wordml" xmlns:w15="http://schemas.microsoft.com/office/word/2012/wordml" xmlns:w16cex="http://schemas.microsoft.com/office/word/2018/wordml/cex" xmlns:w16cid="http://schemas.microsoft.com/office/word/2016/wordml/cid" xmlns:w16="http://schemas.microsoft.com/office/word/2018/wordml" xmlns:w16se="http://schemas.microsoft.com/office/word/2015/wordml/symex" xmlns:wpg="http://schemas.microsoft.com/office/word/2010/wordprocessingGroup" xmlns:wpi="http://schemas.microsoft.com/office/word/2010/wordprocessingInk" xmlns:wne="http://schemas.microsoft.com/office/word/2006/wordml" xmlns:wps="http://schemas.microsoft.com/office/word/2010/wordprocessingShape" mc:Ignorable="w14 w15 w16se w16cid w16 w16cex wp14">
   <w:abstractNum w:abstractNumId="0" w15:restartNumberingAfterBreak="0">
     <w:nsid w:val="088B6D49"/>
     <w:multiLevelType w:val="hybridMultilevel"/>
@@ -11282,6 +11437,95 @@
     </w:lvl>
   </w:abstractNum>
   <w:abstractNum w:abstractNumId="2" w15:restartNumberingAfterBreak="0">
+    <w:nsid w:val="28D76917"/>
+    <w:multiLevelType w:val="hybridMultilevel"/>
+    <w:tmpl w:val="DD2CA358"/>
+    <w:lvl w:ilvl="0" w:tplc="1409000F">
+      <w:start w:val="1"/>
+      <w:numFmt w:val="decimal"/>
+      <w:lvlText w:val="%1."/>
+      <w:lvlJc w:val="left"/>
+      <w:pPr>
+        <w:ind w:left="720" w:hanging="360"/>
+      </w:pPr>
+      <w:rPr>
+        <w:rFonts w:hint="default"/>
+      </w:rPr>
+    </w:lvl>
+    <w:lvl w:ilvl="1" w:tplc="14090019" w:tentative="1">
+      <w:start w:val="1"/>
+      <w:numFmt w:val="lowerLetter"/>
+      <w:lvlText w:val="%2."/>
+      <w:lvlJc w:val="left"/>
+      <w:pPr>
+        <w:ind w:left="1440" w:hanging="360"/>
+      </w:pPr>
+    </w:lvl>
+    <w:lvl w:ilvl="2" w:tplc="1409001B" w:tentative="1">
+      <w:start w:val="1"/>
+      <w:numFmt w:val="lowerRoman"/>
+      <w:lvlText w:val="%3."/>
+      <w:lvlJc w:val="right"/>
+      <w:pPr>
+        <w:ind w:left="2160" w:hanging="180"/>
+      </w:pPr>
+    </w:lvl>
+    <w:lvl w:ilvl="3" w:tplc="1409000F" w:tentative="1">
+      <w:start w:val="1"/>
+      <w:numFmt w:val="decimal"/>
+      <w:lvlText w:val="%4."/>
+      <w:lvlJc w:val="left"/>
+      <w:pPr>
+        <w:ind w:left="2880" w:hanging="360"/>
+      </w:pPr>
+    </w:lvl>
+    <w:lvl w:ilvl="4" w:tplc="14090019" w:tentative="1">
+      <w:start w:val="1"/>
+      <w:numFmt w:val="lowerLetter"/>
+      <w:lvlText w:val="%5."/>
+      <w:lvlJc w:val="left"/>
+      <w:pPr>
+        <w:ind w:left="3600" w:hanging="360"/>
+      </w:pPr>
+    </w:lvl>
+    <w:lvl w:ilvl="5" w:tplc="1409001B" w:tentative="1">
+      <w:start w:val="1"/>
+      <w:numFmt w:val="lowerRoman"/>
+      <w:lvlText w:val="%6."/>
+      <w:lvlJc w:val="right"/>
+      <w:pPr>
+        <w:ind w:left="4320" w:hanging="180"/>
+      </w:pPr>
+    </w:lvl>
+    <w:lvl w:ilvl="6" w:tplc="1409000F" w:tentative="1">
+      <w:start w:val="1"/>
+      <w:numFmt w:val="decimal"/>
+      <w:lvlText w:val="%7."/>
+      <w:lvlJc w:val="left"/>
+      <w:pPr>
+        <w:ind w:left="5040" w:hanging="360"/>
+      </w:pPr>
+    </w:lvl>
+    <w:lvl w:ilvl="7" w:tplc="14090019" w:tentative="1">
+      <w:start w:val="1"/>
+      <w:numFmt w:val="lowerLetter"/>
+      <w:lvlText w:val="%8."/>
+      <w:lvlJc w:val="left"/>
+      <w:pPr>
+        <w:ind w:left="5760" w:hanging="360"/>
+      </w:pPr>
+    </w:lvl>
+    <w:lvl w:ilvl="8" w:tplc="1409001B" w:tentative="1">
+      <w:start w:val="1"/>
+      <w:numFmt w:val="lowerRoman"/>
+      <w:lvlText w:val="%9."/>
+      <w:lvlJc w:val="right"/>
+      <w:pPr>
+        <w:ind w:left="6480" w:hanging="180"/>
+      </w:pPr>
+    </w:lvl>
+  </w:abstractNum>
+  <w:abstractNum w:abstractNumId="3" w15:restartNumberingAfterBreak="0">
     <w:nsid w:val="3CA37F30"/>
     <w:multiLevelType w:val="hybridMultilevel"/>
     <w:tmpl w:val="40300358"/>
@@ -11393,7 +11637,7 @@
       </w:rPr>
     </w:lvl>
   </w:abstractNum>
-  <w:abstractNum w:abstractNumId="3" w15:restartNumberingAfterBreak="0">
+  <w:abstractNum w:abstractNumId="4" w15:restartNumberingAfterBreak="0">
     <w:nsid w:val="47C4663D"/>
     <w:multiLevelType w:val="hybridMultilevel"/>
     <w:tmpl w:val="0680D142"/>
@@ -11506,7 +11750,7 @@
       </w:rPr>
     </w:lvl>
   </w:abstractNum>
-  <w:abstractNum w:abstractNumId="4" w15:restartNumberingAfterBreak="0">
+  <w:abstractNum w:abstractNumId="5" w15:restartNumberingAfterBreak="0">
     <w:nsid w:val="4D160913"/>
     <w:multiLevelType w:val="hybridMultilevel"/>
     <w:tmpl w:val="B526F542"/>
@@ -11619,7 +11863,7 @@
       </w:rPr>
     </w:lvl>
   </w:abstractNum>
-  <w:abstractNum w:abstractNumId="5" w15:restartNumberingAfterBreak="0">
+  <w:abstractNum w:abstractNumId="6" w15:restartNumberingAfterBreak="0">
     <w:nsid w:val="65E41AF8"/>
     <w:multiLevelType w:val="hybridMultilevel"/>
     <w:tmpl w:val="822E9D46"/>
@@ -11731,7 +11975,7 @@
       </w:rPr>
     </w:lvl>
   </w:abstractNum>
-  <w:abstractNum w:abstractNumId="6" w15:restartNumberingAfterBreak="0">
+  <w:abstractNum w:abstractNumId="7" w15:restartNumberingAfterBreak="0">
     <w:nsid w:val="71FE7E05"/>
     <w:multiLevelType w:val="hybridMultilevel"/>
     <w:tmpl w:val="80CCB60C"/>
@@ -11820,7 +12064,7 @@
       </w:pPr>
     </w:lvl>
   </w:abstractNum>
-  <w:abstractNum w:abstractNumId="7" w15:restartNumberingAfterBreak="0">
+  <w:abstractNum w:abstractNumId="8" w15:restartNumberingAfterBreak="0">
     <w:nsid w:val="7563197E"/>
     <w:multiLevelType w:val="hybridMultilevel"/>
     <w:tmpl w:val="66F6433E"/>
@@ -11933,7 +12177,7 @@
       </w:rPr>
     </w:lvl>
   </w:abstractNum>
-  <w:abstractNum w:abstractNumId="8" w15:restartNumberingAfterBreak="0">
+  <w:abstractNum w:abstractNumId="9" w15:restartNumberingAfterBreak="0">
     <w:nsid w:val="7A01398C"/>
     <w:multiLevelType w:val="hybridMultilevel"/>
     <w:tmpl w:val="00783EF8"/>
@@ -12046,7 +12290,7 @@
       </w:rPr>
     </w:lvl>
   </w:abstractNum>
-  <w:abstractNum w:abstractNumId="9" w15:restartNumberingAfterBreak="0">
+  <w:abstractNum w:abstractNumId="10" w15:restartNumberingAfterBreak="0">
     <w:nsid w:val="7B0B150E"/>
     <w:multiLevelType w:val="hybridMultilevel"/>
     <w:tmpl w:val="B8680E7C"/>
@@ -12162,37 +12406,40 @@
     <w:abstractNumId w:val="1"/>
   </w:num>
   <w:num w:numId="2">
+    <w:abstractNumId w:val="6"/>
+  </w:num>
+  <w:num w:numId="3">
+    <w:abstractNumId w:val="4"/>
+  </w:num>
+  <w:num w:numId="4">
+    <w:abstractNumId w:val="3"/>
+  </w:num>
+  <w:num w:numId="5">
+    <w:abstractNumId w:val="9"/>
+  </w:num>
+  <w:num w:numId="6">
     <w:abstractNumId w:val="5"/>
   </w:num>
-  <w:num w:numId="3">
-    <w:abstractNumId w:val="3"/>
-  </w:num>
-  <w:num w:numId="4">
-    <w:abstractNumId w:val="2"/>
-  </w:num>
-  <w:num w:numId="5">
+  <w:num w:numId="7">
     <w:abstractNumId w:val="8"/>
   </w:num>
-  <w:num w:numId="6">
-    <w:abstractNumId w:val="4"/>
-  </w:num>
-  <w:num w:numId="7">
-    <w:abstractNumId w:val="7"/>
-  </w:num>
   <w:num w:numId="8">
-    <w:abstractNumId w:val="9"/>
+    <w:abstractNumId w:val="10"/>
   </w:num>
   <w:num w:numId="9">
     <w:abstractNumId w:val="0"/>
   </w:num>
   <w:num w:numId="10">
-    <w:abstractNumId w:val="6"/>
+    <w:abstractNumId w:val="7"/>
+  </w:num>
+  <w:num w:numId="11">
+    <w:abstractNumId w:val="2"/>
   </w:num>
 </w:numbering>
 </file>
 
 <file path=word/styles.xml><?xml version="1.0" encoding="utf-8"?>
-<w:styles xmlns:mc="http://schemas.openxmlformats.org/markup-compatibility/2006" xmlns:r="http://schemas.openxmlformats.org/officeDocument/2006/relationships" xmlns:w="http://schemas.openxmlformats.org/wordprocessingml/2006/main" xmlns:w14="http://schemas.microsoft.com/office/word/2010/wordml" xmlns:w15="http://schemas.microsoft.com/office/word/2012/wordml" xmlns:w16se="http://schemas.microsoft.com/office/word/2015/wordml/symex" mc:Ignorable="w14 w15 w16se">
+<w:styles xmlns:mc="http://schemas.openxmlformats.org/markup-compatibility/2006" xmlns:r="http://schemas.openxmlformats.org/officeDocument/2006/relationships" xmlns:w="http://schemas.openxmlformats.org/wordprocessingml/2006/main" xmlns:w14="http://schemas.microsoft.com/office/word/2010/wordml" xmlns:w15="http://schemas.microsoft.com/office/word/2012/wordml" xmlns:w16cex="http://schemas.microsoft.com/office/word/2018/wordml/cex" xmlns:w16cid="http://schemas.microsoft.com/office/word/2016/wordml/cid" xmlns:w16="http://schemas.microsoft.com/office/word/2018/wordml" xmlns:w16se="http://schemas.microsoft.com/office/word/2015/wordml/symex" mc:Ignorable="w14 w15 w16se w16cid w16 w16cex">
   <w:docDefaults>
     <w:rPrDefault>
       <w:rPr>
@@ -12208,7 +12455,7 @@
       </w:pPr>
     </w:pPrDefault>
   </w:docDefaults>
-  <w:latentStyles w:defLockedState="0" w:defUIPriority="99" w:defSemiHidden="0" w:defUnhideWhenUsed="0" w:defQFormat="0" w:count="371">
+  <w:latentStyles w:defLockedState="0" w:defUIPriority="99" w:defSemiHidden="0" w:defUnhideWhenUsed="0" w:defQFormat="0" w:count="376">
     <w:lsdException w:name="Normal" w:uiPriority="0" w:qFormat="1"/>
     <w:lsdException w:name="heading 1" w:uiPriority="9" w:qFormat="1"/>
     <w:lsdException w:name="heading 2" w:semiHidden="1" w:uiPriority="9" w:unhideWhenUsed="1" w:qFormat="1"/>
@@ -12314,7 +12561,6 @@
     <w:lsdException w:name="HTML Sample" w:semiHidden="1" w:unhideWhenUsed="1"/>
     <w:lsdException w:name="HTML Typewriter" w:semiHidden="1" w:unhideWhenUsed="1"/>
     <w:lsdException w:name="HTML Variable" w:semiHidden="1" w:unhideWhenUsed="1"/>
-    <w:lsdException w:name="Normal Table" w:semiHidden="1" w:unhideWhenUsed="1"/>
     <w:lsdException w:name="annotation subject" w:semiHidden="1" w:unhideWhenUsed="1"/>
     <w:lsdException w:name="No List" w:semiHidden="1" w:unhideWhenUsed="1"/>
     <w:lsdException w:name="Outline List 1" w:semiHidden="1" w:unhideWhenUsed="1"/>
@@ -12357,11 +12603,8 @@
     <w:lsdException w:name="Table Contemporary" w:semiHidden="1" w:unhideWhenUsed="1"/>
     <w:lsdException w:name="Table Elegant" w:semiHidden="1" w:unhideWhenUsed="1"/>
     <w:lsdException w:name="Table Professional" w:semiHidden="1" w:unhideWhenUsed="1"/>
-    <w:lsdException w:name="Table Subtle 1" w:semiHidden="1" w:unhideWhenUsed="1"/>
     <w:lsdException w:name="Table Subtle 2" w:semiHidden="1" w:unhideWhenUsed="1"/>
     <w:lsdException w:name="Table Web 1" w:semiHidden="1" w:unhideWhenUsed="1"/>
-    <w:lsdException w:name="Table Web 2" w:semiHidden="1" w:unhideWhenUsed="1"/>
-    <w:lsdException w:name="Table Web 3" w:semiHidden="1" w:unhideWhenUsed="1"/>
     <w:lsdException w:name="Balloon Text" w:semiHidden="1" w:unhideWhenUsed="1"/>
     <w:lsdException w:name="Table Grid" w:uiPriority="0"/>
     <w:lsdException w:name="Table Theme" w:semiHidden="1" w:unhideWhenUsed="1"/>
@@ -12580,6 +12823,11 @@
     <w:lsdException w:name="List Table 5 Dark Accent 6" w:uiPriority="50"/>
     <w:lsdException w:name="List Table 6 Colorful Accent 6" w:uiPriority="51"/>
     <w:lsdException w:name="List Table 7 Colorful Accent 6" w:uiPriority="52"/>
+    <w:lsdException w:name="Mention" w:semiHidden="1" w:unhideWhenUsed="1"/>
+    <w:lsdException w:name="Smart Hyperlink" w:semiHidden="1" w:unhideWhenUsed="1"/>
+    <w:lsdException w:name="Hashtag" w:semiHidden="1" w:unhideWhenUsed="1"/>
+    <w:lsdException w:name="Unresolved Mention" w:semiHidden="1" w:unhideWhenUsed="1"/>
+    <w:lsdException w:name="Smart Link" w:semiHidden="1" w:unhideWhenUsed="1"/>
   </w:latentStyles>
   <w:style w:type="paragraph" w:default="1" w:styleId="Normal">
     <w:name w:val="Normal"/>
@@ -13106,81 +13354,6 @@
 </file>
 
 <file path=customXml/item1.xml><?xml version="1.0" encoding="utf-8"?>
-<p:properties xmlns:p="http://schemas.microsoft.com/office/2006/metadata/properties" xmlns:xsi="http://www.w3.org/2001/XMLSchema-instance" xmlns:pc="http://schemas.microsoft.com/office/infopath/2007/PartnerControls">
-  <documentManagement>
-    <Self_Registration_Enabled xmlns="2d591ce7-418b-4e9b-8ef9-90a310b22912" xsi:nil="true"/>
-    <Teachers xmlns="2d591ce7-418b-4e9b-8ef9-90a310b22912">
-      <UserInfo>
-        <DisplayName/>
-        <AccountId xsi:nil="true"/>
-        <AccountType/>
-      </UserInfo>
-    </Teachers>
-    <Student_Groups xmlns="2d591ce7-418b-4e9b-8ef9-90a310b22912">
-      <UserInfo>
-        <DisplayName/>
-        <AccountId xsi:nil="true"/>
-        <AccountType/>
-      </UserInfo>
-    </Student_Groups>
-    <Distribution_Groups xmlns="2d591ce7-418b-4e9b-8ef9-90a310b22912" xsi:nil="true"/>
-    <LMS_Mappings xmlns="2d591ce7-418b-4e9b-8ef9-90a310b22912" xsi:nil="true"/>
-    <Is_Collaboration_Space_Locked xmlns="2d591ce7-418b-4e9b-8ef9-90a310b22912" xsi:nil="true"/>
-    <Has_Teacher_Only_SectionGroup xmlns="2d591ce7-418b-4e9b-8ef9-90a310b22912" xsi:nil="true"/>
-    <Member_Groups xmlns="2d591ce7-418b-4e9b-8ef9-90a310b22912">
-      <UserInfo>
-        <DisplayName/>
-        <AccountId xsi:nil="true"/>
-        <AccountType/>
-      </UserInfo>
-    </Member_Groups>
-    <CultureName xmlns="2d591ce7-418b-4e9b-8ef9-90a310b22912" xsi:nil="true"/>
-    <Leaders xmlns="2d591ce7-418b-4e9b-8ef9-90a310b22912">
-      <UserInfo>
-        <DisplayName/>
-        <AccountId xsi:nil="true"/>
-        <AccountType/>
-      </UserInfo>
-    </Leaders>
-    <Invited_Students xmlns="2d591ce7-418b-4e9b-8ef9-90a310b22912" xsi:nil="true"/>
-    <Invited_Leaders xmlns="2d591ce7-418b-4e9b-8ef9-90a310b22912" xsi:nil="true"/>
-    <DefaultSectionNames xmlns="2d591ce7-418b-4e9b-8ef9-90a310b22912" xsi:nil="true"/>
-    <Invited_Members xmlns="2d591ce7-418b-4e9b-8ef9-90a310b22912" xsi:nil="true"/>
-    <Templates xmlns="2d591ce7-418b-4e9b-8ef9-90a310b22912" xsi:nil="true"/>
-    <Members xmlns="2d591ce7-418b-4e9b-8ef9-90a310b22912">
-      <UserInfo>
-        <DisplayName/>
-        <AccountId xsi:nil="true"/>
-        <AccountType/>
-      </UserInfo>
-    </Members>
-    <Has_Leaders_Only_SectionGroup xmlns="2d591ce7-418b-4e9b-8ef9-90a310b22912" xsi:nil="true"/>
-    <TeamsChannelId xmlns="2d591ce7-418b-4e9b-8ef9-90a310b22912" xsi:nil="true"/>
-    <Math_Settings xmlns="2d591ce7-418b-4e9b-8ef9-90a310b22912" xsi:nil="true"/>
-    <Owner xmlns="2d591ce7-418b-4e9b-8ef9-90a310b22912">
-      <UserInfo>
-        <DisplayName/>
-        <AccountId xsi:nil="true"/>
-        <AccountType/>
-      </UserInfo>
-    </Owner>
-    <Invited_Teachers xmlns="2d591ce7-418b-4e9b-8ef9-90a310b22912" xsi:nil="true"/>
-    <IsNotebookLocked xmlns="2d591ce7-418b-4e9b-8ef9-90a310b22912" xsi:nil="true"/>
-    <NotebookType xmlns="2d591ce7-418b-4e9b-8ef9-90a310b22912" xsi:nil="true"/>
-    <FolderType xmlns="2d591ce7-418b-4e9b-8ef9-90a310b22912" xsi:nil="true"/>
-    <Students xmlns="2d591ce7-418b-4e9b-8ef9-90a310b22912">
-      <UserInfo>
-        <DisplayName/>
-        <AccountId xsi:nil="true"/>
-        <AccountType/>
-      </UserInfo>
-    </Students>
-    <AppVersion xmlns="2d591ce7-418b-4e9b-8ef9-90a310b22912" xsi:nil="true"/>
-  </documentManagement>
-</p:properties>
-</file>
-
-<file path=customXml/item2.xml><?xml version="1.0" encoding="utf-8"?>
 <ct:contentTypeSchema xmlns:ct="http://schemas.microsoft.com/office/2006/metadata/contentType" xmlns:ma="http://schemas.microsoft.com/office/2006/metadata/properties/metaAttributes" ct:_="" ma:_="" ma:contentTypeName="Document" ma:contentTypeID="0x0101009809C122523C714A9D2CA84BDC012F78" ma:contentTypeVersion="39" ma:contentTypeDescription="Create a new document." ma:contentTypeScope="" ma:versionID="ce593b066279ff1f5d28392fbef945ba">
   <xsd:schema xmlns:xsd="http://www.w3.org/2001/XMLSchema" xmlns:xs="http://www.w3.org/2001/XMLSchema" xmlns:p="http://schemas.microsoft.com/office/2006/metadata/properties" xmlns:ns3="2d591ce7-418b-4e9b-8ef9-90a310b22912" xmlns:ns4="2e33448a-5ca6-493f-bec6-bb2c0e2760d1" targetNamespace="http://schemas.microsoft.com/office/2006/metadata/properties" ma:root="true" ma:fieldsID="1cfdd743ca0e8bfdf35a360a72f0f98d" ns3:_="" ns4:_="">
     <xsd:import namespace="2d591ce7-418b-4e9b-8ef9-90a310b22912"/>
@@ -13673,6 +13846,10 @@
 </ct:contentTypeSchema>
 </file>
 
+<file path=customXml/item2.xml><?xml version="1.0" encoding="utf-8"?>
+<b:Sources xmlns:b="http://schemas.openxmlformats.org/officeDocument/2006/bibliography" xmlns="http://schemas.openxmlformats.org/officeDocument/2006/bibliography" SelectedStyle="\APASixthEditionOfficeOnline.xsl" StyleName="APA" Version="6"/>
+</file>
+
 <file path=customXml/item3.xml><?xml version="1.0" encoding="utf-8"?>
 <?mso-contentType ?>
 <FormTemplates xmlns="http://schemas.microsoft.com/sharepoint/v3/contenttype/forms">
@@ -13683,27 +13860,81 @@
 </file>
 
 <file path=customXml/item4.xml><?xml version="1.0" encoding="utf-8"?>
-<b:Sources xmlns:b="http://schemas.openxmlformats.org/officeDocument/2006/bibliography" xmlns="http://schemas.openxmlformats.org/officeDocument/2006/bibliography" SelectedStyle="\APASixthEditionOfficeOnline.xsl" StyleName="APA" Version="6"/>
+<p:properties xmlns:p="http://schemas.microsoft.com/office/2006/metadata/properties" xmlns:xsi="http://www.w3.org/2001/XMLSchema-instance" xmlns:pc="http://schemas.microsoft.com/office/infopath/2007/PartnerControls">
+  <documentManagement>
+    <Self_Registration_Enabled xmlns="2d591ce7-418b-4e9b-8ef9-90a310b22912" xsi:nil="true"/>
+    <Teachers xmlns="2d591ce7-418b-4e9b-8ef9-90a310b22912">
+      <UserInfo>
+        <DisplayName/>
+        <AccountId xsi:nil="true"/>
+        <AccountType/>
+      </UserInfo>
+    </Teachers>
+    <Student_Groups xmlns="2d591ce7-418b-4e9b-8ef9-90a310b22912">
+      <UserInfo>
+        <DisplayName/>
+        <AccountId xsi:nil="true"/>
+        <AccountType/>
+      </UserInfo>
+    </Student_Groups>
+    <Distribution_Groups xmlns="2d591ce7-418b-4e9b-8ef9-90a310b22912" xsi:nil="true"/>
+    <LMS_Mappings xmlns="2d591ce7-418b-4e9b-8ef9-90a310b22912" xsi:nil="true"/>
+    <Is_Collaboration_Space_Locked xmlns="2d591ce7-418b-4e9b-8ef9-90a310b22912" xsi:nil="true"/>
+    <Has_Teacher_Only_SectionGroup xmlns="2d591ce7-418b-4e9b-8ef9-90a310b22912" xsi:nil="true"/>
+    <Member_Groups xmlns="2d591ce7-418b-4e9b-8ef9-90a310b22912">
+      <UserInfo>
+        <DisplayName/>
+        <AccountId xsi:nil="true"/>
+        <AccountType/>
+      </UserInfo>
+    </Member_Groups>
+    <CultureName xmlns="2d591ce7-418b-4e9b-8ef9-90a310b22912" xsi:nil="true"/>
+    <Leaders xmlns="2d591ce7-418b-4e9b-8ef9-90a310b22912">
+      <UserInfo>
+        <DisplayName/>
+        <AccountId xsi:nil="true"/>
+        <AccountType/>
+      </UserInfo>
+    </Leaders>
+    <Invited_Students xmlns="2d591ce7-418b-4e9b-8ef9-90a310b22912" xsi:nil="true"/>
+    <Invited_Leaders xmlns="2d591ce7-418b-4e9b-8ef9-90a310b22912" xsi:nil="true"/>
+    <DefaultSectionNames xmlns="2d591ce7-418b-4e9b-8ef9-90a310b22912" xsi:nil="true"/>
+    <Invited_Members xmlns="2d591ce7-418b-4e9b-8ef9-90a310b22912" xsi:nil="true"/>
+    <Templates xmlns="2d591ce7-418b-4e9b-8ef9-90a310b22912" xsi:nil="true"/>
+    <Members xmlns="2d591ce7-418b-4e9b-8ef9-90a310b22912">
+      <UserInfo>
+        <DisplayName/>
+        <AccountId xsi:nil="true"/>
+        <AccountType/>
+      </UserInfo>
+    </Members>
+    <Has_Leaders_Only_SectionGroup xmlns="2d591ce7-418b-4e9b-8ef9-90a310b22912" xsi:nil="true"/>
+    <TeamsChannelId xmlns="2d591ce7-418b-4e9b-8ef9-90a310b22912" xsi:nil="true"/>
+    <Math_Settings xmlns="2d591ce7-418b-4e9b-8ef9-90a310b22912" xsi:nil="true"/>
+    <Owner xmlns="2d591ce7-418b-4e9b-8ef9-90a310b22912">
+      <UserInfo>
+        <DisplayName/>
+        <AccountId xsi:nil="true"/>
+        <AccountType/>
+      </UserInfo>
+    </Owner>
+    <Invited_Teachers xmlns="2d591ce7-418b-4e9b-8ef9-90a310b22912" xsi:nil="true"/>
+    <IsNotebookLocked xmlns="2d591ce7-418b-4e9b-8ef9-90a310b22912" xsi:nil="true"/>
+    <NotebookType xmlns="2d591ce7-418b-4e9b-8ef9-90a310b22912" xsi:nil="true"/>
+    <FolderType xmlns="2d591ce7-418b-4e9b-8ef9-90a310b22912" xsi:nil="true"/>
+    <Students xmlns="2d591ce7-418b-4e9b-8ef9-90a310b22912">
+      <UserInfo>
+        <DisplayName/>
+        <AccountId xsi:nil="true"/>
+        <AccountType/>
+      </UserInfo>
+    </Students>
+    <AppVersion xmlns="2d591ce7-418b-4e9b-8ef9-90a310b22912" xsi:nil="true"/>
+  </documentManagement>
+</p:properties>
 </file>
 
 <file path=customXml/itemProps1.xml><?xml version="1.0" encoding="utf-8"?>
-<ds:datastoreItem xmlns:ds="http://schemas.openxmlformats.org/officeDocument/2006/customXml" ds:itemID="{170D5019-AD70-4B3A-841C-4BCF523EE5FE}">
-  <ds:schemaRefs>
-    <ds:schemaRef ds:uri="http://schemas.microsoft.com/office/2006/metadata/properties"/>
-    <ds:schemaRef ds:uri="http://purl.org/dc/dcmitype/"/>
-    <ds:schemaRef ds:uri="2d591ce7-418b-4e9b-8ef9-90a310b22912"/>
-    <ds:schemaRef ds:uri="http://purl.org/dc/elements/1.1/"/>
-    <ds:schemaRef ds:uri="http://schemas.microsoft.com/office/infopath/2007/PartnerControls"/>
-    <ds:schemaRef ds:uri="http://www.w3.org/XML/1998/namespace"/>
-    <ds:schemaRef ds:uri="http://purl.org/dc/terms/"/>
-    <ds:schemaRef ds:uri="http://schemas.microsoft.com/office/2006/documentManagement/types"/>
-    <ds:schemaRef ds:uri="http://schemas.openxmlformats.org/package/2006/metadata/core-properties"/>
-    <ds:schemaRef ds:uri="2e33448a-5ca6-493f-bec6-bb2c0e2760d1"/>
-  </ds:schemaRefs>
-</ds:datastoreItem>
-</file>
-
-<file path=customXml/itemProps2.xml><?xml version="1.0" encoding="utf-8"?>
 <ds:datastoreItem xmlns:ds="http://schemas.openxmlformats.org/officeDocument/2006/customXml" ds:itemID="{3D92C487-D1EA-47F3-AB0E-565231854874}">
   <ds:schemaRefs>
     <ds:schemaRef ds:uri="http://schemas.microsoft.com/office/2006/metadata/contentType"/>
@@ -13722,6 +13953,14 @@
 </ds:datastoreItem>
 </file>
 
+<file path=customXml/itemProps2.xml><?xml version="1.0" encoding="utf-8"?>
+<ds:datastoreItem xmlns:ds="http://schemas.openxmlformats.org/officeDocument/2006/customXml" ds:itemID="{8EE17658-71B1-4AC5-8241-90F0CA68843F}">
+  <ds:schemaRefs>
+    <ds:schemaRef ds:uri="http://schemas.openxmlformats.org/officeDocument/2006/bibliography"/>
+  </ds:schemaRefs>
+</ds:datastoreItem>
+</file>
+
 <file path=customXml/itemProps3.xml><?xml version="1.0" encoding="utf-8"?>
 <ds:datastoreItem xmlns:ds="http://schemas.openxmlformats.org/officeDocument/2006/customXml" ds:itemID="{E08DB945-6FC0-4B54-B540-A34DCEE099A6}">
   <ds:schemaRefs>
@@ -13731,9 +13970,11 @@
 </file>
 
 <file path=customXml/itemProps4.xml><?xml version="1.0" encoding="utf-8"?>
-<ds:datastoreItem xmlns:ds="http://schemas.openxmlformats.org/officeDocument/2006/customXml" ds:itemID="{8EE17658-71B1-4AC5-8241-90F0CA68843F}">
+<ds:datastoreItem xmlns:ds="http://schemas.openxmlformats.org/officeDocument/2006/customXml" ds:itemID="{170D5019-AD70-4B3A-841C-4BCF523EE5FE}">
   <ds:schemaRefs>
-    <ds:schemaRef ds:uri="http://schemas.openxmlformats.org/officeDocument/2006/bibliography"/>
+    <ds:schemaRef ds:uri="http://schemas.microsoft.com/office/2006/metadata/properties"/>
+    <ds:schemaRef ds:uri="http://schemas.microsoft.com/office/infopath/2007/PartnerControls"/>
+    <ds:schemaRef ds:uri="2d591ce7-418b-4e9b-8ef9-90a310b22912"/>
   </ds:schemaRefs>
 </ds:datastoreItem>
 </file>
</xml_diff>

<commit_message>
v0.10 - Resolved ArrayList problem
In this version I have:
 - Resolved a problem in which the ArrayList did not clear after every Recommendation
 - Updated documentation
</commit_message>
<xml_diff>
--- a/13DTC Project Writing.docx
+++ b/13DTC Project Writing.docx
@@ -1,6 +1,6 @@
 
 <file path=word/document.xml><?xml version="1.0" encoding="utf-8"?>
-<w:document xmlns:wpc="http://schemas.microsoft.com/office/word/2010/wordprocessingCanvas" xmlns:cx="http://schemas.microsoft.com/office/drawing/2014/chartex" xmlns:cx1="http://schemas.microsoft.com/office/drawing/2015/9/8/chartex" xmlns:cx2="http://schemas.microsoft.com/office/drawing/2015/10/21/chartex" xmlns:cx3="http://schemas.microsoft.com/office/drawing/2016/5/9/chartex" xmlns:cx4="http://schemas.microsoft.com/office/drawing/2016/5/10/chartex" xmlns:cx5="http://schemas.microsoft.com/office/drawing/2016/5/11/chartex" xmlns:cx6="http://schemas.microsoft.com/office/drawing/2016/5/12/chartex" xmlns:cx7="http://schemas.microsoft.com/office/drawing/2016/5/13/chartex" xmlns:cx8="http://schemas.microsoft.com/office/drawing/2016/5/14/chartex" xmlns:mc="http://schemas.openxmlformats.org/markup-compatibility/2006" xmlns:aink="http://schemas.microsoft.com/office/drawing/2016/ink" xmlns:am3d="http://schemas.microsoft.com/office/drawing/2017/model3d" xmlns:o="urn:schemas-microsoft-com:office:office" xmlns:r="http://schemas.openxmlformats.org/officeDocument/2006/relationships" xmlns:m="http://schemas.openxmlformats.org/officeDocument/2006/math" xmlns:v="urn:schemas-microsoft-com:vml" xmlns:wp14="http://schemas.microsoft.com/office/word/2010/wordprocessingDrawing" xmlns:wp="http://schemas.openxmlformats.org/drawingml/2006/wordprocessingDrawing" xmlns:w10="urn:schemas-microsoft-com:office:word" xmlns:w="http://schemas.openxmlformats.org/wordprocessingml/2006/main" xmlns:w14="http://schemas.microsoft.com/office/word/2010/wordml" xmlns:w15="http://schemas.microsoft.com/office/word/2012/wordml" xmlns:w16cex="http://schemas.microsoft.com/office/word/2018/wordml/cex" xmlns:w16cid="http://schemas.microsoft.com/office/word/2016/wordml/cid" xmlns:w16="http://schemas.microsoft.com/office/word/2018/wordml" xmlns:w16se="http://schemas.microsoft.com/office/word/2015/wordml/symex" xmlns:wpg="http://schemas.microsoft.com/office/word/2010/wordprocessingGroup" xmlns:wpi="http://schemas.microsoft.com/office/word/2010/wordprocessingInk" xmlns:wne="http://schemas.microsoft.com/office/word/2006/wordml" xmlns:wps="http://schemas.microsoft.com/office/word/2010/wordprocessingShape" mc:Ignorable="w14 w15 w16se w16cid w16 w16cex wp14">
+<w:document xmlns:wpc="http://schemas.microsoft.com/office/word/2010/wordprocessingCanvas" xmlns:cx="http://schemas.microsoft.com/office/drawing/2014/chartex" xmlns:cx1="http://schemas.microsoft.com/office/drawing/2015/9/8/chartex" xmlns:mc="http://schemas.openxmlformats.org/markup-compatibility/2006" xmlns:o="urn:schemas-microsoft-com:office:office" xmlns:r="http://schemas.openxmlformats.org/officeDocument/2006/relationships" xmlns:m="http://schemas.openxmlformats.org/officeDocument/2006/math" xmlns:v="urn:schemas-microsoft-com:vml" xmlns:wp14="http://schemas.microsoft.com/office/word/2010/wordprocessingDrawing" xmlns:wp="http://schemas.openxmlformats.org/drawingml/2006/wordprocessingDrawing" xmlns:w10="urn:schemas-microsoft-com:office:word" xmlns:w="http://schemas.openxmlformats.org/wordprocessingml/2006/main" xmlns:w14="http://schemas.microsoft.com/office/word/2010/wordml" xmlns:w15="http://schemas.microsoft.com/office/word/2012/wordml" xmlns:w16se="http://schemas.microsoft.com/office/word/2015/wordml/symex" xmlns:wpg="http://schemas.microsoft.com/office/word/2010/wordprocessingGroup" xmlns:wpi="http://schemas.microsoft.com/office/word/2010/wordprocessingInk" xmlns:wne="http://schemas.microsoft.com/office/word/2006/wordml" xmlns:wps="http://schemas.microsoft.com/office/word/2010/wordprocessingShape" mc:Ignorable="w14 w15 w16se wp14">
   <w:body>
     <w:p>
       <w:pPr>
@@ -299,11 +299,19 @@
           <w:highlight w:val="white"/>
         </w:rPr>
       </w:pPr>
+      <w:proofErr w:type="gramStart"/>
       <w:r>
         <w:rPr>
           <w:rFonts w:eastAsia="Arial" w:cstheme="minorHAnsi"/>
         </w:rPr>
-        <w:t>discuss how this information assisted in the development of a high-quality outcome.</w:t>
+        <w:t>discuss</w:t>
+      </w:r>
+      <w:proofErr w:type="gramEnd"/>
+      <w:r>
+        <w:rPr>
+          <w:rFonts w:eastAsia="Arial" w:cstheme="minorHAnsi"/>
+        </w:rPr>
+        <w:t xml:space="preserve"> how this information assisted in the development of a high-quality outcome.</w:t>
       </w:r>
     </w:p>
     <w:p/>
@@ -812,6 +820,7 @@
           <w:szCs w:val="32"/>
         </w:rPr>
       </w:pPr>
+      <w:proofErr w:type="gramStart"/>
       <w:r>
         <w:rPr>
           <w:rFonts w:ascii="Calibri" w:hAnsi="Calibri" w:cs="Calibri"/>
@@ -820,7 +829,18 @@
           <w:i/>
           <w:iCs/>
         </w:rPr>
-        <w:t>addressing relevant implications.</w:t>
+        <w:t>addressing</w:t>
+      </w:r>
+      <w:proofErr w:type="gramEnd"/>
+      <w:r>
+        <w:rPr>
+          <w:rFonts w:ascii="Calibri" w:hAnsi="Calibri" w:cs="Calibri"/>
+          <w:b/>
+          <w:bCs/>
+          <w:i/>
+          <w:iCs/>
+        </w:rPr>
+        <w:t xml:space="preserve"> relevant implications.</w:t>
       </w:r>
     </w:p>
     <w:p>
@@ -1141,12 +1161,21 @@
           <w:iCs/>
         </w:rPr>
       </w:pPr>
-      <w:r>
-        <w:rPr>
-          <w:i/>
-          <w:iCs/>
-        </w:rPr>
-        <w:t>health and safety.</w:t>
+      <w:proofErr w:type="gramStart"/>
+      <w:r>
+        <w:rPr>
+          <w:i/>
+          <w:iCs/>
+        </w:rPr>
+        <w:t>health</w:t>
+      </w:r>
+      <w:proofErr w:type="gramEnd"/>
+      <w:r>
+        <w:rPr>
+          <w:i/>
+          <w:iCs/>
+        </w:rPr>
+        <w:t xml:space="preserve"> and safety.</w:t>
       </w:r>
     </w:p>
     <w:p>
@@ -7715,6 +7744,8 @@
       <w:pPr>
         <w:pStyle w:val="Heading1"/>
       </w:pPr>
+      <w:bookmarkStart w:id="1" w:name="_GoBack"/>
+      <w:bookmarkEnd w:id="1"/>
       <w:r>
         <w:lastRenderedPageBreak/>
         <w:t>Sprint Tracking</w:t>
@@ -7954,11 +7985,11 @@
       </w:r>
       <w:proofErr w:type="spellStart"/>
       <w:r>
-        <w:t>eg.</w:t>
+        <w:t>eg</w:t>
       </w:r>
       <w:proofErr w:type="spellEnd"/>
       <w:r>
-        <w:t xml:space="preserve"> Stars for Rating System)</w:t>
+        <w:t>. Stars for Rating System)</w:t>
       </w:r>
     </w:p>
     <w:p>
@@ -8466,7 +8497,21 @@
         <w:rPr>
           <w:iCs/>
         </w:rPr>
-        <w:t>I think I should do 2. Considering the time constraint surrounding the project I should go for an easier but still effective method of going through recommendations. This shouldn’t take as long as the other one, If I had more time then I would’ve been able to make a more complex system and put it in place. But I’m not about to bite off more than I can chew and not be able to produce my Minimum Viable Product.</w:t>
+        <w:t xml:space="preserve">I think I should do 2. Considering the time constraint surrounding the project I should go for an easier but still effective method of going through recommendations. This shouldn’t take as long as the other one, </w:t>
+      </w:r>
+      <w:proofErr w:type="gramStart"/>
+      <w:r>
+        <w:rPr>
+          <w:iCs/>
+        </w:rPr>
+        <w:t>If</w:t>
+      </w:r>
+      <w:proofErr w:type="gramEnd"/>
+      <w:r>
+        <w:rPr>
+          <w:iCs/>
+        </w:rPr>
+        <w:t xml:space="preserve"> I had more time then I would’ve been able to make a more complex system and put it in place. But I’m not about to bite off more than I can chew and not be able to produce my Minimum Viable Product.</w:t>
       </w:r>
       <w:r>
         <w:rPr>
@@ -8704,7 +8749,11 @@
             <w:tcW w:w="7497" w:type="dxa"/>
             <w:gridSpan w:val="3"/>
           </w:tcPr>
-          <w:p/>
+          <w:p>
+            <w:r>
+              <w:t>Star Clicking and Rating from recommendations</w:t>
+            </w:r>
+          </w:p>
           <w:p/>
         </w:tc>
       </w:tr>
@@ -8734,7 +8783,16 @@
           <w:tcPr>
             <w:tcW w:w="4146" w:type="dxa"/>
           </w:tcPr>
-          <w:p/>
+          <w:p>
+            <w:r>
+              <w:t xml:space="preserve">Matthew </w:t>
+            </w:r>
+            <w:proofErr w:type="spellStart"/>
+            <w:r>
+              <w:t>Holdaway</w:t>
+            </w:r>
+            <w:proofErr w:type="spellEnd"/>
+          </w:p>
           <w:p/>
         </w:tc>
         <w:tc>
@@ -8762,7 +8820,11 @@
           <w:tcPr>
             <w:tcW w:w="2499" w:type="dxa"/>
           </w:tcPr>
-          <w:p/>
+          <w:p>
+            <w:r>
+              <w:t>4/09/2020</w:t>
+            </w:r>
+          </w:p>
         </w:tc>
       </w:tr>
       <w:tr>
@@ -8800,7 +8862,25 @@
             <w:tcW w:w="7497" w:type="dxa"/>
             <w:gridSpan w:val="3"/>
           </w:tcPr>
-          <w:p/>
+          <w:p>
+            <w:r>
+              <w:t xml:space="preserve">What if they don’t want to rate one of the recommendations, you should have a button that lets them skip a recommendation. (set a button to be a skip button, sets </w:t>
+            </w:r>
+            <w:proofErr w:type="spellStart"/>
+            <w:r>
+              <w:t>ratedAlbum</w:t>
+            </w:r>
+            <w:proofErr w:type="spellEnd"/>
+            <w:r>
+              <w:t xml:space="preserve"> to true</w:t>
+            </w:r>
+            <w:r>
+              <w:t xml:space="preserve"> and skips the recommendation</w:t>
+            </w:r>
+            <w:r>
+              <w:t>)</w:t>
+            </w:r>
+          </w:p>
           <w:p/>
           <w:p/>
           <w:p/>
@@ -10524,6 +10604,7 @@
           <w:iCs/>
         </w:rPr>
       </w:pPr>
+      <w:proofErr w:type="gramStart"/>
       <w:r>
         <w:rPr>
           <w:b/>
@@ -10531,7 +10612,17 @@
           <w:i/>
           <w:iCs/>
         </w:rPr>
-        <w:t>addressing relevant implications.</w:t>
+        <w:t>addressing</w:t>
+      </w:r>
+      <w:proofErr w:type="gramEnd"/>
+      <w:r>
+        <w:rPr>
+          <w:b/>
+          <w:bCs/>
+          <w:i/>
+          <w:iCs/>
+        </w:rPr>
+        <w:t xml:space="preserve"> relevant implications.</w:t>
       </w:r>
     </w:p>
     <w:p>
@@ -10675,6 +10766,7 @@
           <w:iCs/>
         </w:rPr>
       </w:pPr>
+      <w:proofErr w:type="gramStart"/>
       <w:r>
         <w:rPr>
           <w:b/>
@@ -10682,7 +10774,17 @@
           <w:i/>
           <w:iCs/>
         </w:rPr>
-        <w:t xml:space="preserve">discussing how this information led to the development of a high-quality digital technologies outcome. </w:t>
+        <w:t>discussing</w:t>
+      </w:r>
+      <w:proofErr w:type="gramEnd"/>
+      <w:r>
+        <w:rPr>
+          <w:b/>
+          <w:bCs/>
+          <w:i/>
+          <w:iCs/>
+        </w:rPr>
+        <w:t xml:space="preserve"> how this information led to the development of a high-quality digital technologies outcome. </w:t>
       </w:r>
     </w:p>
     <w:p>
@@ -10719,7 +10821,7 @@
 </file>
 
 <file path=word/endnotes.xml><?xml version="1.0" encoding="utf-8"?>
-<w:endnotes xmlns:wpc="http://schemas.microsoft.com/office/word/2010/wordprocessingCanvas" xmlns:cx="http://schemas.microsoft.com/office/drawing/2014/chartex" xmlns:cx1="http://schemas.microsoft.com/office/drawing/2015/9/8/chartex" xmlns:cx2="http://schemas.microsoft.com/office/drawing/2015/10/21/chartex" xmlns:cx3="http://schemas.microsoft.com/office/drawing/2016/5/9/chartex" xmlns:cx4="http://schemas.microsoft.com/office/drawing/2016/5/10/chartex" xmlns:cx5="http://schemas.microsoft.com/office/drawing/2016/5/11/chartex" xmlns:cx6="http://schemas.microsoft.com/office/drawing/2016/5/12/chartex" xmlns:cx7="http://schemas.microsoft.com/office/drawing/2016/5/13/chartex" xmlns:cx8="http://schemas.microsoft.com/office/drawing/2016/5/14/chartex" xmlns:mc="http://schemas.openxmlformats.org/markup-compatibility/2006" xmlns:aink="http://schemas.microsoft.com/office/drawing/2016/ink" xmlns:am3d="http://schemas.microsoft.com/office/drawing/2017/model3d" xmlns:o="urn:schemas-microsoft-com:office:office" xmlns:r="http://schemas.openxmlformats.org/officeDocument/2006/relationships" xmlns:m="http://schemas.openxmlformats.org/officeDocument/2006/math" xmlns:v="urn:schemas-microsoft-com:vml" xmlns:wp14="http://schemas.microsoft.com/office/word/2010/wordprocessingDrawing" xmlns:wp="http://schemas.openxmlformats.org/drawingml/2006/wordprocessingDrawing" xmlns:w10="urn:schemas-microsoft-com:office:word" xmlns:w="http://schemas.openxmlformats.org/wordprocessingml/2006/main" xmlns:w14="http://schemas.microsoft.com/office/word/2010/wordml" xmlns:w15="http://schemas.microsoft.com/office/word/2012/wordml" xmlns:w16cex="http://schemas.microsoft.com/office/word/2018/wordml/cex" xmlns:w16cid="http://schemas.microsoft.com/office/word/2016/wordml/cid" xmlns:w16="http://schemas.microsoft.com/office/word/2018/wordml" xmlns:w16se="http://schemas.microsoft.com/office/word/2015/wordml/symex" xmlns:wpg="http://schemas.microsoft.com/office/word/2010/wordprocessingGroup" xmlns:wpi="http://schemas.microsoft.com/office/word/2010/wordprocessingInk" xmlns:wne="http://schemas.microsoft.com/office/word/2006/wordml" xmlns:wps="http://schemas.microsoft.com/office/word/2010/wordprocessingShape" mc:Ignorable="w14 w15 w16se w16cid w16 w16cex wp14">
+<w:endnotes xmlns:wpc="http://schemas.microsoft.com/office/word/2010/wordprocessingCanvas" xmlns:cx="http://schemas.microsoft.com/office/drawing/2014/chartex" xmlns:cx1="http://schemas.microsoft.com/office/drawing/2015/9/8/chartex" xmlns:mc="http://schemas.openxmlformats.org/markup-compatibility/2006" xmlns:o="urn:schemas-microsoft-com:office:office" xmlns:r="http://schemas.openxmlformats.org/officeDocument/2006/relationships" xmlns:m="http://schemas.openxmlformats.org/officeDocument/2006/math" xmlns:v="urn:schemas-microsoft-com:vml" xmlns:wp14="http://schemas.microsoft.com/office/word/2010/wordprocessingDrawing" xmlns:wp="http://schemas.openxmlformats.org/drawingml/2006/wordprocessingDrawing" xmlns:w10="urn:schemas-microsoft-com:office:word" xmlns:w="http://schemas.openxmlformats.org/wordprocessingml/2006/main" xmlns:w14="http://schemas.microsoft.com/office/word/2010/wordml" xmlns:w15="http://schemas.microsoft.com/office/word/2012/wordml" xmlns:w16se="http://schemas.microsoft.com/office/word/2015/wordml/symex" xmlns:wpg="http://schemas.microsoft.com/office/word/2010/wordprocessingGroup" xmlns:wpi="http://schemas.microsoft.com/office/word/2010/wordprocessingInk" xmlns:wne="http://schemas.microsoft.com/office/word/2006/wordml" xmlns:wps="http://schemas.microsoft.com/office/word/2010/wordprocessingShape" mc:Ignorable="w14 w15 w16se wp14">
   <w:endnote w:type="separator" w:id="-1">
     <w:p>
       <w:pPr>
@@ -10751,7 +10853,7 @@
 </file>
 
 <file path=word/footer1.xml><?xml version="1.0" encoding="utf-8"?>
-<w:ftr xmlns:wpc="http://schemas.microsoft.com/office/word/2010/wordprocessingCanvas" xmlns:cx="http://schemas.microsoft.com/office/drawing/2014/chartex" xmlns:cx1="http://schemas.microsoft.com/office/drawing/2015/9/8/chartex" xmlns:cx2="http://schemas.microsoft.com/office/drawing/2015/10/21/chartex" xmlns:cx3="http://schemas.microsoft.com/office/drawing/2016/5/9/chartex" xmlns:cx4="http://schemas.microsoft.com/office/drawing/2016/5/10/chartex" xmlns:cx5="http://schemas.microsoft.com/office/drawing/2016/5/11/chartex" xmlns:cx6="http://schemas.microsoft.com/office/drawing/2016/5/12/chartex" xmlns:cx7="http://schemas.microsoft.com/office/drawing/2016/5/13/chartex" xmlns:cx8="http://schemas.microsoft.com/office/drawing/2016/5/14/chartex" xmlns:mc="http://schemas.openxmlformats.org/markup-compatibility/2006" xmlns:aink="http://schemas.microsoft.com/office/drawing/2016/ink" xmlns:am3d="http://schemas.microsoft.com/office/drawing/2017/model3d" xmlns:o="urn:schemas-microsoft-com:office:office" xmlns:r="http://schemas.openxmlformats.org/officeDocument/2006/relationships" xmlns:m="http://schemas.openxmlformats.org/officeDocument/2006/math" xmlns:v="urn:schemas-microsoft-com:vml" xmlns:wp14="http://schemas.microsoft.com/office/word/2010/wordprocessingDrawing" xmlns:wp="http://schemas.openxmlformats.org/drawingml/2006/wordprocessingDrawing" xmlns:w10="urn:schemas-microsoft-com:office:word" xmlns:w="http://schemas.openxmlformats.org/wordprocessingml/2006/main" xmlns:w14="http://schemas.microsoft.com/office/word/2010/wordml" xmlns:w15="http://schemas.microsoft.com/office/word/2012/wordml" xmlns:w16cex="http://schemas.microsoft.com/office/word/2018/wordml/cex" xmlns:w16cid="http://schemas.microsoft.com/office/word/2016/wordml/cid" xmlns:w16="http://schemas.microsoft.com/office/word/2018/wordml" xmlns:w16se="http://schemas.microsoft.com/office/word/2015/wordml/symex" xmlns:wpg="http://schemas.microsoft.com/office/word/2010/wordprocessingGroup" xmlns:wpi="http://schemas.microsoft.com/office/word/2010/wordprocessingInk" xmlns:wne="http://schemas.microsoft.com/office/word/2006/wordml" xmlns:wps="http://schemas.microsoft.com/office/word/2010/wordprocessingShape" mc:Ignorable="w14 w15 w16se w16cid w16 w16cex wp14">
+<w:ftr xmlns:wpc="http://schemas.microsoft.com/office/word/2010/wordprocessingCanvas" xmlns:cx="http://schemas.microsoft.com/office/drawing/2014/chartex" xmlns:cx1="http://schemas.microsoft.com/office/drawing/2015/9/8/chartex" xmlns:mc="http://schemas.openxmlformats.org/markup-compatibility/2006" xmlns:o="urn:schemas-microsoft-com:office:office" xmlns:r="http://schemas.openxmlformats.org/officeDocument/2006/relationships" xmlns:m="http://schemas.openxmlformats.org/officeDocument/2006/math" xmlns:v="urn:schemas-microsoft-com:vml" xmlns:wp14="http://schemas.microsoft.com/office/word/2010/wordprocessingDrawing" xmlns:wp="http://schemas.openxmlformats.org/drawingml/2006/wordprocessingDrawing" xmlns:w10="urn:schemas-microsoft-com:office:word" xmlns:w="http://schemas.openxmlformats.org/wordprocessingml/2006/main" xmlns:w14="http://schemas.microsoft.com/office/word/2010/wordml" xmlns:w15="http://schemas.microsoft.com/office/word/2012/wordml" xmlns:w16se="http://schemas.microsoft.com/office/word/2015/wordml/symex" xmlns:wpg="http://schemas.microsoft.com/office/word/2010/wordprocessingGroup" xmlns:wpi="http://schemas.microsoft.com/office/word/2010/wordprocessingInk" xmlns:wne="http://schemas.microsoft.com/office/word/2006/wordml" xmlns:wps="http://schemas.microsoft.com/office/word/2010/wordprocessingShape" mc:Ignorable="w14 w15 w16se wp14">
   <w:sdt>
     <w:sdtPr>
       <w:id w:val="-1157765050"/>
@@ -10760,6 +10862,7 @@
         <w:docPartUnique/>
       </w:docPartObj>
     </w:sdtPr>
+    <w:sdtEndPr/>
     <w:sdtContent>
       <w:sdt>
         <w:sdtPr>
@@ -10769,6 +10872,7 @@
             <w:docPartUnique/>
           </w:docPartObj>
         </w:sdtPr>
+        <w:sdtEndPr/>
         <w:sdtContent>
           <w:p>
             <w:pPr>
@@ -10879,7 +10983,7 @@
 </file>
 
 <file path=word/footer2.xml><?xml version="1.0" encoding="utf-8"?>
-<w:ftr xmlns:wpc="http://schemas.microsoft.com/office/word/2010/wordprocessingCanvas" xmlns:cx="http://schemas.microsoft.com/office/drawing/2014/chartex" xmlns:cx1="http://schemas.microsoft.com/office/drawing/2015/9/8/chartex" xmlns:cx2="http://schemas.microsoft.com/office/drawing/2015/10/21/chartex" xmlns:cx3="http://schemas.microsoft.com/office/drawing/2016/5/9/chartex" xmlns:cx4="http://schemas.microsoft.com/office/drawing/2016/5/10/chartex" xmlns:cx5="http://schemas.microsoft.com/office/drawing/2016/5/11/chartex" xmlns:cx6="http://schemas.microsoft.com/office/drawing/2016/5/12/chartex" xmlns:cx7="http://schemas.microsoft.com/office/drawing/2016/5/13/chartex" xmlns:cx8="http://schemas.microsoft.com/office/drawing/2016/5/14/chartex" xmlns:mc="http://schemas.openxmlformats.org/markup-compatibility/2006" xmlns:aink="http://schemas.microsoft.com/office/drawing/2016/ink" xmlns:am3d="http://schemas.microsoft.com/office/drawing/2017/model3d" xmlns:o="urn:schemas-microsoft-com:office:office" xmlns:r="http://schemas.openxmlformats.org/officeDocument/2006/relationships" xmlns:m="http://schemas.openxmlformats.org/officeDocument/2006/math" xmlns:v="urn:schemas-microsoft-com:vml" xmlns:wp14="http://schemas.microsoft.com/office/word/2010/wordprocessingDrawing" xmlns:wp="http://schemas.openxmlformats.org/drawingml/2006/wordprocessingDrawing" xmlns:w10="urn:schemas-microsoft-com:office:word" xmlns:w="http://schemas.openxmlformats.org/wordprocessingml/2006/main" xmlns:w14="http://schemas.microsoft.com/office/word/2010/wordml" xmlns:w15="http://schemas.microsoft.com/office/word/2012/wordml" xmlns:w16cex="http://schemas.microsoft.com/office/word/2018/wordml/cex" xmlns:w16cid="http://schemas.microsoft.com/office/word/2016/wordml/cid" xmlns:w16="http://schemas.microsoft.com/office/word/2018/wordml" xmlns:w16se="http://schemas.microsoft.com/office/word/2015/wordml/symex" xmlns:wpg="http://schemas.microsoft.com/office/word/2010/wordprocessingGroup" xmlns:wpi="http://schemas.microsoft.com/office/word/2010/wordprocessingInk" xmlns:wne="http://schemas.microsoft.com/office/word/2006/wordml" xmlns:wps="http://schemas.microsoft.com/office/word/2010/wordprocessingShape" mc:Ignorable="w14 w15 w16se w16cid w16 w16cex wp14">
+<w:ftr xmlns:wpc="http://schemas.microsoft.com/office/word/2010/wordprocessingCanvas" xmlns:cx="http://schemas.microsoft.com/office/drawing/2014/chartex" xmlns:cx1="http://schemas.microsoft.com/office/drawing/2015/9/8/chartex" xmlns:mc="http://schemas.openxmlformats.org/markup-compatibility/2006" xmlns:o="urn:schemas-microsoft-com:office:office" xmlns:r="http://schemas.openxmlformats.org/officeDocument/2006/relationships" xmlns:m="http://schemas.openxmlformats.org/officeDocument/2006/math" xmlns:v="urn:schemas-microsoft-com:vml" xmlns:wp14="http://schemas.microsoft.com/office/word/2010/wordprocessingDrawing" xmlns:wp="http://schemas.openxmlformats.org/drawingml/2006/wordprocessingDrawing" xmlns:w10="urn:schemas-microsoft-com:office:word" xmlns:w="http://schemas.openxmlformats.org/wordprocessingml/2006/main" xmlns:w14="http://schemas.microsoft.com/office/word/2010/wordml" xmlns:w15="http://schemas.microsoft.com/office/word/2012/wordml" xmlns:w16se="http://schemas.microsoft.com/office/word/2015/wordml/symex" xmlns:wpg="http://schemas.microsoft.com/office/word/2010/wordprocessingGroup" xmlns:wpi="http://schemas.microsoft.com/office/word/2010/wordprocessingInk" xmlns:wne="http://schemas.microsoft.com/office/word/2006/wordml" xmlns:wps="http://schemas.microsoft.com/office/word/2010/wordprocessingShape" mc:Ignorable="w14 w15 w16se wp14">
   <w:sdt>
     <w:sdtPr>
       <w:id w:val="-1377310243"/>
@@ -10888,6 +10992,7 @@
         <w:docPartUnique/>
       </w:docPartObj>
     </w:sdtPr>
+    <w:sdtEndPr/>
     <w:sdtContent>
       <w:sdt>
         <w:sdtPr>
@@ -10897,6 +11002,7 @@
             <w:docPartUnique/>
           </w:docPartObj>
         </w:sdtPr>
+        <w:sdtEndPr/>
         <w:sdtContent>
           <w:p>
             <w:pPr>
@@ -11007,7 +11113,7 @@
 </file>
 
 <file path=word/footer3.xml><?xml version="1.0" encoding="utf-8"?>
-<w:ftr xmlns:wpc="http://schemas.microsoft.com/office/word/2010/wordprocessingCanvas" xmlns:cx="http://schemas.microsoft.com/office/drawing/2014/chartex" xmlns:cx1="http://schemas.microsoft.com/office/drawing/2015/9/8/chartex" xmlns:cx2="http://schemas.microsoft.com/office/drawing/2015/10/21/chartex" xmlns:cx3="http://schemas.microsoft.com/office/drawing/2016/5/9/chartex" xmlns:cx4="http://schemas.microsoft.com/office/drawing/2016/5/10/chartex" xmlns:cx5="http://schemas.microsoft.com/office/drawing/2016/5/11/chartex" xmlns:cx6="http://schemas.microsoft.com/office/drawing/2016/5/12/chartex" xmlns:cx7="http://schemas.microsoft.com/office/drawing/2016/5/13/chartex" xmlns:cx8="http://schemas.microsoft.com/office/drawing/2016/5/14/chartex" xmlns:mc="http://schemas.openxmlformats.org/markup-compatibility/2006" xmlns:aink="http://schemas.microsoft.com/office/drawing/2016/ink" xmlns:am3d="http://schemas.microsoft.com/office/drawing/2017/model3d" xmlns:o="urn:schemas-microsoft-com:office:office" xmlns:r="http://schemas.openxmlformats.org/officeDocument/2006/relationships" xmlns:m="http://schemas.openxmlformats.org/officeDocument/2006/math" xmlns:v="urn:schemas-microsoft-com:vml" xmlns:wp14="http://schemas.microsoft.com/office/word/2010/wordprocessingDrawing" xmlns:wp="http://schemas.openxmlformats.org/drawingml/2006/wordprocessingDrawing" xmlns:w10="urn:schemas-microsoft-com:office:word" xmlns:w="http://schemas.openxmlformats.org/wordprocessingml/2006/main" xmlns:w14="http://schemas.microsoft.com/office/word/2010/wordml" xmlns:w15="http://schemas.microsoft.com/office/word/2012/wordml" xmlns:w16cex="http://schemas.microsoft.com/office/word/2018/wordml/cex" xmlns:w16cid="http://schemas.microsoft.com/office/word/2016/wordml/cid" xmlns:w16="http://schemas.microsoft.com/office/word/2018/wordml" xmlns:w16se="http://schemas.microsoft.com/office/word/2015/wordml/symex" xmlns:wpg="http://schemas.microsoft.com/office/word/2010/wordprocessingGroup" xmlns:wpi="http://schemas.microsoft.com/office/word/2010/wordprocessingInk" xmlns:wne="http://schemas.microsoft.com/office/word/2006/wordml" xmlns:wps="http://schemas.microsoft.com/office/word/2010/wordprocessingShape" mc:Ignorable="w14 w15 w16se w16cid w16 w16cex wp14">
+<w:ftr xmlns:wpc="http://schemas.microsoft.com/office/word/2010/wordprocessingCanvas" xmlns:cx="http://schemas.microsoft.com/office/drawing/2014/chartex" xmlns:cx1="http://schemas.microsoft.com/office/drawing/2015/9/8/chartex" xmlns:mc="http://schemas.openxmlformats.org/markup-compatibility/2006" xmlns:o="urn:schemas-microsoft-com:office:office" xmlns:r="http://schemas.openxmlformats.org/officeDocument/2006/relationships" xmlns:m="http://schemas.openxmlformats.org/officeDocument/2006/math" xmlns:v="urn:schemas-microsoft-com:vml" xmlns:wp14="http://schemas.microsoft.com/office/word/2010/wordprocessingDrawing" xmlns:wp="http://schemas.openxmlformats.org/drawingml/2006/wordprocessingDrawing" xmlns:w10="urn:schemas-microsoft-com:office:word" xmlns:w="http://schemas.openxmlformats.org/wordprocessingml/2006/main" xmlns:w14="http://schemas.microsoft.com/office/word/2010/wordml" xmlns:w15="http://schemas.microsoft.com/office/word/2012/wordml" xmlns:w16se="http://schemas.microsoft.com/office/word/2015/wordml/symex" xmlns:wpg="http://schemas.microsoft.com/office/word/2010/wordprocessingGroup" xmlns:wpi="http://schemas.microsoft.com/office/word/2010/wordprocessingInk" xmlns:wne="http://schemas.microsoft.com/office/word/2006/wordml" xmlns:wps="http://schemas.microsoft.com/office/word/2010/wordprocessingShape" mc:Ignorable="w14 w15 w16se wp14">
   <w:sdt>
     <w:sdtPr>
       <w:id w:val="260420218"/>
@@ -11016,6 +11122,7 @@
         <w:docPartUnique/>
       </w:docPartObj>
     </w:sdtPr>
+    <w:sdtEndPr/>
     <w:sdtContent>
       <w:sdt>
         <w:sdtPr>
@@ -11025,6 +11132,7 @@
             <w:docPartUnique/>
           </w:docPartObj>
         </w:sdtPr>
+        <w:sdtEndPr/>
         <w:sdtContent>
           <w:p>
             <w:pPr>
@@ -11135,7 +11243,7 @@
 </file>
 
 <file path=word/footnotes.xml><?xml version="1.0" encoding="utf-8"?>
-<w:footnotes xmlns:wpc="http://schemas.microsoft.com/office/word/2010/wordprocessingCanvas" xmlns:cx="http://schemas.microsoft.com/office/drawing/2014/chartex" xmlns:cx1="http://schemas.microsoft.com/office/drawing/2015/9/8/chartex" xmlns:cx2="http://schemas.microsoft.com/office/drawing/2015/10/21/chartex" xmlns:cx3="http://schemas.microsoft.com/office/drawing/2016/5/9/chartex" xmlns:cx4="http://schemas.microsoft.com/office/drawing/2016/5/10/chartex" xmlns:cx5="http://schemas.microsoft.com/office/drawing/2016/5/11/chartex" xmlns:cx6="http://schemas.microsoft.com/office/drawing/2016/5/12/chartex" xmlns:cx7="http://schemas.microsoft.com/office/drawing/2016/5/13/chartex" xmlns:cx8="http://schemas.microsoft.com/office/drawing/2016/5/14/chartex" xmlns:mc="http://schemas.openxmlformats.org/markup-compatibility/2006" xmlns:aink="http://schemas.microsoft.com/office/drawing/2016/ink" xmlns:am3d="http://schemas.microsoft.com/office/drawing/2017/model3d" xmlns:o="urn:schemas-microsoft-com:office:office" xmlns:r="http://schemas.openxmlformats.org/officeDocument/2006/relationships" xmlns:m="http://schemas.openxmlformats.org/officeDocument/2006/math" xmlns:v="urn:schemas-microsoft-com:vml" xmlns:wp14="http://schemas.microsoft.com/office/word/2010/wordprocessingDrawing" xmlns:wp="http://schemas.openxmlformats.org/drawingml/2006/wordprocessingDrawing" xmlns:w10="urn:schemas-microsoft-com:office:word" xmlns:w="http://schemas.openxmlformats.org/wordprocessingml/2006/main" xmlns:w14="http://schemas.microsoft.com/office/word/2010/wordml" xmlns:w15="http://schemas.microsoft.com/office/word/2012/wordml" xmlns:w16cex="http://schemas.microsoft.com/office/word/2018/wordml/cex" xmlns:w16cid="http://schemas.microsoft.com/office/word/2016/wordml/cid" xmlns:w16="http://schemas.microsoft.com/office/word/2018/wordml" xmlns:w16se="http://schemas.microsoft.com/office/word/2015/wordml/symex" xmlns:wpg="http://schemas.microsoft.com/office/word/2010/wordprocessingGroup" xmlns:wpi="http://schemas.microsoft.com/office/word/2010/wordprocessingInk" xmlns:wne="http://schemas.microsoft.com/office/word/2006/wordml" xmlns:wps="http://schemas.microsoft.com/office/word/2010/wordprocessingShape" mc:Ignorable="w14 w15 w16se w16cid w16 w16cex wp14">
+<w:footnotes xmlns:wpc="http://schemas.microsoft.com/office/word/2010/wordprocessingCanvas" xmlns:cx="http://schemas.microsoft.com/office/drawing/2014/chartex" xmlns:cx1="http://schemas.microsoft.com/office/drawing/2015/9/8/chartex" xmlns:mc="http://schemas.openxmlformats.org/markup-compatibility/2006" xmlns:o="urn:schemas-microsoft-com:office:office" xmlns:r="http://schemas.openxmlformats.org/officeDocument/2006/relationships" xmlns:m="http://schemas.openxmlformats.org/officeDocument/2006/math" xmlns:v="urn:schemas-microsoft-com:vml" xmlns:wp14="http://schemas.microsoft.com/office/word/2010/wordprocessingDrawing" xmlns:wp="http://schemas.openxmlformats.org/drawingml/2006/wordprocessingDrawing" xmlns:w10="urn:schemas-microsoft-com:office:word" xmlns:w="http://schemas.openxmlformats.org/wordprocessingml/2006/main" xmlns:w14="http://schemas.microsoft.com/office/word/2010/wordml" xmlns:w15="http://schemas.microsoft.com/office/word/2012/wordml" xmlns:w16se="http://schemas.microsoft.com/office/word/2015/wordml/symex" xmlns:wpg="http://schemas.microsoft.com/office/word/2010/wordprocessingGroup" xmlns:wpi="http://schemas.microsoft.com/office/word/2010/wordprocessingInk" xmlns:wne="http://schemas.microsoft.com/office/word/2006/wordml" xmlns:wps="http://schemas.microsoft.com/office/word/2010/wordprocessingShape" mc:Ignorable="w14 w15 w16se wp14">
   <w:footnote w:type="separator" w:id="-1">
     <w:p>
       <w:pPr>
@@ -11167,7 +11275,7 @@
 </file>
 
 <file path=word/header1.xml><?xml version="1.0" encoding="utf-8"?>
-<w:hdr xmlns:wpc="http://schemas.microsoft.com/office/word/2010/wordprocessingCanvas" xmlns:cx="http://schemas.microsoft.com/office/drawing/2014/chartex" xmlns:cx1="http://schemas.microsoft.com/office/drawing/2015/9/8/chartex" xmlns:cx2="http://schemas.microsoft.com/office/drawing/2015/10/21/chartex" xmlns:cx3="http://schemas.microsoft.com/office/drawing/2016/5/9/chartex" xmlns:cx4="http://schemas.microsoft.com/office/drawing/2016/5/10/chartex" xmlns:cx5="http://schemas.microsoft.com/office/drawing/2016/5/11/chartex" xmlns:cx6="http://schemas.microsoft.com/office/drawing/2016/5/12/chartex" xmlns:cx7="http://schemas.microsoft.com/office/drawing/2016/5/13/chartex" xmlns:cx8="http://schemas.microsoft.com/office/drawing/2016/5/14/chartex" xmlns:mc="http://schemas.openxmlformats.org/markup-compatibility/2006" xmlns:aink="http://schemas.microsoft.com/office/drawing/2016/ink" xmlns:am3d="http://schemas.microsoft.com/office/drawing/2017/model3d" xmlns:o="urn:schemas-microsoft-com:office:office" xmlns:r="http://schemas.openxmlformats.org/officeDocument/2006/relationships" xmlns:m="http://schemas.openxmlformats.org/officeDocument/2006/math" xmlns:v="urn:schemas-microsoft-com:vml" xmlns:wp14="http://schemas.microsoft.com/office/word/2010/wordprocessingDrawing" xmlns:wp="http://schemas.openxmlformats.org/drawingml/2006/wordprocessingDrawing" xmlns:w10="urn:schemas-microsoft-com:office:word" xmlns:w="http://schemas.openxmlformats.org/wordprocessingml/2006/main" xmlns:w14="http://schemas.microsoft.com/office/word/2010/wordml" xmlns:w15="http://schemas.microsoft.com/office/word/2012/wordml" xmlns:w16cex="http://schemas.microsoft.com/office/word/2018/wordml/cex" xmlns:w16cid="http://schemas.microsoft.com/office/word/2016/wordml/cid" xmlns:w16="http://schemas.microsoft.com/office/word/2018/wordml" xmlns:w16se="http://schemas.microsoft.com/office/word/2015/wordml/symex" xmlns:wpg="http://schemas.microsoft.com/office/word/2010/wordprocessingGroup" xmlns:wpi="http://schemas.microsoft.com/office/word/2010/wordprocessingInk" xmlns:wne="http://schemas.microsoft.com/office/word/2006/wordml" xmlns:wps="http://schemas.microsoft.com/office/word/2010/wordprocessingShape" mc:Ignorable="w14 w15 w16se w16cid w16 w16cex wp14">
+<w:hdr xmlns:wpc="http://schemas.microsoft.com/office/word/2010/wordprocessingCanvas" xmlns:cx="http://schemas.microsoft.com/office/drawing/2014/chartex" xmlns:cx1="http://schemas.microsoft.com/office/drawing/2015/9/8/chartex" xmlns:mc="http://schemas.openxmlformats.org/markup-compatibility/2006" xmlns:o="urn:schemas-microsoft-com:office:office" xmlns:r="http://schemas.openxmlformats.org/officeDocument/2006/relationships" xmlns:m="http://schemas.openxmlformats.org/officeDocument/2006/math" xmlns:v="urn:schemas-microsoft-com:vml" xmlns:wp14="http://schemas.microsoft.com/office/word/2010/wordprocessingDrawing" xmlns:wp="http://schemas.openxmlformats.org/drawingml/2006/wordprocessingDrawing" xmlns:w10="urn:schemas-microsoft-com:office:word" xmlns:w="http://schemas.openxmlformats.org/wordprocessingml/2006/main" xmlns:w14="http://schemas.microsoft.com/office/word/2010/wordml" xmlns:w15="http://schemas.microsoft.com/office/word/2012/wordml" xmlns:w16se="http://schemas.microsoft.com/office/word/2015/wordml/symex" xmlns:wpg="http://schemas.microsoft.com/office/word/2010/wordprocessingGroup" xmlns:wpi="http://schemas.microsoft.com/office/word/2010/wordprocessingInk" xmlns:wne="http://schemas.microsoft.com/office/word/2006/wordml" xmlns:wps="http://schemas.microsoft.com/office/word/2010/wordprocessingShape" mc:Ignorable="w14 w15 w16se wp14">
   <w:p>
     <w:pPr>
       <w:pStyle w:val="Header"/>
@@ -11193,7 +11301,7 @@
 </file>
 
 <file path=word/header2.xml><?xml version="1.0" encoding="utf-8"?>
-<w:hdr xmlns:wpc="http://schemas.microsoft.com/office/word/2010/wordprocessingCanvas" xmlns:cx="http://schemas.microsoft.com/office/drawing/2014/chartex" xmlns:cx1="http://schemas.microsoft.com/office/drawing/2015/9/8/chartex" xmlns:cx2="http://schemas.microsoft.com/office/drawing/2015/10/21/chartex" xmlns:cx3="http://schemas.microsoft.com/office/drawing/2016/5/9/chartex" xmlns:cx4="http://schemas.microsoft.com/office/drawing/2016/5/10/chartex" xmlns:cx5="http://schemas.microsoft.com/office/drawing/2016/5/11/chartex" xmlns:cx6="http://schemas.microsoft.com/office/drawing/2016/5/12/chartex" xmlns:cx7="http://schemas.microsoft.com/office/drawing/2016/5/13/chartex" xmlns:cx8="http://schemas.microsoft.com/office/drawing/2016/5/14/chartex" xmlns:mc="http://schemas.openxmlformats.org/markup-compatibility/2006" xmlns:aink="http://schemas.microsoft.com/office/drawing/2016/ink" xmlns:am3d="http://schemas.microsoft.com/office/drawing/2017/model3d" xmlns:o="urn:schemas-microsoft-com:office:office" xmlns:r="http://schemas.openxmlformats.org/officeDocument/2006/relationships" xmlns:m="http://schemas.openxmlformats.org/officeDocument/2006/math" xmlns:v="urn:schemas-microsoft-com:vml" xmlns:wp14="http://schemas.microsoft.com/office/word/2010/wordprocessingDrawing" xmlns:wp="http://schemas.openxmlformats.org/drawingml/2006/wordprocessingDrawing" xmlns:w10="urn:schemas-microsoft-com:office:word" xmlns:w="http://schemas.openxmlformats.org/wordprocessingml/2006/main" xmlns:w14="http://schemas.microsoft.com/office/word/2010/wordml" xmlns:w15="http://schemas.microsoft.com/office/word/2012/wordml" xmlns:w16cex="http://schemas.microsoft.com/office/word/2018/wordml/cex" xmlns:w16cid="http://schemas.microsoft.com/office/word/2016/wordml/cid" xmlns:w16="http://schemas.microsoft.com/office/word/2018/wordml" xmlns:w16se="http://schemas.microsoft.com/office/word/2015/wordml/symex" xmlns:wpg="http://schemas.microsoft.com/office/word/2010/wordprocessingGroup" xmlns:wpi="http://schemas.microsoft.com/office/word/2010/wordprocessingInk" xmlns:wne="http://schemas.microsoft.com/office/word/2006/wordml" xmlns:wps="http://schemas.microsoft.com/office/word/2010/wordprocessingShape" mc:Ignorable="w14 w15 w16se w16cid w16 w16cex wp14">
+<w:hdr xmlns:wpc="http://schemas.microsoft.com/office/word/2010/wordprocessingCanvas" xmlns:cx="http://schemas.microsoft.com/office/drawing/2014/chartex" xmlns:cx1="http://schemas.microsoft.com/office/drawing/2015/9/8/chartex" xmlns:mc="http://schemas.openxmlformats.org/markup-compatibility/2006" xmlns:o="urn:schemas-microsoft-com:office:office" xmlns:r="http://schemas.openxmlformats.org/officeDocument/2006/relationships" xmlns:m="http://schemas.openxmlformats.org/officeDocument/2006/math" xmlns:v="urn:schemas-microsoft-com:vml" xmlns:wp14="http://schemas.microsoft.com/office/word/2010/wordprocessingDrawing" xmlns:wp="http://schemas.openxmlformats.org/drawingml/2006/wordprocessingDrawing" xmlns:w10="urn:schemas-microsoft-com:office:word" xmlns:w="http://schemas.openxmlformats.org/wordprocessingml/2006/main" xmlns:w14="http://schemas.microsoft.com/office/word/2010/wordml" xmlns:w15="http://schemas.microsoft.com/office/word/2012/wordml" xmlns:w16se="http://schemas.microsoft.com/office/word/2015/wordml/symex" xmlns:wpg="http://schemas.microsoft.com/office/word/2010/wordprocessingGroup" xmlns:wpi="http://schemas.microsoft.com/office/word/2010/wordprocessingInk" xmlns:wne="http://schemas.microsoft.com/office/word/2006/wordml" xmlns:wps="http://schemas.microsoft.com/office/word/2010/wordprocessingShape" mc:Ignorable="w14 w15 w16se wp14">
   <w:p>
     <w:pPr>
       <w:pStyle w:val="Header"/>
@@ -11213,7 +11321,7 @@
 </file>
 
 <file path=word/header3.xml><?xml version="1.0" encoding="utf-8"?>
-<w:hdr xmlns:wpc="http://schemas.microsoft.com/office/word/2010/wordprocessingCanvas" xmlns:cx="http://schemas.microsoft.com/office/drawing/2014/chartex" xmlns:cx1="http://schemas.microsoft.com/office/drawing/2015/9/8/chartex" xmlns:cx2="http://schemas.microsoft.com/office/drawing/2015/10/21/chartex" xmlns:cx3="http://schemas.microsoft.com/office/drawing/2016/5/9/chartex" xmlns:cx4="http://schemas.microsoft.com/office/drawing/2016/5/10/chartex" xmlns:cx5="http://schemas.microsoft.com/office/drawing/2016/5/11/chartex" xmlns:cx6="http://schemas.microsoft.com/office/drawing/2016/5/12/chartex" xmlns:cx7="http://schemas.microsoft.com/office/drawing/2016/5/13/chartex" xmlns:cx8="http://schemas.microsoft.com/office/drawing/2016/5/14/chartex" xmlns:mc="http://schemas.openxmlformats.org/markup-compatibility/2006" xmlns:aink="http://schemas.microsoft.com/office/drawing/2016/ink" xmlns:am3d="http://schemas.microsoft.com/office/drawing/2017/model3d" xmlns:o="urn:schemas-microsoft-com:office:office" xmlns:r="http://schemas.openxmlformats.org/officeDocument/2006/relationships" xmlns:m="http://schemas.openxmlformats.org/officeDocument/2006/math" xmlns:v="urn:schemas-microsoft-com:vml" xmlns:wp14="http://schemas.microsoft.com/office/word/2010/wordprocessingDrawing" xmlns:wp="http://schemas.openxmlformats.org/drawingml/2006/wordprocessingDrawing" xmlns:w10="urn:schemas-microsoft-com:office:word" xmlns:w="http://schemas.openxmlformats.org/wordprocessingml/2006/main" xmlns:w14="http://schemas.microsoft.com/office/word/2010/wordml" xmlns:w15="http://schemas.microsoft.com/office/word/2012/wordml" xmlns:w16cex="http://schemas.microsoft.com/office/word/2018/wordml/cex" xmlns:w16cid="http://schemas.microsoft.com/office/word/2016/wordml/cid" xmlns:w16="http://schemas.microsoft.com/office/word/2018/wordml" xmlns:w16se="http://schemas.microsoft.com/office/word/2015/wordml/symex" xmlns:wpg="http://schemas.microsoft.com/office/word/2010/wordprocessingGroup" xmlns:wpi="http://schemas.microsoft.com/office/word/2010/wordprocessingInk" xmlns:wne="http://schemas.microsoft.com/office/word/2006/wordml" xmlns:wps="http://schemas.microsoft.com/office/word/2010/wordprocessingShape" mc:Ignorable="w14 w15 w16se w16cid w16 w16cex wp14">
+<w:hdr xmlns:wpc="http://schemas.microsoft.com/office/word/2010/wordprocessingCanvas" xmlns:cx="http://schemas.microsoft.com/office/drawing/2014/chartex" xmlns:cx1="http://schemas.microsoft.com/office/drawing/2015/9/8/chartex" xmlns:mc="http://schemas.openxmlformats.org/markup-compatibility/2006" xmlns:o="urn:schemas-microsoft-com:office:office" xmlns:r="http://schemas.openxmlformats.org/officeDocument/2006/relationships" xmlns:m="http://schemas.openxmlformats.org/officeDocument/2006/math" xmlns:v="urn:schemas-microsoft-com:vml" xmlns:wp14="http://schemas.microsoft.com/office/word/2010/wordprocessingDrawing" xmlns:wp="http://schemas.openxmlformats.org/drawingml/2006/wordprocessingDrawing" xmlns:w10="urn:schemas-microsoft-com:office:word" xmlns:w="http://schemas.openxmlformats.org/wordprocessingml/2006/main" xmlns:w14="http://schemas.microsoft.com/office/word/2010/wordml" xmlns:w15="http://schemas.microsoft.com/office/word/2012/wordml" xmlns:w16se="http://schemas.microsoft.com/office/word/2015/wordml/symex" xmlns:wpg="http://schemas.microsoft.com/office/word/2010/wordprocessingGroup" xmlns:wpi="http://schemas.microsoft.com/office/word/2010/wordprocessingInk" xmlns:wne="http://schemas.microsoft.com/office/word/2006/wordml" xmlns:wps="http://schemas.microsoft.com/office/word/2010/wordprocessingShape" mc:Ignorable="w14 w15 w16se wp14">
   <w:p>
     <w:pPr>
       <w:pStyle w:val="Header"/>
@@ -11233,7 +11341,7 @@
 </file>
 
 <file path=word/numbering.xml><?xml version="1.0" encoding="utf-8"?>
-<w:numbering xmlns:wpc="http://schemas.microsoft.com/office/word/2010/wordprocessingCanvas" xmlns:cx="http://schemas.microsoft.com/office/drawing/2014/chartex" xmlns:cx1="http://schemas.microsoft.com/office/drawing/2015/9/8/chartex" xmlns:cx2="http://schemas.microsoft.com/office/drawing/2015/10/21/chartex" xmlns:cx3="http://schemas.microsoft.com/office/drawing/2016/5/9/chartex" xmlns:cx4="http://schemas.microsoft.com/office/drawing/2016/5/10/chartex" xmlns:cx5="http://schemas.microsoft.com/office/drawing/2016/5/11/chartex" xmlns:cx6="http://schemas.microsoft.com/office/drawing/2016/5/12/chartex" xmlns:cx7="http://schemas.microsoft.com/office/drawing/2016/5/13/chartex" xmlns:cx8="http://schemas.microsoft.com/office/drawing/2016/5/14/chartex" xmlns:mc="http://schemas.openxmlformats.org/markup-compatibility/2006" xmlns:aink="http://schemas.microsoft.com/office/drawing/2016/ink" xmlns:am3d="http://schemas.microsoft.com/office/drawing/2017/model3d" xmlns:o="urn:schemas-microsoft-com:office:office" xmlns:r="http://schemas.openxmlformats.org/officeDocument/2006/relationships" xmlns:m="http://schemas.openxmlformats.org/officeDocument/2006/math" xmlns:v="urn:schemas-microsoft-com:vml" xmlns:wp14="http://schemas.microsoft.com/office/word/2010/wordprocessingDrawing" xmlns:wp="http://schemas.openxmlformats.org/drawingml/2006/wordprocessingDrawing" xmlns:w10="urn:schemas-microsoft-com:office:word" xmlns:w="http://schemas.openxmlformats.org/wordprocessingml/2006/main" xmlns:w14="http://schemas.microsoft.com/office/word/2010/wordml" xmlns:w15="http://schemas.microsoft.com/office/word/2012/wordml" xmlns:w16cex="http://schemas.microsoft.com/office/word/2018/wordml/cex" xmlns:w16cid="http://schemas.microsoft.com/office/word/2016/wordml/cid" xmlns:w16="http://schemas.microsoft.com/office/word/2018/wordml" xmlns:w16se="http://schemas.microsoft.com/office/word/2015/wordml/symex" xmlns:wpg="http://schemas.microsoft.com/office/word/2010/wordprocessingGroup" xmlns:wpi="http://schemas.microsoft.com/office/word/2010/wordprocessingInk" xmlns:wne="http://schemas.microsoft.com/office/word/2006/wordml" xmlns:wps="http://schemas.microsoft.com/office/word/2010/wordprocessingShape" mc:Ignorable="w14 w15 w16se w16cid w16 w16cex wp14">
+<w:numbering xmlns:wpc="http://schemas.microsoft.com/office/word/2010/wordprocessingCanvas" xmlns:cx="http://schemas.microsoft.com/office/drawing/2014/chartex" xmlns:cx1="http://schemas.microsoft.com/office/drawing/2015/9/8/chartex" xmlns:mc="http://schemas.openxmlformats.org/markup-compatibility/2006" xmlns:o="urn:schemas-microsoft-com:office:office" xmlns:r="http://schemas.openxmlformats.org/officeDocument/2006/relationships" xmlns:m="http://schemas.openxmlformats.org/officeDocument/2006/math" xmlns:v="urn:schemas-microsoft-com:vml" xmlns:wp14="http://schemas.microsoft.com/office/word/2010/wordprocessingDrawing" xmlns:wp="http://schemas.openxmlformats.org/drawingml/2006/wordprocessingDrawing" xmlns:w10="urn:schemas-microsoft-com:office:word" xmlns:w="http://schemas.openxmlformats.org/wordprocessingml/2006/main" xmlns:w14="http://schemas.microsoft.com/office/word/2010/wordml" xmlns:w15="http://schemas.microsoft.com/office/word/2012/wordml" xmlns:w16se="http://schemas.microsoft.com/office/word/2015/wordml/symex" xmlns:wpg="http://schemas.microsoft.com/office/word/2010/wordprocessingGroup" xmlns:wpi="http://schemas.microsoft.com/office/word/2010/wordprocessingInk" xmlns:wne="http://schemas.microsoft.com/office/word/2006/wordml" xmlns:wps="http://schemas.microsoft.com/office/word/2010/wordprocessingShape" mc:Ignorable="w14 w15 w16se wp14">
   <w:abstractNum w:abstractNumId="0" w15:restartNumberingAfterBreak="0">
     <w:nsid w:val="088B6D49"/>
     <w:multiLevelType w:val="hybridMultilevel"/>
@@ -12439,7 +12547,7 @@
 </file>
 
 <file path=word/styles.xml><?xml version="1.0" encoding="utf-8"?>
-<w:styles xmlns:mc="http://schemas.openxmlformats.org/markup-compatibility/2006" xmlns:r="http://schemas.openxmlformats.org/officeDocument/2006/relationships" xmlns:w="http://schemas.openxmlformats.org/wordprocessingml/2006/main" xmlns:w14="http://schemas.microsoft.com/office/word/2010/wordml" xmlns:w15="http://schemas.microsoft.com/office/word/2012/wordml" xmlns:w16cex="http://schemas.microsoft.com/office/word/2018/wordml/cex" xmlns:w16cid="http://schemas.microsoft.com/office/word/2016/wordml/cid" xmlns:w16="http://schemas.microsoft.com/office/word/2018/wordml" xmlns:w16se="http://schemas.microsoft.com/office/word/2015/wordml/symex" mc:Ignorable="w14 w15 w16se w16cid w16 w16cex">
+<w:styles xmlns:mc="http://schemas.openxmlformats.org/markup-compatibility/2006" xmlns:r="http://schemas.openxmlformats.org/officeDocument/2006/relationships" xmlns:w="http://schemas.openxmlformats.org/wordprocessingml/2006/main" xmlns:w14="http://schemas.microsoft.com/office/word/2010/wordml" xmlns:w15="http://schemas.microsoft.com/office/word/2012/wordml" xmlns:w16se="http://schemas.microsoft.com/office/word/2015/wordml/symex" mc:Ignorable="w14 w15 w16se">
   <w:docDefaults>
     <w:rPrDefault>
       <w:rPr>
@@ -12455,7 +12563,7 @@
       </w:pPr>
     </w:pPrDefault>
   </w:docDefaults>
-  <w:latentStyles w:defLockedState="0" w:defUIPriority="99" w:defSemiHidden="0" w:defUnhideWhenUsed="0" w:defQFormat="0" w:count="376">
+  <w:latentStyles w:defLockedState="0" w:defUIPriority="99" w:defSemiHidden="0" w:defUnhideWhenUsed="0" w:defQFormat="0" w:count="371">
     <w:lsdException w:name="Normal" w:uiPriority="0" w:qFormat="1"/>
     <w:lsdException w:name="heading 1" w:uiPriority="9" w:qFormat="1"/>
     <w:lsdException w:name="heading 2" w:semiHidden="1" w:uiPriority="9" w:unhideWhenUsed="1" w:qFormat="1"/>
@@ -12561,6 +12669,7 @@
     <w:lsdException w:name="HTML Sample" w:semiHidden="1" w:unhideWhenUsed="1"/>
     <w:lsdException w:name="HTML Typewriter" w:semiHidden="1" w:unhideWhenUsed="1"/>
     <w:lsdException w:name="HTML Variable" w:semiHidden="1" w:unhideWhenUsed="1"/>
+    <w:lsdException w:name="Normal Table" w:semiHidden="1" w:unhideWhenUsed="1"/>
     <w:lsdException w:name="annotation subject" w:semiHidden="1" w:unhideWhenUsed="1"/>
     <w:lsdException w:name="No List" w:semiHidden="1" w:unhideWhenUsed="1"/>
     <w:lsdException w:name="Outline List 1" w:semiHidden="1" w:unhideWhenUsed="1"/>
@@ -12603,8 +12712,11 @@
     <w:lsdException w:name="Table Contemporary" w:semiHidden="1" w:unhideWhenUsed="1"/>
     <w:lsdException w:name="Table Elegant" w:semiHidden="1" w:unhideWhenUsed="1"/>
     <w:lsdException w:name="Table Professional" w:semiHidden="1" w:unhideWhenUsed="1"/>
+    <w:lsdException w:name="Table Subtle 1" w:semiHidden="1" w:unhideWhenUsed="1"/>
     <w:lsdException w:name="Table Subtle 2" w:semiHidden="1" w:unhideWhenUsed="1"/>
     <w:lsdException w:name="Table Web 1" w:semiHidden="1" w:unhideWhenUsed="1"/>
+    <w:lsdException w:name="Table Web 2" w:semiHidden="1" w:unhideWhenUsed="1"/>
+    <w:lsdException w:name="Table Web 3" w:semiHidden="1" w:unhideWhenUsed="1"/>
     <w:lsdException w:name="Balloon Text" w:semiHidden="1" w:unhideWhenUsed="1"/>
     <w:lsdException w:name="Table Grid" w:uiPriority="0"/>
     <w:lsdException w:name="Table Theme" w:semiHidden="1" w:unhideWhenUsed="1"/>
@@ -12823,11 +12935,6 @@
     <w:lsdException w:name="List Table 5 Dark Accent 6" w:uiPriority="50"/>
     <w:lsdException w:name="List Table 6 Colorful Accent 6" w:uiPriority="51"/>
     <w:lsdException w:name="List Table 7 Colorful Accent 6" w:uiPriority="52"/>
-    <w:lsdException w:name="Mention" w:semiHidden="1" w:unhideWhenUsed="1"/>
-    <w:lsdException w:name="Smart Hyperlink" w:semiHidden="1" w:unhideWhenUsed="1"/>
-    <w:lsdException w:name="Hashtag" w:semiHidden="1" w:unhideWhenUsed="1"/>
-    <w:lsdException w:name="Unresolved Mention" w:semiHidden="1" w:unhideWhenUsed="1"/>
-    <w:lsdException w:name="Smart Link" w:semiHidden="1" w:unhideWhenUsed="1"/>
   </w:latentStyles>
   <w:style w:type="paragraph" w:default="1" w:styleId="Normal">
     <w:name w:val="Normal"/>
@@ -13354,6 +13461,90 @@
 </file>
 
 <file path=customXml/item1.xml><?xml version="1.0" encoding="utf-8"?>
+<p:properties xmlns:p="http://schemas.microsoft.com/office/2006/metadata/properties" xmlns:xsi="http://www.w3.org/2001/XMLSchema-instance" xmlns:pc="http://schemas.microsoft.com/office/infopath/2007/PartnerControls">
+  <documentManagement>
+    <Self_Registration_Enabled xmlns="2d591ce7-418b-4e9b-8ef9-90a310b22912" xsi:nil="true"/>
+    <Teachers xmlns="2d591ce7-418b-4e9b-8ef9-90a310b22912">
+      <UserInfo>
+        <DisplayName/>
+        <AccountId xsi:nil="true"/>
+        <AccountType/>
+      </UserInfo>
+    </Teachers>
+    <Student_Groups xmlns="2d591ce7-418b-4e9b-8ef9-90a310b22912">
+      <UserInfo>
+        <DisplayName/>
+        <AccountId xsi:nil="true"/>
+        <AccountType/>
+      </UserInfo>
+    </Student_Groups>
+    <Distribution_Groups xmlns="2d591ce7-418b-4e9b-8ef9-90a310b22912" xsi:nil="true"/>
+    <LMS_Mappings xmlns="2d591ce7-418b-4e9b-8ef9-90a310b22912" xsi:nil="true"/>
+    <Is_Collaboration_Space_Locked xmlns="2d591ce7-418b-4e9b-8ef9-90a310b22912" xsi:nil="true"/>
+    <Has_Teacher_Only_SectionGroup xmlns="2d591ce7-418b-4e9b-8ef9-90a310b22912" xsi:nil="true"/>
+    <Member_Groups xmlns="2d591ce7-418b-4e9b-8ef9-90a310b22912">
+      <UserInfo>
+        <DisplayName/>
+        <AccountId xsi:nil="true"/>
+        <AccountType/>
+      </UserInfo>
+    </Member_Groups>
+    <CultureName xmlns="2d591ce7-418b-4e9b-8ef9-90a310b22912" xsi:nil="true"/>
+    <Leaders xmlns="2d591ce7-418b-4e9b-8ef9-90a310b22912">
+      <UserInfo>
+        <DisplayName/>
+        <AccountId xsi:nil="true"/>
+        <AccountType/>
+      </UserInfo>
+    </Leaders>
+    <Invited_Students xmlns="2d591ce7-418b-4e9b-8ef9-90a310b22912" xsi:nil="true"/>
+    <Invited_Leaders xmlns="2d591ce7-418b-4e9b-8ef9-90a310b22912" xsi:nil="true"/>
+    <DefaultSectionNames xmlns="2d591ce7-418b-4e9b-8ef9-90a310b22912" xsi:nil="true"/>
+    <Invited_Members xmlns="2d591ce7-418b-4e9b-8ef9-90a310b22912" xsi:nil="true"/>
+    <Templates xmlns="2d591ce7-418b-4e9b-8ef9-90a310b22912" xsi:nil="true"/>
+    <Members xmlns="2d591ce7-418b-4e9b-8ef9-90a310b22912">
+      <UserInfo>
+        <DisplayName/>
+        <AccountId xsi:nil="true"/>
+        <AccountType/>
+      </UserInfo>
+    </Members>
+    <Has_Leaders_Only_SectionGroup xmlns="2d591ce7-418b-4e9b-8ef9-90a310b22912" xsi:nil="true"/>
+    <TeamsChannelId xmlns="2d591ce7-418b-4e9b-8ef9-90a310b22912" xsi:nil="true"/>
+    <Math_Settings xmlns="2d591ce7-418b-4e9b-8ef9-90a310b22912" xsi:nil="true"/>
+    <Owner xmlns="2d591ce7-418b-4e9b-8ef9-90a310b22912">
+      <UserInfo>
+        <DisplayName/>
+        <AccountId xsi:nil="true"/>
+        <AccountType/>
+      </UserInfo>
+    </Owner>
+    <Invited_Teachers xmlns="2d591ce7-418b-4e9b-8ef9-90a310b22912" xsi:nil="true"/>
+    <IsNotebookLocked xmlns="2d591ce7-418b-4e9b-8ef9-90a310b22912" xsi:nil="true"/>
+    <NotebookType xmlns="2d591ce7-418b-4e9b-8ef9-90a310b22912" xsi:nil="true"/>
+    <FolderType xmlns="2d591ce7-418b-4e9b-8ef9-90a310b22912" xsi:nil="true"/>
+    <Students xmlns="2d591ce7-418b-4e9b-8ef9-90a310b22912">
+      <UserInfo>
+        <DisplayName/>
+        <AccountId xsi:nil="true"/>
+        <AccountType/>
+      </UserInfo>
+    </Students>
+    <AppVersion xmlns="2d591ce7-418b-4e9b-8ef9-90a310b22912" xsi:nil="true"/>
+  </documentManagement>
+</p:properties>
+</file>
+
+<file path=customXml/item2.xml><?xml version="1.0" encoding="utf-8"?>
+<?mso-contentType ?>
+<FormTemplates xmlns="http://schemas.microsoft.com/sharepoint/v3/contenttype/forms">
+  <Display>DocumentLibraryForm</Display>
+  <Edit>DocumentLibraryForm</Edit>
+  <New>DocumentLibraryForm</New>
+</FormTemplates>
+</file>
+
+<file path=customXml/item3.xml><?xml version="1.0" encoding="utf-8"?>
 <ct:contentTypeSchema xmlns:ct="http://schemas.microsoft.com/office/2006/metadata/contentType" xmlns:ma="http://schemas.microsoft.com/office/2006/metadata/properties/metaAttributes" ct:_="" ma:_="" ma:contentTypeName="Document" ma:contentTypeID="0x0101009809C122523C714A9D2CA84BDC012F78" ma:contentTypeVersion="39" ma:contentTypeDescription="Create a new document." ma:contentTypeScope="" ma:versionID="ce593b066279ff1f5d28392fbef945ba">
   <xsd:schema xmlns:xsd="http://www.w3.org/2001/XMLSchema" xmlns:xs="http://www.w3.org/2001/XMLSchema" xmlns:p="http://schemas.microsoft.com/office/2006/metadata/properties" xmlns:ns3="2d591ce7-418b-4e9b-8ef9-90a310b22912" xmlns:ns4="2e33448a-5ca6-493f-bec6-bb2c0e2760d1" targetNamespace="http://schemas.microsoft.com/office/2006/metadata/properties" ma:root="true" ma:fieldsID="1cfdd743ca0e8bfdf35a360a72f0f98d" ns3:_="" ns4:_="">
     <xsd:import namespace="2d591ce7-418b-4e9b-8ef9-90a310b22912"/>
@@ -13846,95 +14037,29 @@
 </ct:contentTypeSchema>
 </file>
 
-<file path=customXml/item2.xml><?xml version="1.0" encoding="utf-8"?>
+<file path=customXml/item4.xml><?xml version="1.0" encoding="utf-8"?>
 <b:Sources xmlns:b="http://schemas.openxmlformats.org/officeDocument/2006/bibliography" xmlns="http://schemas.openxmlformats.org/officeDocument/2006/bibliography" SelectedStyle="\APASixthEditionOfficeOnline.xsl" StyleName="APA" Version="6"/>
 </file>
 
-<file path=customXml/item3.xml><?xml version="1.0" encoding="utf-8"?>
-<?mso-contentType ?>
-<FormTemplates xmlns="http://schemas.microsoft.com/sharepoint/v3/contenttype/forms">
-  <Display>DocumentLibraryForm</Display>
-  <Edit>DocumentLibraryForm</Edit>
-  <New>DocumentLibraryForm</New>
-</FormTemplates>
+<file path=customXml/itemProps1.xml><?xml version="1.0" encoding="utf-8"?>
+<ds:datastoreItem xmlns:ds="http://schemas.openxmlformats.org/officeDocument/2006/customXml" ds:itemID="{170D5019-AD70-4B3A-841C-4BCF523EE5FE}">
+  <ds:schemaRefs>
+    <ds:schemaRef ds:uri="http://schemas.microsoft.com/office/2006/metadata/properties"/>
+    <ds:schemaRef ds:uri="http://schemas.microsoft.com/office/infopath/2007/PartnerControls"/>
+    <ds:schemaRef ds:uri="2d591ce7-418b-4e9b-8ef9-90a310b22912"/>
+  </ds:schemaRefs>
+</ds:datastoreItem>
 </file>
 
-<file path=customXml/item4.xml><?xml version="1.0" encoding="utf-8"?>
-<p:properties xmlns:p="http://schemas.microsoft.com/office/2006/metadata/properties" xmlns:xsi="http://www.w3.org/2001/XMLSchema-instance" xmlns:pc="http://schemas.microsoft.com/office/infopath/2007/PartnerControls">
-  <documentManagement>
-    <Self_Registration_Enabled xmlns="2d591ce7-418b-4e9b-8ef9-90a310b22912" xsi:nil="true"/>
-    <Teachers xmlns="2d591ce7-418b-4e9b-8ef9-90a310b22912">
-      <UserInfo>
-        <DisplayName/>
-        <AccountId xsi:nil="true"/>
-        <AccountType/>
-      </UserInfo>
-    </Teachers>
-    <Student_Groups xmlns="2d591ce7-418b-4e9b-8ef9-90a310b22912">
-      <UserInfo>
-        <DisplayName/>
-        <AccountId xsi:nil="true"/>
-        <AccountType/>
-      </UserInfo>
-    </Student_Groups>
-    <Distribution_Groups xmlns="2d591ce7-418b-4e9b-8ef9-90a310b22912" xsi:nil="true"/>
-    <LMS_Mappings xmlns="2d591ce7-418b-4e9b-8ef9-90a310b22912" xsi:nil="true"/>
-    <Is_Collaboration_Space_Locked xmlns="2d591ce7-418b-4e9b-8ef9-90a310b22912" xsi:nil="true"/>
-    <Has_Teacher_Only_SectionGroup xmlns="2d591ce7-418b-4e9b-8ef9-90a310b22912" xsi:nil="true"/>
-    <Member_Groups xmlns="2d591ce7-418b-4e9b-8ef9-90a310b22912">
-      <UserInfo>
-        <DisplayName/>
-        <AccountId xsi:nil="true"/>
-        <AccountType/>
-      </UserInfo>
-    </Member_Groups>
-    <CultureName xmlns="2d591ce7-418b-4e9b-8ef9-90a310b22912" xsi:nil="true"/>
-    <Leaders xmlns="2d591ce7-418b-4e9b-8ef9-90a310b22912">
-      <UserInfo>
-        <DisplayName/>
-        <AccountId xsi:nil="true"/>
-        <AccountType/>
-      </UserInfo>
-    </Leaders>
-    <Invited_Students xmlns="2d591ce7-418b-4e9b-8ef9-90a310b22912" xsi:nil="true"/>
-    <Invited_Leaders xmlns="2d591ce7-418b-4e9b-8ef9-90a310b22912" xsi:nil="true"/>
-    <DefaultSectionNames xmlns="2d591ce7-418b-4e9b-8ef9-90a310b22912" xsi:nil="true"/>
-    <Invited_Members xmlns="2d591ce7-418b-4e9b-8ef9-90a310b22912" xsi:nil="true"/>
-    <Templates xmlns="2d591ce7-418b-4e9b-8ef9-90a310b22912" xsi:nil="true"/>
-    <Members xmlns="2d591ce7-418b-4e9b-8ef9-90a310b22912">
-      <UserInfo>
-        <DisplayName/>
-        <AccountId xsi:nil="true"/>
-        <AccountType/>
-      </UserInfo>
-    </Members>
-    <Has_Leaders_Only_SectionGroup xmlns="2d591ce7-418b-4e9b-8ef9-90a310b22912" xsi:nil="true"/>
-    <TeamsChannelId xmlns="2d591ce7-418b-4e9b-8ef9-90a310b22912" xsi:nil="true"/>
-    <Math_Settings xmlns="2d591ce7-418b-4e9b-8ef9-90a310b22912" xsi:nil="true"/>
-    <Owner xmlns="2d591ce7-418b-4e9b-8ef9-90a310b22912">
-      <UserInfo>
-        <DisplayName/>
-        <AccountId xsi:nil="true"/>
-        <AccountType/>
-      </UserInfo>
-    </Owner>
-    <Invited_Teachers xmlns="2d591ce7-418b-4e9b-8ef9-90a310b22912" xsi:nil="true"/>
-    <IsNotebookLocked xmlns="2d591ce7-418b-4e9b-8ef9-90a310b22912" xsi:nil="true"/>
-    <NotebookType xmlns="2d591ce7-418b-4e9b-8ef9-90a310b22912" xsi:nil="true"/>
-    <FolderType xmlns="2d591ce7-418b-4e9b-8ef9-90a310b22912" xsi:nil="true"/>
-    <Students xmlns="2d591ce7-418b-4e9b-8ef9-90a310b22912">
-      <UserInfo>
-        <DisplayName/>
-        <AccountId xsi:nil="true"/>
-        <AccountType/>
-      </UserInfo>
-    </Students>
-    <AppVersion xmlns="2d591ce7-418b-4e9b-8ef9-90a310b22912" xsi:nil="true"/>
-  </documentManagement>
-</p:properties>
+<file path=customXml/itemProps2.xml><?xml version="1.0" encoding="utf-8"?>
+<ds:datastoreItem xmlns:ds="http://schemas.openxmlformats.org/officeDocument/2006/customXml" ds:itemID="{E08DB945-6FC0-4B54-B540-A34DCEE099A6}">
+  <ds:schemaRefs>
+    <ds:schemaRef ds:uri="http://schemas.microsoft.com/sharepoint/v3/contenttype/forms"/>
+  </ds:schemaRefs>
+</ds:datastoreItem>
 </file>
 
-<file path=customXml/itemProps1.xml><?xml version="1.0" encoding="utf-8"?>
+<file path=customXml/itemProps3.xml><?xml version="1.0" encoding="utf-8"?>
 <ds:datastoreItem xmlns:ds="http://schemas.openxmlformats.org/officeDocument/2006/customXml" ds:itemID="{3D92C487-D1EA-47F3-AB0E-565231854874}">
   <ds:schemaRefs>
     <ds:schemaRef ds:uri="http://schemas.microsoft.com/office/2006/metadata/contentType"/>
@@ -13953,28 +14078,10 @@
 </ds:datastoreItem>
 </file>
 
-<file path=customXml/itemProps2.xml><?xml version="1.0" encoding="utf-8"?>
-<ds:datastoreItem xmlns:ds="http://schemas.openxmlformats.org/officeDocument/2006/customXml" ds:itemID="{8EE17658-71B1-4AC5-8241-90F0CA68843F}">
+<file path=customXml/itemProps4.xml><?xml version="1.0" encoding="utf-8"?>
+<ds:datastoreItem xmlns:ds="http://schemas.openxmlformats.org/officeDocument/2006/customXml" ds:itemID="{A54CD7B7-959A-469B-8317-32A8445E2CDE}">
   <ds:schemaRefs>
     <ds:schemaRef ds:uri="http://schemas.openxmlformats.org/officeDocument/2006/bibliography"/>
   </ds:schemaRefs>
 </ds:datastoreItem>
-</file>
-
-<file path=customXml/itemProps3.xml><?xml version="1.0" encoding="utf-8"?>
-<ds:datastoreItem xmlns:ds="http://schemas.openxmlformats.org/officeDocument/2006/customXml" ds:itemID="{E08DB945-6FC0-4B54-B540-A34DCEE099A6}">
-  <ds:schemaRefs>
-    <ds:schemaRef ds:uri="http://schemas.microsoft.com/sharepoint/v3/contenttype/forms"/>
-  </ds:schemaRefs>
-</ds:datastoreItem>
-</file>
-
-<file path=customXml/itemProps4.xml><?xml version="1.0" encoding="utf-8"?>
-<ds:datastoreItem xmlns:ds="http://schemas.openxmlformats.org/officeDocument/2006/customXml" ds:itemID="{170D5019-AD70-4B3A-841C-4BCF523EE5FE}">
-  <ds:schemaRefs>
-    <ds:schemaRef ds:uri="http://schemas.microsoft.com/office/2006/metadata/properties"/>
-    <ds:schemaRef ds:uri="http://schemas.microsoft.com/office/infopath/2007/PartnerControls"/>
-    <ds:schemaRef ds:uri="2d591ce7-418b-4e9b-8ef9-90a310b22912"/>
-  </ds:schemaRefs>
-</ds:datastoreItem>
 </file>
</xml_diff>

<commit_message>
v0.11 - Minimum Viable Product
In this version I have:
 - Added a skip feature to the recommendation system.
 - Added a condition to click on the skip button in recommendations
 - Added a condition to entering the year in "Add Album"
 - Fixed different bugs with try() and catch() functions

This version is my minimum viable product for my project. I believe I have successfully met my brief and created a project pertaining to the conditions my code needed to meet.
</commit_message>
<xml_diff>
--- a/13DTC Project Writing.docx
+++ b/13DTC Project Writing.docx
@@ -1,6 +1,6 @@
 
 <file path=word/document.xml><?xml version="1.0" encoding="utf-8"?>
-<w:document xmlns:wpc="http://schemas.microsoft.com/office/word/2010/wordprocessingCanvas" xmlns:cx="http://schemas.microsoft.com/office/drawing/2014/chartex" xmlns:cx1="http://schemas.microsoft.com/office/drawing/2015/9/8/chartex" xmlns:mc="http://schemas.openxmlformats.org/markup-compatibility/2006" xmlns:o="urn:schemas-microsoft-com:office:office" xmlns:r="http://schemas.openxmlformats.org/officeDocument/2006/relationships" xmlns:m="http://schemas.openxmlformats.org/officeDocument/2006/math" xmlns:v="urn:schemas-microsoft-com:vml" xmlns:wp14="http://schemas.microsoft.com/office/word/2010/wordprocessingDrawing" xmlns:wp="http://schemas.openxmlformats.org/drawingml/2006/wordprocessingDrawing" xmlns:w10="urn:schemas-microsoft-com:office:word" xmlns:w="http://schemas.openxmlformats.org/wordprocessingml/2006/main" xmlns:w14="http://schemas.microsoft.com/office/word/2010/wordml" xmlns:w15="http://schemas.microsoft.com/office/word/2012/wordml" xmlns:w16se="http://schemas.microsoft.com/office/word/2015/wordml/symex" xmlns:wpg="http://schemas.microsoft.com/office/word/2010/wordprocessingGroup" xmlns:wpi="http://schemas.microsoft.com/office/word/2010/wordprocessingInk" xmlns:wne="http://schemas.microsoft.com/office/word/2006/wordml" xmlns:wps="http://schemas.microsoft.com/office/word/2010/wordprocessingShape" mc:Ignorable="w14 w15 w16se wp14">
+<w:document xmlns:wpc="http://schemas.microsoft.com/office/word/2010/wordprocessingCanvas" xmlns:cx="http://schemas.microsoft.com/office/drawing/2014/chartex" xmlns:cx1="http://schemas.microsoft.com/office/drawing/2015/9/8/chartex" xmlns:cx2="http://schemas.microsoft.com/office/drawing/2015/10/21/chartex" xmlns:cx3="http://schemas.microsoft.com/office/drawing/2016/5/9/chartex" xmlns:cx4="http://schemas.microsoft.com/office/drawing/2016/5/10/chartex" xmlns:cx5="http://schemas.microsoft.com/office/drawing/2016/5/11/chartex" xmlns:cx6="http://schemas.microsoft.com/office/drawing/2016/5/12/chartex" xmlns:cx7="http://schemas.microsoft.com/office/drawing/2016/5/13/chartex" xmlns:cx8="http://schemas.microsoft.com/office/drawing/2016/5/14/chartex" xmlns:mc="http://schemas.openxmlformats.org/markup-compatibility/2006" xmlns:aink="http://schemas.microsoft.com/office/drawing/2016/ink" xmlns:am3d="http://schemas.microsoft.com/office/drawing/2017/model3d" xmlns:o="urn:schemas-microsoft-com:office:office" xmlns:r="http://schemas.openxmlformats.org/officeDocument/2006/relationships" xmlns:m="http://schemas.openxmlformats.org/officeDocument/2006/math" xmlns:v="urn:schemas-microsoft-com:vml" xmlns:wp14="http://schemas.microsoft.com/office/word/2010/wordprocessingDrawing" xmlns:wp="http://schemas.openxmlformats.org/drawingml/2006/wordprocessingDrawing" xmlns:w10="urn:schemas-microsoft-com:office:word" xmlns:w="http://schemas.openxmlformats.org/wordprocessingml/2006/main" xmlns:w14="http://schemas.microsoft.com/office/word/2010/wordml" xmlns:w15="http://schemas.microsoft.com/office/word/2012/wordml" xmlns:w16cex="http://schemas.microsoft.com/office/word/2018/wordml/cex" xmlns:w16cid="http://schemas.microsoft.com/office/word/2016/wordml/cid" xmlns:w16="http://schemas.microsoft.com/office/word/2018/wordml" xmlns:w16se="http://schemas.microsoft.com/office/word/2015/wordml/symex" xmlns:wpg="http://schemas.microsoft.com/office/word/2010/wordprocessingGroup" xmlns:wpi="http://schemas.microsoft.com/office/word/2010/wordprocessingInk" xmlns:wne="http://schemas.microsoft.com/office/word/2006/wordml" xmlns:wps="http://schemas.microsoft.com/office/word/2010/wordprocessingShape" mc:Ignorable="w14 w15 w16se w16cid w16 w16cex wp14">
   <w:body>
     <w:p>
       <w:pPr>
@@ -299,19 +299,11 @@
           <w:highlight w:val="white"/>
         </w:rPr>
       </w:pPr>
-      <w:proofErr w:type="gramStart"/>
       <w:r>
         <w:rPr>
           <w:rFonts w:eastAsia="Arial" w:cstheme="minorHAnsi"/>
         </w:rPr>
-        <w:t>discuss</w:t>
-      </w:r>
-      <w:proofErr w:type="gramEnd"/>
-      <w:r>
-        <w:rPr>
-          <w:rFonts w:eastAsia="Arial" w:cstheme="minorHAnsi"/>
-        </w:rPr>
-        <w:t xml:space="preserve"> how this information assisted in the development of a high-quality outcome.</w:t>
+        <w:t>discuss how this information assisted in the development of a high-quality outcome.</w:t>
       </w:r>
     </w:p>
     <w:p/>
@@ -820,7 +812,6 @@
           <w:szCs w:val="32"/>
         </w:rPr>
       </w:pPr>
-      <w:proofErr w:type="gramStart"/>
       <w:r>
         <w:rPr>
           <w:rFonts w:ascii="Calibri" w:hAnsi="Calibri" w:cs="Calibri"/>
@@ -829,18 +820,7 @@
           <w:i/>
           <w:iCs/>
         </w:rPr>
-        <w:t>addressing</w:t>
-      </w:r>
-      <w:proofErr w:type="gramEnd"/>
-      <w:r>
-        <w:rPr>
-          <w:rFonts w:ascii="Calibri" w:hAnsi="Calibri" w:cs="Calibri"/>
-          <w:b/>
-          <w:bCs/>
-          <w:i/>
-          <w:iCs/>
-        </w:rPr>
-        <w:t xml:space="preserve"> relevant implications.</w:t>
+        <w:t>addressing relevant implications.</w:t>
       </w:r>
     </w:p>
     <w:p>
@@ -1161,21 +1141,12 @@
           <w:iCs/>
         </w:rPr>
       </w:pPr>
-      <w:proofErr w:type="gramStart"/>
-      <w:r>
-        <w:rPr>
-          <w:i/>
-          <w:iCs/>
-        </w:rPr>
-        <w:t>health</w:t>
-      </w:r>
-      <w:proofErr w:type="gramEnd"/>
-      <w:r>
-        <w:rPr>
-          <w:i/>
-          <w:iCs/>
-        </w:rPr>
-        <w:t xml:space="preserve"> and safety.</w:t>
+      <w:r>
+        <w:rPr>
+          <w:i/>
+          <w:iCs/>
+        </w:rPr>
+        <w:t>health and safety.</w:t>
       </w:r>
     </w:p>
     <w:p>
@@ -7744,8 +7715,6 @@
       <w:pPr>
         <w:pStyle w:val="Heading1"/>
       </w:pPr>
-      <w:bookmarkStart w:id="1" w:name="_GoBack"/>
-      <w:bookmarkEnd w:id="1"/>
       <w:r>
         <w:lastRenderedPageBreak/>
         <w:t>Sprint Tracking</w:t>
@@ -7985,11 +7954,11 @@
       </w:r>
       <w:proofErr w:type="spellStart"/>
       <w:r>
-        <w:t>eg</w:t>
+        <w:t>eg.</w:t>
       </w:r>
       <w:proofErr w:type="spellEnd"/>
       <w:r>
-        <w:t>. Stars for Rating System)</w:t>
+        <w:t xml:space="preserve"> Stars for Rating System)</w:t>
       </w:r>
     </w:p>
     <w:p>
@@ -8497,21 +8466,7 @@
         <w:rPr>
           <w:iCs/>
         </w:rPr>
-        <w:t xml:space="preserve">I think I should do 2. Considering the time constraint surrounding the project I should go for an easier but still effective method of going through recommendations. This shouldn’t take as long as the other one, </w:t>
-      </w:r>
-      <w:proofErr w:type="gramStart"/>
-      <w:r>
-        <w:rPr>
-          <w:iCs/>
-        </w:rPr>
-        <w:t>If</w:t>
-      </w:r>
-      <w:proofErr w:type="gramEnd"/>
-      <w:r>
-        <w:rPr>
-          <w:iCs/>
-        </w:rPr>
-        <w:t xml:space="preserve"> I had more time then I would’ve been able to make a more complex system and put it in place. But I’m not about to bite off more than I can chew and not be able to produce my Minimum Viable Product.</w:t>
+        <w:t>I think I should do 2. Considering the time constraint surrounding the project I should go for an easier but still effective method of going through recommendations. This shouldn’t take as long as the other one, If I had more time then I would’ve been able to make a more complex system and put it in place. But I’m not about to bite off more than I can chew and not be able to produce my Minimum Viable Product.</w:t>
       </w:r>
       <w:r>
         <w:rPr>
@@ -8666,27 +8621,508 @@
       </w:r>
     </w:p>
     <w:p>
-      <w:pPr>
-        <w:rPr>
-          <w:i/>
-          <w:iCs/>
-        </w:rPr>
-      </w:pPr>
-    </w:p>
-    <w:p>
-      <w:pPr>
-        <w:rPr>
-          <w:i/>
-          <w:iCs/>
-        </w:rPr>
-      </w:pPr>
+      <w:r>
+        <w:t xml:space="preserve">I have a problem with the </w:t>
+      </w:r>
+      <w:proofErr w:type="spellStart"/>
+      <w:r>
+        <w:t>MouseListener</w:t>
+      </w:r>
+      <w:proofErr w:type="spellEnd"/>
+      <w:r>
+        <w:t xml:space="preserve">, when setting this function, there doesn’t seem to be a way to remove it, when clicking on the stars, the code will clear the graphics pane, but the </w:t>
+      </w:r>
+      <w:proofErr w:type="spellStart"/>
+      <w:r>
+        <w:t>MouseListener</w:t>
+      </w:r>
+      <w:proofErr w:type="spellEnd"/>
+      <w:r>
+        <w:t xml:space="preserve"> is still active. I don’t know how to unset the </w:t>
+      </w:r>
+      <w:proofErr w:type="spellStart"/>
+      <w:r>
+        <w:t>MouseListener</w:t>
+      </w:r>
+      <w:proofErr w:type="spellEnd"/>
+    </w:p>
+    <w:p>
+      <w:r>
+        <w:rPr>
+          <w:noProof/>
+        </w:rPr>
+        <w:drawing>
+          <wp:inline distT="0" distB="0" distL="0" distR="0" wp14:anchorId="134B01A2" wp14:editId="6E007952">
+            <wp:extent cx="5731510" cy="2860040"/>
+            <wp:effectExtent l="0" t="0" r="2540" b="0"/>
+            <wp:docPr id="32" name="Picture 32"/>
+            <wp:cNvGraphicFramePr>
+              <a:graphicFrameLocks xmlns:a="http://schemas.openxmlformats.org/drawingml/2006/main" noChangeAspect="1"/>
+            </wp:cNvGraphicFramePr>
+            <a:graphic xmlns:a="http://schemas.openxmlformats.org/drawingml/2006/main">
+              <a:graphicData uri="http://schemas.openxmlformats.org/drawingml/2006/picture">
+                <pic:pic xmlns:pic="http://schemas.openxmlformats.org/drawingml/2006/picture">
+                  <pic:nvPicPr>
+                    <pic:cNvPr id="32" name="Picture 32"/>
+                    <pic:cNvPicPr/>
+                  </pic:nvPicPr>
+                  <pic:blipFill>
+                    <a:blip r:embed="rId49">
+                      <a:extLst>
+                        <a:ext uri="{28A0092B-C50C-407E-A947-70E740481C1C}">
+                          <a14:useLocalDpi xmlns:a14="http://schemas.microsoft.com/office/drawing/2010/main" val="0"/>
+                        </a:ext>
+                      </a:extLst>
+                    </a:blip>
+                    <a:stretch>
+                      <a:fillRect/>
+                    </a:stretch>
+                  </pic:blipFill>
+                  <pic:spPr>
+                    <a:xfrm>
+                      <a:off x="0" y="0"/>
+                      <a:ext cx="5731510" cy="2860040"/>
+                    </a:xfrm>
+                    <a:prstGeom prst="rect">
+                      <a:avLst/>
+                    </a:prstGeom>
+                  </pic:spPr>
+                </pic:pic>
+              </a:graphicData>
+            </a:graphic>
+          </wp:inline>
+        </w:drawing>
+      </w:r>
+    </w:p>
+    <w:p>
+      <w:r>
+        <w:t xml:space="preserve">The stars and the text disappears from </w:t>
+      </w:r>
+      <w:r>
+        <w:t xml:space="preserve">the graphics pane but the </w:t>
+      </w:r>
+      <w:proofErr w:type="spellStart"/>
+      <w:r>
+        <w:t>MouseListener</w:t>
+      </w:r>
+      <w:proofErr w:type="spellEnd"/>
+      <w:r>
+        <w:t xml:space="preserve"> is still active, it also still works, clicking on certain parts of the graphics pane after clicking the stars will cause the album in the recommendation to be rated once again.</w:t>
+      </w:r>
+    </w:p>
+    <w:p>
+      <w:r>
+        <w:t xml:space="preserve">I had a problem where every time I finished rating recommendations it would throw an error and display an error in the </w:t>
+      </w:r>
+      <w:proofErr w:type="spellStart"/>
+      <w:r>
+        <w:t>albumRating</w:t>
+      </w:r>
+      <w:proofErr w:type="spellEnd"/>
+      <w:r>
+        <w:t xml:space="preserve"> method, I found the problem with this, when using the </w:t>
+      </w:r>
+      <w:proofErr w:type="spellStart"/>
+      <w:r>
+        <w:t>printArr</w:t>
+      </w:r>
+      <w:proofErr w:type="spellEnd"/>
+      <w:r>
+        <w:t xml:space="preserve"> for the bounds for a for loop, I forgot to indicate that it should be 1 less, because of how the size of an </w:t>
+      </w:r>
+      <w:proofErr w:type="spellStart"/>
+      <w:r>
+        <w:t>ArrayList</w:t>
+      </w:r>
+      <w:proofErr w:type="spellEnd"/>
+      <w:r>
+        <w:t xml:space="preserve"> is defined as opposed to how Arrays work, starting at 0. I managed to fix it by simply changing the for loop condition to this:</w:t>
+      </w:r>
+    </w:p>
+    <w:p>
+      <w:r>
+        <w:rPr>
+          <w:noProof/>
+        </w:rPr>
+        <w:drawing>
+          <wp:inline distT="0" distB="0" distL="0" distR="0" wp14:anchorId="248505F3" wp14:editId="441A0423">
+            <wp:extent cx="5731510" cy="254635"/>
+            <wp:effectExtent l="0" t="0" r="2540" b="0"/>
+            <wp:docPr id="36" name="Picture 36"/>
+            <wp:cNvGraphicFramePr>
+              <a:graphicFrameLocks xmlns:a="http://schemas.openxmlformats.org/drawingml/2006/main" noChangeAspect="1"/>
+            </wp:cNvGraphicFramePr>
+            <a:graphic xmlns:a="http://schemas.openxmlformats.org/drawingml/2006/main">
+              <a:graphicData uri="http://schemas.openxmlformats.org/drawingml/2006/picture">
+                <pic:pic xmlns:pic="http://schemas.openxmlformats.org/drawingml/2006/picture">
+                  <pic:nvPicPr>
+                    <pic:cNvPr id="36" name="Picture 36"/>
+                    <pic:cNvPicPr/>
+                  </pic:nvPicPr>
+                  <pic:blipFill>
+                    <a:blip r:embed="rId50">
+                      <a:extLst>
+                        <a:ext uri="{28A0092B-C50C-407E-A947-70E740481C1C}">
+                          <a14:useLocalDpi xmlns:a14="http://schemas.microsoft.com/office/drawing/2010/main" val="0"/>
+                        </a:ext>
+                      </a:extLst>
+                    </a:blip>
+                    <a:stretch>
+                      <a:fillRect/>
+                    </a:stretch>
+                  </pic:blipFill>
+                  <pic:spPr>
+                    <a:xfrm>
+                      <a:off x="0" y="0"/>
+                      <a:ext cx="5731510" cy="254635"/>
+                    </a:xfrm>
+                    <a:prstGeom prst="rect">
+                      <a:avLst/>
+                    </a:prstGeom>
+                  </pic:spPr>
+                </pic:pic>
+              </a:graphicData>
+            </a:graphic>
+          </wp:inline>
+        </w:drawing>
+      </w:r>
+    </w:p>
+    <w:p>
+      <w:r>
+        <w:t>*</w:t>
+      </w:r>
+      <w:proofErr w:type="spellStart"/>
+      <w:r>
+        <w:t>printArr</w:t>
+      </w:r>
+      <w:proofErr w:type="spellEnd"/>
+      <w:r>
+        <w:t xml:space="preserve"> is a variable storing the size of the </w:t>
+      </w:r>
+      <w:proofErr w:type="spellStart"/>
+      <w:r>
+        <w:t>AlbumKeys</w:t>
+      </w:r>
+      <w:proofErr w:type="spellEnd"/>
+      <w:r>
+        <w:t xml:space="preserve"> </w:t>
+      </w:r>
+      <w:proofErr w:type="spellStart"/>
+      <w:r>
+        <w:t>ArrayList</w:t>
+      </w:r>
+      <w:proofErr w:type="spellEnd"/>
+      <w:r>
+        <w:t xml:space="preserve">. </w:t>
+      </w:r>
+    </w:p>
+    <w:p>
+      <w:r>
+        <w:t xml:space="preserve">Changing this was simple, making it so that the condition for the iterating number was 1 less means that its in line with the </w:t>
+      </w:r>
+      <w:proofErr w:type="spellStart"/>
+      <w:r>
+        <w:t>ArrayLists</w:t>
+      </w:r>
+      <w:proofErr w:type="spellEnd"/>
+      <w:r>
+        <w:t xml:space="preserve"> bounds rather than always returning a message at the end due to being out of the </w:t>
+      </w:r>
+      <w:proofErr w:type="spellStart"/>
+      <w:r>
+        <w:t>ArrayLists</w:t>
+      </w:r>
+      <w:proofErr w:type="spellEnd"/>
+      <w:r>
+        <w:t xml:space="preserve"> bounds.</w:t>
+      </w:r>
+    </w:p>
+    <w:p>
+      <w:r>
+        <w:lastRenderedPageBreak/>
+        <w:t xml:space="preserve">I originally had the </w:t>
+      </w:r>
+      <w:proofErr w:type="spellStart"/>
+      <w:r>
+        <w:t>MouseListener</w:t>
+      </w:r>
+      <w:proofErr w:type="spellEnd"/>
+      <w:r>
+        <w:t xml:space="preserve"> in a class called Stars, it would link to Star to create and check the coordinates of each star.</w:t>
+      </w:r>
+      <w:r>
+        <w:t xml:space="preserve"> I ended up changing it as linking to another class while being able to change the rating and grab things from the </w:t>
+      </w:r>
+      <w:proofErr w:type="spellStart"/>
+      <w:r>
+        <w:t>hashmap</w:t>
+      </w:r>
+      <w:proofErr w:type="spellEnd"/>
+      <w:r>
+        <w:t xml:space="preserve"> and the </w:t>
+      </w:r>
+      <w:proofErr w:type="spellStart"/>
+      <w:r>
+        <w:t>ArrayList</w:t>
+      </w:r>
+      <w:proofErr w:type="spellEnd"/>
+      <w:r>
+        <w:t xml:space="preserve"> would be hard. I ended up moving the stars array into the Playlist class:</w:t>
+      </w:r>
+    </w:p>
+    <w:p>
+      <w:r>
+        <w:rPr>
+          <w:noProof/>
+        </w:rPr>
+        <w:drawing>
+          <wp:inline distT="0" distB="0" distL="0" distR="0" wp14:anchorId="0644E704" wp14:editId="2C6144E9">
+            <wp:extent cx="5731510" cy="5226685"/>
+            <wp:effectExtent l="0" t="0" r="2540" b="0"/>
+            <wp:docPr id="37" name="Picture 37"/>
+            <wp:cNvGraphicFramePr>
+              <a:graphicFrameLocks xmlns:a="http://schemas.openxmlformats.org/drawingml/2006/main" noChangeAspect="1"/>
+            </wp:cNvGraphicFramePr>
+            <a:graphic xmlns:a="http://schemas.openxmlformats.org/drawingml/2006/main">
+              <a:graphicData uri="http://schemas.openxmlformats.org/drawingml/2006/picture">
+                <pic:pic xmlns:pic="http://schemas.openxmlformats.org/drawingml/2006/picture">
+                  <pic:nvPicPr>
+                    <pic:cNvPr id="37" name="Picture 37"/>
+                    <pic:cNvPicPr/>
+                  </pic:nvPicPr>
+                  <pic:blipFill>
+                    <a:blip r:embed="rId51">
+                      <a:extLst>
+                        <a:ext uri="{28A0092B-C50C-407E-A947-70E740481C1C}">
+                          <a14:useLocalDpi xmlns:a14="http://schemas.microsoft.com/office/drawing/2010/main" val="0"/>
+                        </a:ext>
+                      </a:extLst>
+                    </a:blip>
+                    <a:stretch>
+                      <a:fillRect/>
+                    </a:stretch>
+                  </pic:blipFill>
+                  <pic:spPr>
+                    <a:xfrm>
+                      <a:off x="0" y="0"/>
+                      <a:ext cx="5731510" cy="5226685"/>
+                    </a:xfrm>
+                    <a:prstGeom prst="rect">
+                      <a:avLst/>
+                    </a:prstGeom>
+                  </pic:spPr>
+                </pic:pic>
+              </a:graphicData>
+            </a:graphic>
+          </wp:inline>
+        </w:drawing>
+      </w:r>
+    </w:p>
+    <w:p>
+      <w:r>
+        <w:t xml:space="preserve">This is right underneath the </w:t>
+      </w:r>
+      <w:proofErr w:type="spellStart"/>
+      <w:r>
+        <w:t>recommendAlbum</w:t>
+      </w:r>
+      <w:proofErr w:type="spellEnd"/>
+      <w:r>
+        <w:t xml:space="preserve"> method. This makes it easier for me to do things in less methods and classes, streamlining the objects in my code.</w:t>
+      </w:r>
     </w:p>
     <w:p/>
-    <w:p/>
-    <w:p/>
-    <w:p/>
-    <w:p/>
-    <w:p/>
+    <w:p>
+      <w:r>
+        <w:t xml:space="preserve">I have added a skip album button, you click on the words “Skip Album” and then it will skip it in the graphics pane, if there are more recommendations it will </w:t>
+      </w:r>
+      <w:r>
+        <w:t>display the next one, it will also say that the Album in question has been skipped in the shell.</w:t>
+      </w:r>
+      <w:r>
+        <w:t xml:space="preserve"> I printed the words skip album right underneath all of the album information like this:</w:t>
+      </w:r>
+    </w:p>
+    <w:p>
+      <w:r>
+        <w:rPr>
+          <w:noProof/>
+        </w:rPr>
+        <w:drawing>
+          <wp:inline distT="0" distB="0" distL="0" distR="0" wp14:anchorId="78A3E8BC" wp14:editId="57B209D6">
+            <wp:extent cx="5163271" cy="238158"/>
+            <wp:effectExtent l="0" t="0" r="0" b="9525"/>
+            <wp:docPr id="39" name="Picture 39"/>
+            <wp:cNvGraphicFramePr>
+              <a:graphicFrameLocks xmlns:a="http://schemas.openxmlformats.org/drawingml/2006/main" noChangeAspect="1"/>
+            </wp:cNvGraphicFramePr>
+            <a:graphic xmlns:a="http://schemas.openxmlformats.org/drawingml/2006/main">
+              <a:graphicData uri="http://schemas.openxmlformats.org/drawingml/2006/picture">
+                <pic:pic xmlns:pic="http://schemas.openxmlformats.org/drawingml/2006/picture">
+                  <pic:nvPicPr>
+                    <pic:cNvPr id="39" name="Picture 39"/>
+                    <pic:cNvPicPr/>
+                  </pic:nvPicPr>
+                  <pic:blipFill>
+                    <a:blip r:embed="rId52">
+                      <a:extLst>
+                        <a:ext uri="{28A0092B-C50C-407E-A947-70E740481C1C}">
+                          <a14:useLocalDpi xmlns:a14="http://schemas.microsoft.com/office/drawing/2010/main" val="0"/>
+                        </a:ext>
+                      </a:extLst>
+                    </a:blip>
+                    <a:stretch>
+                      <a:fillRect/>
+                    </a:stretch>
+                  </pic:blipFill>
+                  <pic:spPr>
+                    <a:xfrm>
+                      <a:off x="0" y="0"/>
+                      <a:ext cx="5163271" cy="238158"/>
+                    </a:xfrm>
+                    <a:prstGeom prst="rect">
+                      <a:avLst/>
+                    </a:prstGeom>
+                  </pic:spPr>
+                </pic:pic>
+              </a:graphicData>
+            </a:graphic>
+          </wp:inline>
+        </w:drawing>
+      </w:r>
+    </w:p>
+    <w:p>
+      <w:r>
+        <w:t xml:space="preserve">After printing it, I found the co ordinates of it on the graphics and then put a conditional for it in the </w:t>
+      </w:r>
+      <w:proofErr w:type="spellStart"/>
+      <w:r>
+        <w:t>manageMouse</w:t>
+      </w:r>
+      <w:proofErr w:type="spellEnd"/>
+      <w:r>
+        <w:t xml:space="preserve"> class, so that if clicked on, it will skip the current album</w:t>
+      </w:r>
+      <w:r>
+        <w:t xml:space="preserve">. Here is what the code looks </w:t>
+      </w:r>
+      <w:r>
+        <w:lastRenderedPageBreak/>
+        <w:t>like:</w:t>
+      </w:r>
+      <w:r>
+        <w:rPr>
+          <w:noProof/>
+        </w:rPr>
+        <w:drawing>
+          <wp:inline distT="0" distB="0" distL="0" distR="0" wp14:anchorId="2B83AA34" wp14:editId="5C153678">
+            <wp:extent cx="5731510" cy="742315"/>
+            <wp:effectExtent l="0" t="0" r="2540" b="635"/>
+            <wp:docPr id="40" name="Picture 40"/>
+            <wp:cNvGraphicFramePr>
+              <a:graphicFrameLocks xmlns:a="http://schemas.openxmlformats.org/drawingml/2006/main" noChangeAspect="1"/>
+            </wp:cNvGraphicFramePr>
+            <a:graphic xmlns:a="http://schemas.openxmlformats.org/drawingml/2006/main">
+              <a:graphicData uri="http://schemas.openxmlformats.org/drawingml/2006/picture">
+                <pic:pic xmlns:pic="http://schemas.openxmlformats.org/drawingml/2006/picture">
+                  <pic:nvPicPr>
+                    <pic:cNvPr id="40" name="Picture 40"/>
+                    <pic:cNvPicPr/>
+                  </pic:nvPicPr>
+                  <pic:blipFill>
+                    <a:blip r:embed="rId53">
+                      <a:extLst>
+                        <a:ext uri="{28A0092B-C50C-407E-A947-70E740481C1C}">
+                          <a14:useLocalDpi xmlns:a14="http://schemas.microsoft.com/office/drawing/2010/main" val="0"/>
+                        </a:ext>
+                      </a:extLst>
+                    </a:blip>
+                    <a:stretch>
+                      <a:fillRect/>
+                    </a:stretch>
+                  </pic:blipFill>
+                  <pic:spPr>
+                    <a:xfrm>
+                      <a:off x="0" y="0"/>
+                      <a:ext cx="5731510" cy="742315"/>
+                    </a:xfrm>
+                    <a:prstGeom prst="rect">
+                      <a:avLst/>
+                    </a:prstGeom>
+                  </pic:spPr>
+                </pic:pic>
+              </a:graphicData>
+            </a:graphic>
+          </wp:inline>
+        </w:drawing>
+      </w:r>
+    </w:p>
+    <w:p>
+      <w:r>
+        <w:t>Clicking on the words will skip the album and clear the graphics pane.</w:t>
+      </w:r>
+    </w:p>
+    <w:p>
+      <w:r>
+        <w:t xml:space="preserve">I have also added a condition </w:t>
+      </w:r>
+      <w:r>
+        <w:t>to the Year entry for albums, the only part of entering an album that should be considered conditional is the Year. I have added a condition where the length of the int must be 4 digits, which means no years any higher than 9999 or lower than 1000. I didn’t know what bounds to put on music as its quite ambiguous. Leaving this entry without a condition wouldn’t be very smart but I can’t limit it too much otherwise it would defeat the usability of my code in the future, especially if the code limited album publication years too much.</w:t>
+      </w:r>
+    </w:p>
+    <w:p>
+      <w:r>
+        <w:rPr>
+          <w:noProof/>
+        </w:rPr>
+        <w:drawing>
+          <wp:inline distT="0" distB="0" distL="0" distR="0" wp14:anchorId="48935136" wp14:editId="13E9F911">
+            <wp:extent cx="5731510" cy="1835150"/>
+            <wp:effectExtent l="0" t="0" r="2540" b="0"/>
+            <wp:docPr id="38" name="Picture 38"/>
+            <wp:cNvGraphicFramePr>
+              <a:graphicFrameLocks xmlns:a="http://schemas.openxmlformats.org/drawingml/2006/main" noChangeAspect="1"/>
+            </wp:cNvGraphicFramePr>
+            <a:graphic xmlns:a="http://schemas.openxmlformats.org/drawingml/2006/main">
+              <a:graphicData uri="http://schemas.openxmlformats.org/drawingml/2006/picture">
+                <pic:pic xmlns:pic="http://schemas.openxmlformats.org/drawingml/2006/picture">
+                  <pic:nvPicPr>
+                    <pic:cNvPr id="38" name="Picture 38"/>
+                    <pic:cNvPicPr/>
+                  </pic:nvPicPr>
+                  <pic:blipFill>
+                    <a:blip r:embed="rId54">
+                      <a:extLst>
+                        <a:ext uri="{28A0092B-C50C-407E-A947-70E740481C1C}">
+                          <a14:useLocalDpi xmlns:a14="http://schemas.microsoft.com/office/drawing/2010/main" val="0"/>
+                        </a:ext>
+                      </a:extLst>
+                    </a:blip>
+                    <a:stretch>
+                      <a:fillRect/>
+                    </a:stretch>
+                  </pic:blipFill>
+                  <pic:spPr>
+                    <a:xfrm>
+                      <a:off x="0" y="0"/>
+                      <a:ext cx="5731510" cy="1835150"/>
+                    </a:xfrm>
+                    <a:prstGeom prst="rect">
+                      <a:avLst/>
+                    </a:prstGeom>
+                  </pic:spPr>
+                </pic:pic>
+              </a:graphicData>
+            </a:graphic>
+          </wp:inline>
+        </w:drawing>
+      </w:r>
+    </w:p>
+    <w:p>
+      <w:r>
+        <w:t>This will check if the length of the string is 4 digits, if it is not, it will repeat the question, otherwise it continues.</w:t>
+      </w:r>
+    </w:p>
     <w:p>
       <w:pPr>
         <w:rPr>
@@ -8696,16 +9132,12 @@
           <w:szCs w:val="26"/>
         </w:rPr>
       </w:pPr>
-      <w:r>
-        <w:br w:type="page"/>
-      </w:r>
     </w:p>
     <w:p>
       <w:pPr>
         <w:pStyle w:val="Heading2"/>
       </w:pPr>
       <w:r>
-        <w:lastRenderedPageBreak/>
         <w:t>Feedback</w:t>
       </w:r>
     </w:p>
@@ -8751,7 +9183,7 @@
           </w:tcPr>
           <w:p>
             <w:r>
-              <w:t>Star Clicking and Rating from recommendations</w:t>
+              <w:t>Recommendations and Skipping a recommendation</w:t>
             </w:r>
           </w:p>
           <w:p/>
@@ -8864,21 +9296,7 @@
           </w:tcPr>
           <w:p>
             <w:r>
-              <w:t xml:space="preserve">What if they don’t want to rate one of the recommendations, you should have a button that lets them skip a recommendation. (set a button to be a skip button, sets </w:t>
-            </w:r>
-            <w:proofErr w:type="spellStart"/>
-            <w:r>
-              <w:t>ratedAlbum</w:t>
-            </w:r>
-            <w:proofErr w:type="spellEnd"/>
-            <w:r>
-              <w:t xml:space="preserve"> to true</w:t>
-            </w:r>
-            <w:r>
-              <w:t xml:space="preserve"> and skips the recommendation</w:t>
-            </w:r>
-            <w:r>
-              <w:t>)</w:t>
+              <w:t>What if you don’t want to rate one of the albums, you should be able to skip it. Maybe a button to click that lets you skip a recommendation</w:t>
             </w:r>
           </w:p>
           <w:p/>
@@ -9193,8 +9611,8 @@
       <w:pPr>
         <w:pStyle w:val="Heading1"/>
         <w:sectPr>
-          <w:headerReference w:type="default" r:id="rId49"/>
-          <w:footerReference w:type="default" r:id="rId50"/>
+          <w:headerReference w:type="default" r:id="rId55"/>
+          <w:footerReference w:type="default" r:id="rId56"/>
           <w:pgSz w:w="11906" w:h="16838"/>
           <w:pgMar w:top="1440" w:right="1440" w:bottom="1440" w:left="1440" w:header="708" w:footer="708" w:gutter="0"/>
           <w:cols w:space="708"/>
@@ -10604,7 +11022,6 @@
           <w:iCs/>
         </w:rPr>
       </w:pPr>
-      <w:proofErr w:type="gramStart"/>
       <w:r>
         <w:rPr>
           <w:b/>
@@ -10612,17 +11029,7 @@
           <w:i/>
           <w:iCs/>
         </w:rPr>
-        <w:t>addressing</w:t>
-      </w:r>
-      <w:proofErr w:type="gramEnd"/>
-      <w:r>
-        <w:rPr>
-          <w:b/>
-          <w:bCs/>
-          <w:i/>
-          <w:iCs/>
-        </w:rPr>
-        <w:t xml:space="preserve"> relevant implications.</w:t>
+        <w:t>addressing relevant implications.</w:t>
       </w:r>
     </w:p>
     <w:p>
@@ -10766,7 +11173,6 @@
           <w:iCs/>
         </w:rPr>
       </w:pPr>
-      <w:proofErr w:type="gramStart"/>
       <w:r>
         <w:rPr>
           <w:b/>
@@ -10774,17 +11180,7 @@
           <w:i/>
           <w:iCs/>
         </w:rPr>
-        <w:t>discussing</w:t>
-      </w:r>
-      <w:proofErr w:type="gramEnd"/>
-      <w:r>
-        <w:rPr>
-          <w:b/>
-          <w:bCs/>
-          <w:i/>
-          <w:iCs/>
-        </w:rPr>
-        <w:t xml:space="preserve"> how this information led to the development of a high-quality digital technologies outcome. </w:t>
+        <w:t xml:space="preserve">discussing how this information led to the development of a high-quality digital technologies outcome. </w:t>
       </w:r>
     </w:p>
     <w:p>
@@ -10821,7 +11217,7 @@
 </file>
 
 <file path=word/endnotes.xml><?xml version="1.0" encoding="utf-8"?>
-<w:endnotes xmlns:wpc="http://schemas.microsoft.com/office/word/2010/wordprocessingCanvas" xmlns:cx="http://schemas.microsoft.com/office/drawing/2014/chartex" xmlns:cx1="http://schemas.microsoft.com/office/drawing/2015/9/8/chartex" xmlns:mc="http://schemas.openxmlformats.org/markup-compatibility/2006" xmlns:o="urn:schemas-microsoft-com:office:office" xmlns:r="http://schemas.openxmlformats.org/officeDocument/2006/relationships" xmlns:m="http://schemas.openxmlformats.org/officeDocument/2006/math" xmlns:v="urn:schemas-microsoft-com:vml" xmlns:wp14="http://schemas.microsoft.com/office/word/2010/wordprocessingDrawing" xmlns:wp="http://schemas.openxmlformats.org/drawingml/2006/wordprocessingDrawing" xmlns:w10="urn:schemas-microsoft-com:office:word" xmlns:w="http://schemas.openxmlformats.org/wordprocessingml/2006/main" xmlns:w14="http://schemas.microsoft.com/office/word/2010/wordml" xmlns:w15="http://schemas.microsoft.com/office/word/2012/wordml" xmlns:w16se="http://schemas.microsoft.com/office/word/2015/wordml/symex" xmlns:wpg="http://schemas.microsoft.com/office/word/2010/wordprocessingGroup" xmlns:wpi="http://schemas.microsoft.com/office/word/2010/wordprocessingInk" xmlns:wne="http://schemas.microsoft.com/office/word/2006/wordml" xmlns:wps="http://schemas.microsoft.com/office/word/2010/wordprocessingShape" mc:Ignorable="w14 w15 w16se wp14">
+<w:endnotes xmlns:wpc="http://schemas.microsoft.com/office/word/2010/wordprocessingCanvas" xmlns:cx="http://schemas.microsoft.com/office/drawing/2014/chartex" xmlns:cx1="http://schemas.microsoft.com/office/drawing/2015/9/8/chartex" xmlns:cx2="http://schemas.microsoft.com/office/drawing/2015/10/21/chartex" xmlns:cx3="http://schemas.microsoft.com/office/drawing/2016/5/9/chartex" xmlns:cx4="http://schemas.microsoft.com/office/drawing/2016/5/10/chartex" xmlns:cx5="http://schemas.microsoft.com/office/drawing/2016/5/11/chartex" xmlns:cx6="http://schemas.microsoft.com/office/drawing/2016/5/12/chartex" xmlns:cx7="http://schemas.microsoft.com/office/drawing/2016/5/13/chartex" xmlns:cx8="http://schemas.microsoft.com/office/drawing/2016/5/14/chartex" xmlns:mc="http://schemas.openxmlformats.org/markup-compatibility/2006" xmlns:aink="http://schemas.microsoft.com/office/drawing/2016/ink" xmlns:am3d="http://schemas.microsoft.com/office/drawing/2017/model3d" xmlns:o="urn:schemas-microsoft-com:office:office" xmlns:r="http://schemas.openxmlformats.org/officeDocument/2006/relationships" xmlns:m="http://schemas.openxmlformats.org/officeDocument/2006/math" xmlns:v="urn:schemas-microsoft-com:vml" xmlns:wp14="http://schemas.microsoft.com/office/word/2010/wordprocessingDrawing" xmlns:wp="http://schemas.openxmlformats.org/drawingml/2006/wordprocessingDrawing" xmlns:w10="urn:schemas-microsoft-com:office:word" xmlns:w="http://schemas.openxmlformats.org/wordprocessingml/2006/main" xmlns:w14="http://schemas.microsoft.com/office/word/2010/wordml" xmlns:w15="http://schemas.microsoft.com/office/word/2012/wordml" xmlns:w16cex="http://schemas.microsoft.com/office/word/2018/wordml/cex" xmlns:w16cid="http://schemas.microsoft.com/office/word/2016/wordml/cid" xmlns:w16="http://schemas.microsoft.com/office/word/2018/wordml" xmlns:w16se="http://schemas.microsoft.com/office/word/2015/wordml/symex" xmlns:wpg="http://schemas.microsoft.com/office/word/2010/wordprocessingGroup" xmlns:wpi="http://schemas.microsoft.com/office/word/2010/wordprocessingInk" xmlns:wne="http://schemas.microsoft.com/office/word/2006/wordml" xmlns:wps="http://schemas.microsoft.com/office/word/2010/wordprocessingShape" mc:Ignorable="w14 w15 w16se w16cid w16 w16cex wp14">
   <w:endnote w:type="separator" w:id="-1">
     <w:p>
       <w:pPr>
@@ -10853,7 +11249,7 @@
 </file>
 
 <file path=word/footer1.xml><?xml version="1.0" encoding="utf-8"?>
-<w:ftr xmlns:wpc="http://schemas.microsoft.com/office/word/2010/wordprocessingCanvas" xmlns:cx="http://schemas.microsoft.com/office/drawing/2014/chartex" xmlns:cx1="http://schemas.microsoft.com/office/drawing/2015/9/8/chartex" xmlns:mc="http://schemas.openxmlformats.org/markup-compatibility/2006" xmlns:o="urn:schemas-microsoft-com:office:office" xmlns:r="http://schemas.openxmlformats.org/officeDocument/2006/relationships" xmlns:m="http://schemas.openxmlformats.org/officeDocument/2006/math" xmlns:v="urn:schemas-microsoft-com:vml" xmlns:wp14="http://schemas.microsoft.com/office/word/2010/wordprocessingDrawing" xmlns:wp="http://schemas.openxmlformats.org/drawingml/2006/wordprocessingDrawing" xmlns:w10="urn:schemas-microsoft-com:office:word" xmlns:w="http://schemas.openxmlformats.org/wordprocessingml/2006/main" xmlns:w14="http://schemas.microsoft.com/office/word/2010/wordml" xmlns:w15="http://schemas.microsoft.com/office/word/2012/wordml" xmlns:w16se="http://schemas.microsoft.com/office/word/2015/wordml/symex" xmlns:wpg="http://schemas.microsoft.com/office/word/2010/wordprocessingGroup" xmlns:wpi="http://schemas.microsoft.com/office/word/2010/wordprocessingInk" xmlns:wne="http://schemas.microsoft.com/office/word/2006/wordml" xmlns:wps="http://schemas.microsoft.com/office/word/2010/wordprocessingShape" mc:Ignorable="w14 w15 w16se wp14">
+<w:ftr xmlns:wpc="http://schemas.microsoft.com/office/word/2010/wordprocessingCanvas" xmlns:cx="http://schemas.microsoft.com/office/drawing/2014/chartex" xmlns:cx1="http://schemas.microsoft.com/office/drawing/2015/9/8/chartex" xmlns:cx2="http://schemas.microsoft.com/office/drawing/2015/10/21/chartex" xmlns:cx3="http://schemas.microsoft.com/office/drawing/2016/5/9/chartex" xmlns:cx4="http://schemas.microsoft.com/office/drawing/2016/5/10/chartex" xmlns:cx5="http://schemas.microsoft.com/office/drawing/2016/5/11/chartex" xmlns:cx6="http://schemas.microsoft.com/office/drawing/2016/5/12/chartex" xmlns:cx7="http://schemas.microsoft.com/office/drawing/2016/5/13/chartex" xmlns:cx8="http://schemas.microsoft.com/office/drawing/2016/5/14/chartex" xmlns:mc="http://schemas.openxmlformats.org/markup-compatibility/2006" xmlns:aink="http://schemas.microsoft.com/office/drawing/2016/ink" xmlns:am3d="http://schemas.microsoft.com/office/drawing/2017/model3d" xmlns:o="urn:schemas-microsoft-com:office:office" xmlns:r="http://schemas.openxmlformats.org/officeDocument/2006/relationships" xmlns:m="http://schemas.openxmlformats.org/officeDocument/2006/math" xmlns:v="urn:schemas-microsoft-com:vml" xmlns:wp14="http://schemas.microsoft.com/office/word/2010/wordprocessingDrawing" xmlns:wp="http://schemas.openxmlformats.org/drawingml/2006/wordprocessingDrawing" xmlns:w10="urn:schemas-microsoft-com:office:word" xmlns:w="http://schemas.openxmlformats.org/wordprocessingml/2006/main" xmlns:w14="http://schemas.microsoft.com/office/word/2010/wordml" xmlns:w15="http://schemas.microsoft.com/office/word/2012/wordml" xmlns:w16cex="http://schemas.microsoft.com/office/word/2018/wordml/cex" xmlns:w16cid="http://schemas.microsoft.com/office/word/2016/wordml/cid" xmlns:w16="http://schemas.microsoft.com/office/word/2018/wordml" xmlns:w16se="http://schemas.microsoft.com/office/word/2015/wordml/symex" xmlns:wpg="http://schemas.microsoft.com/office/word/2010/wordprocessingGroup" xmlns:wpi="http://schemas.microsoft.com/office/word/2010/wordprocessingInk" xmlns:wne="http://schemas.microsoft.com/office/word/2006/wordml" xmlns:wps="http://schemas.microsoft.com/office/word/2010/wordprocessingShape" mc:Ignorable="w14 w15 w16se w16cid w16 w16cex wp14">
   <w:sdt>
     <w:sdtPr>
       <w:id w:val="-1157765050"/>
@@ -10862,7 +11258,6 @@
         <w:docPartUnique/>
       </w:docPartObj>
     </w:sdtPr>
-    <w:sdtEndPr/>
     <w:sdtContent>
       <w:sdt>
         <w:sdtPr>
@@ -10872,7 +11267,6 @@
             <w:docPartUnique/>
           </w:docPartObj>
         </w:sdtPr>
-        <w:sdtEndPr/>
         <w:sdtContent>
           <w:p>
             <w:pPr>
@@ -10983,7 +11377,7 @@
 </file>
 
 <file path=word/footer2.xml><?xml version="1.0" encoding="utf-8"?>
-<w:ftr xmlns:wpc="http://schemas.microsoft.com/office/word/2010/wordprocessingCanvas" xmlns:cx="http://schemas.microsoft.com/office/drawing/2014/chartex" xmlns:cx1="http://schemas.microsoft.com/office/drawing/2015/9/8/chartex" xmlns:mc="http://schemas.openxmlformats.org/markup-compatibility/2006" xmlns:o="urn:schemas-microsoft-com:office:office" xmlns:r="http://schemas.openxmlformats.org/officeDocument/2006/relationships" xmlns:m="http://schemas.openxmlformats.org/officeDocument/2006/math" xmlns:v="urn:schemas-microsoft-com:vml" xmlns:wp14="http://schemas.microsoft.com/office/word/2010/wordprocessingDrawing" xmlns:wp="http://schemas.openxmlformats.org/drawingml/2006/wordprocessingDrawing" xmlns:w10="urn:schemas-microsoft-com:office:word" xmlns:w="http://schemas.openxmlformats.org/wordprocessingml/2006/main" xmlns:w14="http://schemas.microsoft.com/office/word/2010/wordml" xmlns:w15="http://schemas.microsoft.com/office/word/2012/wordml" xmlns:w16se="http://schemas.microsoft.com/office/word/2015/wordml/symex" xmlns:wpg="http://schemas.microsoft.com/office/word/2010/wordprocessingGroup" xmlns:wpi="http://schemas.microsoft.com/office/word/2010/wordprocessingInk" xmlns:wne="http://schemas.microsoft.com/office/word/2006/wordml" xmlns:wps="http://schemas.microsoft.com/office/word/2010/wordprocessingShape" mc:Ignorable="w14 w15 w16se wp14">
+<w:ftr xmlns:wpc="http://schemas.microsoft.com/office/word/2010/wordprocessingCanvas" xmlns:cx="http://schemas.microsoft.com/office/drawing/2014/chartex" xmlns:cx1="http://schemas.microsoft.com/office/drawing/2015/9/8/chartex" xmlns:cx2="http://schemas.microsoft.com/office/drawing/2015/10/21/chartex" xmlns:cx3="http://schemas.microsoft.com/office/drawing/2016/5/9/chartex" xmlns:cx4="http://schemas.microsoft.com/office/drawing/2016/5/10/chartex" xmlns:cx5="http://schemas.microsoft.com/office/drawing/2016/5/11/chartex" xmlns:cx6="http://schemas.microsoft.com/office/drawing/2016/5/12/chartex" xmlns:cx7="http://schemas.microsoft.com/office/drawing/2016/5/13/chartex" xmlns:cx8="http://schemas.microsoft.com/office/drawing/2016/5/14/chartex" xmlns:mc="http://schemas.openxmlformats.org/markup-compatibility/2006" xmlns:aink="http://schemas.microsoft.com/office/drawing/2016/ink" xmlns:am3d="http://schemas.microsoft.com/office/drawing/2017/model3d" xmlns:o="urn:schemas-microsoft-com:office:office" xmlns:r="http://schemas.openxmlformats.org/officeDocument/2006/relationships" xmlns:m="http://schemas.openxmlformats.org/officeDocument/2006/math" xmlns:v="urn:schemas-microsoft-com:vml" xmlns:wp14="http://schemas.microsoft.com/office/word/2010/wordprocessingDrawing" xmlns:wp="http://schemas.openxmlformats.org/drawingml/2006/wordprocessingDrawing" xmlns:w10="urn:schemas-microsoft-com:office:word" xmlns:w="http://schemas.openxmlformats.org/wordprocessingml/2006/main" xmlns:w14="http://schemas.microsoft.com/office/word/2010/wordml" xmlns:w15="http://schemas.microsoft.com/office/word/2012/wordml" xmlns:w16cex="http://schemas.microsoft.com/office/word/2018/wordml/cex" xmlns:w16cid="http://schemas.microsoft.com/office/word/2016/wordml/cid" xmlns:w16="http://schemas.microsoft.com/office/word/2018/wordml" xmlns:w16se="http://schemas.microsoft.com/office/word/2015/wordml/symex" xmlns:wpg="http://schemas.microsoft.com/office/word/2010/wordprocessingGroup" xmlns:wpi="http://schemas.microsoft.com/office/word/2010/wordprocessingInk" xmlns:wne="http://schemas.microsoft.com/office/word/2006/wordml" xmlns:wps="http://schemas.microsoft.com/office/word/2010/wordprocessingShape" mc:Ignorable="w14 w15 w16se w16cid w16 w16cex wp14">
   <w:sdt>
     <w:sdtPr>
       <w:id w:val="-1377310243"/>
@@ -10992,7 +11386,6 @@
         <w:docPartUnique/>
       </w:docPartObj>
     </w:sdtPr>
-    <w:sdtEndPr/>
     <w:sdtContent>
       <w:sdt>
         <w:sdtPr>
@@ -11002,7 +11395,6 @@
             <w:docPartUnique/>
           </w:docPartObj>
         </w:sdtPr>
-        <w:sdtEndPr/>
         <w:sdtContent>
           <w:p>
             <w:pPr>
@@ -11113,7 +11505,7 @@
 </file>
 
 <file path=word/footer3.xml><?xml version="1.0" encoding="utf-8"?>
-<w:ftr xmlns:wpc="http://schemas.microsoft.com/office/word/2010/wordprocessingCanvas" xmlns:cx="http://schemas.microsoft.com/office/drawing/2014/chartex" xmlns:cx1="http://schemas.microsoft.com/office/drawing/2015/9/8/chartex" xmlns:mc="http://schemas.openxmlformats.org/markup-compatibility/2006" xmlns:o="urn:schemas-microsoft-com:office:office" xmlns:r="http://schemas.openxmlformats.org/officeDocument/2006/relationships" xmlns:m="http://schemas.openxmlformats.org/officeDocument/2006/math" xmlns:v="urn:schemas-microsoft-com:vml" xmlns:wp14="http://schemas.microsoft.com/office/word/2010/wordprocessingDrawing" xmlns:wp="http://schemas.openxmlformats.org/drawingml/2006/wordprocessingDrawing" xmlns:w10="urn:schemas-microsoft-com:office:word" xmlns:w="http://schemas.openxmlformats.org/wordprocessingml/2006/main" xmlns:w14="http://schemas.microsoft.com/office/word/2010/wordml" xmlns:w15="http://schemas.microsoft.com/office/word/2012/wordml" xmlns:w16se="http://schemas.microsoft.com/office/word/2015/wordml/symex" xmlns:wpg="http://schemas.microsoft.com/office/word/2010/wordprocessingGroup" xmlns:wpi="http://schemas.microsoft.com/office/word/2010/wordprocessingInk" xmlns:wne="http://schemas.microsoft.com/office/word/2006/wordml" xmlns:wps="http://schemas.microsoft.com/office/word/2010/wordprocessingShape" mc:Ignorable="w14 w15 w16se wp14">
+<w:ftr xmlns:wpc="http://schemas.microsoft.com/office/word/2010/wordprocessingCanvas" xmlns:cx="http://schemas.microsoft.com/office/drawing/2014/chartex" xmlns:cx1="http://schemas.microsoft.com/office/drawing/2015/9/8/chartex" xmlns:cx2="http://schemas.microsoft.com/office/drawing/2015/10/21/chartex" xmlns:cx3="http://schemas.microsoft.com/office/drawing/2016/5/9/chartex" xmlns:cx4="http://schemas.microsoft.com/office/drawing/2016/5/10/chartex" xmlns:cx5="http://schemas.microsoft.com/office/drawing/2016/5/11/chartex" xmlns:cx6="http://schemas.microsoft.com/office/drawing/2016/5/12/chartex" xmlns:cx7="http://schemas.microsoft.com/office/drawing/2016/5/13/chartex" xmlns:cx8="http://schemas.microsoft.com/office/drawing/2016/5/14/chartex" xmlns:mc="http://schemas.openxmlformats.org/markup-compatibility/2006" xmlns:aink="http://schemas.microsoft.com/office/drawing/2016/ink" xmlns:am3d="http://schemas.microsoft.com/office/drawing/2017/model3d" xmlns:o="urn:schemas-microsoft-com:office:office" xmlns:r="http://schemas.openxmlformats.org/officeDocument/2006/relationships" xmlns:m="http://schemas.openxmlformats.org/officeDocument/2006/math" xmlns:v="urn:schemas-microsoft-com:vml" xmlns:wp14="http://schemas.microsoft.com/office/word/2010/wordprocessingDrawing" xmlns:wp="http://schemas.openxmlformats.org/drawingml/2006/wordprocessingDrawing" xmlns:w10="urn:schemas-microsoft-com:office:word" xmlns:w="http://schemas.openxmlformats.org/wordprocessingml/2006/main" xmlns:w14="http://schemas.microsoft.com/office/word/2010/wordml" xmlns:w15="http://schemas.microsoft.com/office/word/2012/wordml" xmlns:w16cex="http://schemas.microsoft.com/office/word/2018/wordml/cex" xmlns:w16cid="http://schemas.microsoft.com/office/word/2016/wordml/cid" xmlns:w16="http://schemas.microsoft.com/office/word/2018/wordml" xmlns:w16se="http://schemas.microsoft.com/office/word/2015/wordml/symex" xmlns:wpg="http://schemas.microsoft.com/office/word/2010/wordprocessingGroup" xmlns:wpi="http://schemas.microsoft.com/office/word/2010/wordprocessingInk" xmlns:wne="http://schemas.microsoft.com/office/word/2006/wordml" xmlns:wps="http://schemas.microsoft.com/office/word/2010/wordprocessingShape" mc:Ignorable="w14 w15 w16se w16cid w16 w16cex wp14">
   <w:sdt>
     <w:sdtPr>
       <w:id w:val="260420218"/>
@@ -11122,7 +11514,6 @@
         <w:docPartUnique/>
       </w:docPartObj>
     </w:sdtPr>
-    <w:sdtEndPr/>
     <w:sdtContent>
       <w:sdt>
         <w:sdtPr>
@@ -11132,7 +11523,6 @@
             <w:docPartUnique/>
           </w:docPartObj>
         </w:sdtPr>
-        <w:sdtEndPr/>
         <w:sdtContent>
           <w:p>
             <w:pPr>
@@ -11243,7 +11633,7 @@
 </file>
 
 <file path=word/footnotes.xml><?xml version="1.0" encoding="utf-8"?>
-<w:footnotes xmlns:wpc="http://schemas.microsoft.com/office/word/2010/wordprocessingCanvas" xmlns:cx="http://schemas.microsoft.com/office/drawing/2014/chartex" xmlns:cx1="http://schemas.microsoft.com/office/drawing/2015/9/8/chartex" xmlns:mc="http://schemas.openxmlformats.org/markup-compatibility/2006" xmlns:o="urn:schemas-microsoft-com:office:office" xmlns:r="http://schemas.openxmlformats.org/officeDocument/2006/relationships" xmlns:m="http://schemas.openxmlformats.org/officeDocument/2006/math" xmlns:v="urn:schemas-microsoft-com:vml" xmlns:wp14="http://schemas.microsoft.com/office/word/2010/wordprocessingDrawing" xmlns:wp="http://schemas.openxmlformats.org/drawingml/2006/wordprocessingDrawing" xmlns:w10="urn:schemas-microsoft-com:office:word" xmlns:w="http://schemas.openxmlformats.org/wordprocessingml/2006/main" xmlns:w14="http://schemas.microsoft.com/office/word/2010/wordml" xmlns:w15="http://schemas.microsoft.com/office/word/2012/wordml" xmlns:w16se="http://schemas.microsoft.com/office/word/2015/wordml/symex" xmlns:wpg="http://schemas.microsoft.com/office/word/2010/wordprocessingGroup" xmlns:wpi="http://schemas.microsoft.com/office/word/2010/wordprocessingInk" xmlns:wne="http://schemas.microsoft.com/office/word/2006/wordml" xmlns:wps="http://schemas.microsoft.com/office/word/2010/wordprocessingShape" mc:Ignorable="w14 w15 w16se wp14">
+<w:footnotes xmlns:wpc="http://schemas.microsoft.com/office/word/2010/wordprocessingCanvas" xmlns:cx="http://schemas.microsoft.com/office/drawing/2014/chartex" xmlns:cx1="http://schemas.microsoft.com/office/drawing/2015/9/8/chartex" xmlns:cx2="http://schemas.microsoft.com/office/drawing/2015/10/21/chartex" xmlns:cx3="http://schemas.microsoft.com/office/drawing/2016/5/9/chartex" xmlns:cx4="http://schemas.microsoft.com/office/drawing/2016/5/10/chartex" xmlns:cx5="http://schemas.microsoft.com/office/drawing/2016/5/11/chartex" xmlns:cx6="http://schemas.microsoft.com/office/drawing/2016/5/12/chartex" xmlns:cx7="http://schemas.microsoft.com/office/drawing/2016/5/13/chartex" xmlns:cx8="http://schemas.microsoft.com/office/drawing/2016/5/14/chartex" xmlns:mc="http://schemas.openxmlformats.org/markup-compatibility/2006" xmlns:aink="http://schemas.microsoft.com/office/drawing/2016/ink" xmlns:am3d="http://schemas.microsoft.com/office/drawing/2017/model3d" xmlns:o="urn:schemas-microsoft-com:office:office" xmlns:r="http://schemas.openxmlformats.org/officeDocument/2006/relationships" xmlns:m="http://schemas.openxmlformats.org/officeDocument/2006/math" xmlns:v="urn:schemas-microsoft-com:vml" xmlns:wp14="http://schemas.microsoft.com/office/word/2010/wordprocessingDrawing" xmlns:wp="http://schemas.openxmlformats.org/drawingml/2006/wordprocessingDrawing" xmlns:w10="urn:schemas-microsoft-com:office:word" xmlns:w="http://schemas.openxmlformats.org/wordprocessingml/2006/main" xmlns:w14="http://schemas.microsoft.com/office/word/2010/wordml" xmlns:w15="http://schemas.microsoft.com/office/word/2012/wordml" xmlns:w16cex="http://schemas.microsoft.com/office/word/2018/wordml/cex" xmlns:w16cid="http://schemas.microsoft.com/office/word/2016/wordml/cid" xmlns:w16="http://schemas.microsoft.com/office/word/2018/wordml" xmlns:w16se="http://schemas.microsoft.com/office/word/2015/wordml/symex" xmlns:wpg="http://schemas.microsoft.com/office/word/2010/wordprocessingGroup" xmlns:wpi="http://schemas.microsoft.com/office/word/2010/wordprocessingInk" xmlns:wne="http://schemas.microsoft.com/office/word/2006/wordml" xmlns:wps="http://schemas.microsoft.com/office/word/2010/wordprocessingShape" mc:Ignorable="w14 w15 w16se w16cid w16 w16cex wp14">
   <w:footnote w:type="separator" w:id="-1">
     <w:p>
       <w:pPr>
@@ -11275,7 +11665,7 @@
 </file>
 
 <file path=word/header1.xml><?xml version="1.0" encoding="utf-8"?>
-<w:hdr xmlns:wpc="http://schemas.microsoft.com/office/word/2010/wordprocessingCanvas" xmlns:cx="http://schemas.microsoft.com/office/drawing/2014/chartex" xmlns:cx1="http://schemas.microsoft.com/office/drawing/2015/9/8/chartex" xmlns:mc="http://schemas.openxmlformats.org/markup-compatibility/2006" xmlns:o="urn:schemas-microsoft-com:office:office" xmlns:r="http://schemas.openxmlformats.org/officeDocument/2006/relationships" xmlns:m="http://schemas.openxmlformats.org/officeDocument/2006/math" xmlns:v="urn:schemas-microsoft-com:vml" xmlns:wp14="http://schemas.microsoft.com/office/word/2010/wordprocessingDrawing" xmlns:wp="http://schemas.openxmlformats.org/drawingml/2006/wordprocessingDrawing" xmlns:w10="urn:schemas-microsoft-com:office:word" xmlns:w="http://schemas.openxmlformats.org/wordprocessingml/2006/main" xmlns:w14="http://schemas.microsoft.com/office/word/2010/wordml" xmlns:w15="http://schemas.microsoft.com/office/word/2012/wordml" xmlns:w16se="http://schemas.microsoft.com/office/word/2015/wordml/symex" xmlns:wpg="http://schemas.microsoft.com/office/word/2010/wordprocessingGroup" xmlns:wpi="http://schemas.microsoft.com/office/word/2010/wordprocessingInk" xmlns:wne="http://schemas.microsoft.com/office/word/2006/wordml" xmlns:wps="http://schemas.microsoft.com/office/word/2010/wordprocessingShape" mc:Ignorable="w14 w15 w16se wp14">
+<w:hdr xmlns:wpc="http://schemas.microsoft.com/office/word/2010/wordprocessingCanvas" xmlns:cx="http://schemas.microsoft.com/office/drawing/2014/chartex" xmlns:cx1="http://schemas.microsoft.com/office/drawing/2015/9/8/chartex" xmlns:cx2="http://schemas.microsoft.com/office/drawing/2015/10/21/chartex" xmlns:cx3="http://schemas.microsoft.com/office/drawing/2016/5/9/chartex" xmlns:cx4="http://schemas.microsoft.com/office/drawing/2016/5/10/chartex" xmlns:cx5="http://schemas.microsoft.com/office/drawing/2016/5/11/chartex" xmlns:cx6="http://schemas.microsoft.com/office/drawing/2016/5/12/chartex" xmlns:cx7="http://schemas.microsoft.com/office/drawing/2016/5/13/chartex" xmlns:cx8="http://schemas.microsoft.com/office/drawing/2016/5/14/chartex" xmlns:mc="http://schemas.openxmlformats.org/markup-compatibility/2006" xmlns:aink="http://schemas.microsoft.com/office/drawing/2016/ink" xmlns:am3d="http://schemas.microsoft.com/office/drawing/2017/model3d" xmlns:o="urn:schemas-microsoft-com:office:office" xmlns:r="http://schemas.openxmlformats.org/officeDocument/2006/relationships" xmlns:m="http://schemas.openxmlformats.org/officeDocument/2006/math" xmlns:v="urn:schemas-microsoft-com:vml" xmlns:wp14="http://schemas.microsoft.com/office/word/2010/wordprocessingDrawing" xmlns:wp="http://schemas.openxmlformats.org/drawingml/2006/wordprocessingDrawing" xmlns:w10="urn:schemas-microsoft-com:office:word" xmlns:w="http://schemas.openxmlformats.org/wordprocessingml/2006/main" xmlns:w14="http://schemas.microsoft.com/office/word/2010/wordml" xmlns:w15="http://schemas.microsoft.com/office/word/2012/wordml" xmlns:w16cex="http://schemas.microsoft.com/office/word/2018/wordml/cex" xmlns:w16cid="http://schemas.microsoft.com/office/word/2016/wordml/cid" xmlns:w16="http://schemas.microsoft.com/office/word/2018/wordml" xmlns:w16se="http://schemas.microsoft.com/office/word/2015/wordml/symex" xmlns:wpg="http://schemas.microsoft.com/office/word/2010/wordprocessingGroup" xmlns:wpi="http://schemas.microsoft.com/office/word/2010/wordprocessingInk" xmlns:wne="http://schemas.microsoft.com/office/word/2006/wordml" xmlns:wps="http://schemas.microsoft.com/office/word/2010/wordprocessingShape" mc:Ignorable="w14 w15 w16se w16cid w16 w16cex wp14">
   <w:p>
     <w:pPr>
       <w:pStyle w:val="Header"/>
@@ -11301,7 +11691,7 @@
 </file>
 
 <file path=word/header2.xml><?xml version="1.0" encoding="utf-8"?>
-<w:hdr xmlns:wpc="http://schemas.microsoft.com/office/word/2010/wordprocessingCanvas" xmlns:cx="http://schemas.microsoft.com/office/drawing/2014/chartex" xmlns:cx1="http://schemas.microsoft.com/office/drawing/2015/9/8/chartex" xmlns:mc="http://schemas.openxmlformats.org/markup-compatibility/2006" xmlns:o="urn:schemas-microsoft-com:office:office" xmlns:r="http://schemas.openxmlformats.org/officeDocument/2006/relationships" xmlns:m="http://schemas.openxmlformats.org/officeDocument/2006/math" xmlns:v="urn:schemas-microsoft-com:vml" xmlns:wp14="http://schemas.microsoft.com/office/word/2010/wordprocessingDrawing" xmlns:wp="http://schemas.openxmlformats.org/drawingml/2006/wordprocessingDrawing" xmlns:w10="urn:schemas-microsoft-com:office:word" xmlns:w="http://schemas.openxmlformats.org/wordprocessingml/2006/main" xmlns:w14="http://schemas.microsoft.com/office/word/2010/wordml" xmlns:w15="http://schemas.microsoft.com/office/word/2012/wordml" xmlns:w16se="http://schemas.microsoft.com/office/word/2015/wordml/symex" xmlns:wpg="http://schemas.microsoft.com/office/word/2010/wordprocessingGroup" xmlns:wpi="http://schemas.microsoft.com/office/word/2010/wordprocessingInk" xmlns:wne="http://schemas.microsoft.com/office/word/2006/wordml" xmlns:wps="http://schemas.microsoft.com/office/word/2010/wordprocessingShape" mc:Ignorable="w14 w15 w16se wp14">
+<w:hdr xmlns:wpc="http://schemas.microsoft.com/office/word/2010/wordprocessingCanvas" xmlns:cx="http://schemas.microsoft.com/office/drawing/2014/chartex" xmlns:cx1="http://schemas.microsoft.com/office/drawing/2015/9/8/chartex" xmlns:cx2="http://schemas.microsoft.com/office/drawing/2015/10/21/chartex" xmlns:cx3="http://schemas.microsoft.com/office/drawing/2016/5/9/chartex" xmlns:cx4="http://schemas.microsoft.com/office/drawing/2016/5/10/chartex" xmlns:cx5="http://schemas.microsoft.com/office/drawing/2016/5/11/chartex" xmlns:cx6="http://schemas.microsoft.com/office/drawing/2016/5/12/chartex" xmlns:cx7="http://schemas.microsoft.com/office/drawing/2016/5/13/chartex" xmlns:cx8="http://schemas.microsoft.com/office/drawing/2016/5/14/chartex" xmlns:mc="http://schemas.openxmlformats.org/markup-compatibility/2006" xmlns:aink="http://schemas.microsoft.com/office/drawing/2016/ink" xmlns:am3d="http://schemas.microsoft.com/office/drawing/2017/model3d" xmlns:o="urn:schemas-microsoft-com:office:office" xmlns:r="http://schemas.openxmlformats.org/officeDocument/2006/relationships" xmlns:m="http://schemas.openxmlformats.org/officeDocument/2006/math" xmlns:v="urn:schemas-microsoft-com:vml" xmlns:wp14="http://schemas.microsoft.com/office/word/2010/wordprocessingDrawing" xmlns:wp="http://schemas.openxmlformats.org/drawingml/2006/wordprocessingDrawing" xmlns:w10="urn:schemas-microsoft-com:office:word" xmlns:w="http://schemas.openxmlformats.org/wordprocessingml/2006/main" xmlns:w14="http://schemas.microsoft.com/office/word/2010/wordml" xmlns:w15="http://schemas.microsoft.com/office/word/2012/wordml" xmlns:w16cex="http://schemas.microsoft.com/office/word/2018/wordml/cex" xmlns:w16cid="http://schemas.microsoft.com/office/word/2016/wordml/cid" xmlns:w16="http://schemas.microsoft.com/office/word/2018/wordml" xmlns:w16se="http://schemas.microsoft.com/office/word/2015/wordml/symex" xmlns:wpg="http://schemas.microsoft.com/office/word/2010/wordprocessingGroup" xmlns:wpi="http://schemas.microsoft.com/office/word/2010/wordprocessingInk" xmlns:wne="http://schemas.microsoft.com/office/word/2006/wordml" xmlns:wps="http://schemas.microsoft.com/office/word/2010/wordprocessingShape" mc:Ignorable="w14 w15 w16se w16cid w16 w16cex wp14">
   <w:p>
     <w:pPr>
       <w:pStyle w:val="Header"/>
@@ -11321,7 +11711,7 @@
 </file>
 
 <file path=word/header3.xml><?xml version="1.0" encoding="utf-8"?>
-<w:hdr xmlns:wpc="http://schemas.microsoft.com/office/word/2010/wordprocessingCanvas" xmlns:cx="http://schemas.microsoft.com/office/drawing/2014/chartex" xmlns:cx1="http://schemas.microsoft.com/office/drawing/2015/9/8/chartex" xmlns:mc="http://schemas.openxmlformats.org/markup-compatibility/2006" xmlns:o="urn:schemas-microsoft-com:office:office" xmlns:r="http://schemas.openxmlformats.org/officeDocument/2006/relationships" xmlns:m="http://schemas.openxmlformats.org/officeDocument/2006/math" xmlns:v="urn:schemas-microsoft-com:vml" xmlns:wp14="http://schemas.microsoft.com/office/word/2010/wordprocessingDrawing" xmlns:wp="http://schemas.openxmlformats.org/drawingml/2006/wordprocessingDrawing" xmlns:w10="urn:schemas-microsoft-com:office:word" xmlns:w="http://schemas.openxmlformats.org/wordprocessingml/2006/main" xmlns:w14="http://schemas.microsoft.com/office/word/2010/wordml" xmlns:w15="http://schemas.microsoft.com/office/word/2012/wordml" xmlns:w16se="http://schemas.microsoft.com/office/word/2015/wordml/symex" xmlns:wpg="http://schemas.microsoft.com/office/word/2010/wordprocessingGroup" xmlns:wpi="http://schemas.microsoft.com/office/word/2010/wordprocessingInk" xmlns:wne="http://schemas.microsoft.com/office/word/2006/wordml" xmlns:wps="http://schemas.microsoft.com/office/word/2010/wordprocessingShape" mc:Ignorable="w14 w15 w16se wp14">
+<w:hdr xmlns:wpc="http://schemas.microsoft.com/office/word/2010/wordprocessingCanvas" xmlns:cx="http://schemas.microsoft.com/office/drawing/2014/chartex" xmlns:cx1="http://schemas.microsoft.com/office/drawing/2015/9/8/chartex" xmlns:cx2="http://schemas.microsoft.com/office/drawing/2015/10/21/chartex" xmlns:cx3="http://schemas.microsoft.com/office/drawing/2016/5/9/chartex" xmlns:cx4="http://schemas.microsoft.com/office/drawing/2016/5/10/chartex" xmlns:cx5="http://schemas.microsoft.com/office/drawing/2016/5/11/chartex" xmlns:cx6="http://schemas.microsoft.com/office/drawing/2016/5/12/chartex" xmlns:cx7="http://schemas.microsoft.com/office/drawing/2016/5/13/chartex" xmlns:cx8="http://schemas.microsoft.com/office/drawing/2016/5/14/chartex" xmlns:mc="http://schemas.openxmlformats.org/markup-compatibility/2006" xmlns:aink="http://schemas.microsoft.com/office/drawing/2016/ink" xmlns:am3d="http://schemas.microsoft.com/office/drawing/2017/model3d" xmlns:o="urn:schemas-microsoft-com:office:office" xmlns:r="http://schemas.openxmlformats.org/officeDocument/2006/relationships" xmlns:m="http://schemas.openxmlformats.org/officeDocument/2006/math" xmlns:v="urn:schemas-microsoft-com:vml" xmlns:wp14="http://schemas.microsoft.com/office/word/2010/wordprocessingDrawing" xmlns:wp="http://schemas.openxmlformats.org/drawingml/2006/wordprocessingDrawing" xmlns:w10="urn:schemas-microsoft-com:office:word" xmlns:w="http://schemas.openxmlformats.org/wordprocessingml/2006/main" xmlns:w14="http://schemas.microsoft.com/office/word/2010/wordml" xmlns:w15="http://schemas.microsoft.com/office/word/2012/wordml" xmlns:w16cex="http://schemas.microsoft.com/office/word/2018/wordml/cex" xmlns:w16cid="http://schemas.microsoft.com/office/word/2016/wordml/cid" xmlns:w16="http://schemas.microsoft.com/office/word/2018/wordml" xmlns:w16se="http://schemas.microsoft.com/office/word/2015/wordml/symex" xmlns:wpg="http://schemas.microsoft.com/office/word/2010/wordprocessingGroup" xmlns:wpi="http://schemas.microsoft.com/office/word/2010/wordprocessingInk" xmlns:wne="http://schemas.microsoft.com/office/word/2006/wordml" xmlns:wps="http://schemas.microsoft.com/office/word/2010/wordprocessingShape" mc:Ignorable="w14 w15 w16se w16cid w16 w16cex wp14">
   <w:p>
     <w:pPr>
       <w:pStyle w:val="Header"/>
@@ -11341,7 +11731,7 @@
 </file>
 
 <file path=word/numbering.xml><?xml version="1.0" encoding="utf-8"?>
-<w:numbering xmlns:wpc="http://schemas.microsoft.com/office/word/2010/wordprocessingCanvas" xmlns:cx="http://schemas.microsoft.com/office/drawing/2014/chartex" xmlns:cx1="http://schemas.microsoft.com/office/drawing/2015/9/8/chartex" xmlns:mc="http://schemas.openxmlformats.org/markup-compatibility/2006" xmlns:o="urn:schemas-microsoft-com:office:office" xmlns:r="http://schemas.openxmlformats.org/officeDocument/2006/relationships" xmlns:m="http://schemas.openxmlformats.org/officeDocument/2006/math" xmlns:v="urn:schemas-microsoft-com:vml" xmlns:wp14="http://schemas.microsoft.com/office/word/2010/wordprocessingDrawing" xmlns:wp="http://schemas.openxmlformats.org/drawingml/2006/wordprocessingDrawing" xmlns:w10="urn:schemas-microsoft-com:office:word" xmlns:w="http://schemas.openxmlformats.org/wordprocessingml/2006/main" xmlns:w14="http://schemas.microsoft.com/office/word/2010/wordml" xmlns:w15="http://schemas.microsoft.com/office/word/2012/wordml" xmlns:w16se="http://schemas.microsoft.com/office/word/2015/wordml/symex" xmlns:wpg="http://schemas.microsoft.com/office/word/2010/wordprocessingGroup" xmlns:wpi="http://schemas.microsoft.com/office/word/2010/wordprocessingInk" xmlns:wne="http://schemas.microsoft.com/office/word/2006/wordml" xmlns:wps="http://schemas.microsoft.com/office/word/2010/wordprocessingShape" mc:Ignorable="w14 w15 w16se wp14">
+<w:numbering xmlns:wpc="http://schemas.microsoft.com/office/word/2010/wordprocessingCanvas" xmlns:cx="http://schemas.microsoft.com/office/drawing/2014/chartex" xmlns:cx1="http://schemas.microsoft.com/office/drawing/2015/9/8/chartex" xmlns:cx2="http://schemas.microsoft.com/office/drawing/2015/10/21/chartex" xmlns:cx3="http://schemas.microsoft.com/office/drawing/2016/5/9/chartex" xmlns:cx4="http://schemas.microsoft.com/office/drawing/2016/5/10/chartex" xmlns:cx5="http://schemas.microsoft.com/office/drawing/2016/5/11/chartex" xmlns:cx6="http://schemas.microsoft.com/office/drawing/2016/5/12/chartex" xmlns:cx7="http://schemas.microsoft.com/office/drawing/2016/5/13/chartex" xmlns:cx8="http://schemas.microsoft.com/office/drawing/2016/5/14/chartex" xmlns:mc="http://schemas.openxmlformats.org/markup-compatibility/2006" xmlns:aink="http://schemas.microsoft.com/office/drawing/2016/ink" xmlns:am3d="http://schemas.microsoft.com/office/drawing/2017/model3d" xmlns:o="urn:schemas-microsoft-com:office:office" xmlns:r="http://schemas.openxmlformats.org/officeDocument/2006/relationships" xmlns:m="http://schemas.openxmlformats.org/officeDocument/2006/math" xmlns:v="urn:schemas-microsoft-com:vml" xmlns:wp14="http://schemas.microsoft.com/office/word/2010/wordprocessingDrawing" xmlns:wp="http://schemas.openxmlformats.org/drawingml/2006/wordprocessingDrawing" xmlns:w10="urn:schemas-microsoft-com:office:word" xmlns:w="http://schemas.openxmlformats.org/wordprocessingml/2006/main" xmlns:w14="http://schemas.microsoft.com/office/word/2010/wordml" xmlns:w15="http://schemas.microsoft.com/office/word/2012/wordml" xmlns:w16cex="http://schemas.microsoft.com/office/word/2018/wordml/cex" xmlns:w16cid="http://schemas.microsoft.com/office/word/2016/wordml/cid" xmlns:w16="http://schemas.microsoft.com/office/word/2018/wordml" xmlns:w16se="http://schemas.microsoft.com/office/word/2015/wordml/symex" xmlns:wpg="http://schemas.microsoft.com/office/word/2010/wordprocessingGroup" xmlns:wpi="http://schemas.microsoft.com/office/word/2010/wordprocessingInk" xmlns:wne="http://schemas.microsoft.com/office/word/2006/wordml" xmlns:wps="http://schemas.microsoft.com/office/word/2010/wordprocessingShape" mc:Ignorable="w14 w15 w16se w16cid w16 w16cex wp14">
   <w:abstractNum w:abstractNumId="0" w15:restartNumberingAfterBreak="0">
     <w:nsid w:val="088B6D49"/>
     <w:multiLevelType w:val="hybridMultilevel"/>
@@ -12547,7 +12937,7 @@
 </file>
 
 <file path=word/styles.xml><?xml version="1.0" encoding="utf-8"?>
-<w:styles xmlns:mc="http://schemas.openxmlformats.org/markup-compatibility/2006" xmlns:r="http://schemas.openxmlformats.org/officeDocument/2006/relationships" xmlns:w="http://schemas.openxmlformats.org/wordprocessingml/2006/main" xmlns:w14="http://schemas.microsoft.com/office/word/2010/wordml" xmlns:w15="http://schemas.microsoft.com/office/word/2012/wordml" xmlns:w16se="http://schemas.microsoft.com/office/word/2015/wordml/symex" mc:Ignorable="w14 w15 w16se">
+<w:styles xmlns:mc="http://schemas.openxmlformats.org/markup-compatibility/2006" xmlns:r="http://schemas.openxmlformats.org/officeDocument/2006/relationships" xmlns:w="http://schemas.openxmlformats.org/wordprocessingml/2006/main" xmlns:w14="http://schemas.microsoft.com/office/word/2010/wordml" xmlns:w15="http://schemas.microsoft.com/office/word/2012/wordml" xmlns:w16cex="http://schemas.microsoft.com/office/word/2018/wordml/cex" xmlns:w16cid="http://schemas.microsoft.com/office/word/2016/wordml/cid" xmlns:w16="http://schemas.microsoft.com/office/word/2018/wordml" xmlns:w16se="http://schemas.microsoft.com/office/word/2015/wordml/symex" mc:Ignorable="w14 w15 w16se w16cid w16 w16cex">
   <w:docDefaults>
     <w:rPrDefault>
       <w:rPr>
@@ -12563,7 +12953,7 @@
       </w:pPr>
     </w:pPrDefault>
   </w:docDefaults>
-  <w:latentStyles w:defLockedState="0" w:defUIPriority="99" w:defSemiHidden="0" w:defUnhideWhenUsed="0" w:defQFormat="0" w:count="371">
+  <w:latentStyles w:defLockedState="0" w:defUIPriority="99" w:defSemiHidden="0" w:defUnhideWhenUsed="0" w:defQFormat="0" w:count="376">
     <w:lsdException w:name="Normal" w:uiPriority="0" w:qFormat="1"/>
     <w:lsdException w:name="heading 1" w:uiPriority="9" w:qFormat="1"/>
     <w:lsdException w:name="heading 2" w:semiHidden="1" w:uiPriority="9" w:unhideWhenUsed="1" w:qFormat="1"/>
@@ -12935,6 +13325,11 @@
     <w:lsdException w:name="List Table 5 Dark Accent 6" w:uiPriority="50"/>
     <w:lsdException w:name="List Table 6 Colorful Accent 6" w:uiPriority="51"/>
     <w:lsdException w:name="List Table 7 Colorful Accent 6" w:uiPriority="52"/>
+    <w:lsdException w:name="Mention" w:semiHidden="1" w:unhideWhenUsed="1"/>
+    <w:lsdException w:name="Smart Hyperlink" w:semiHidden="1" w:unhideWhenUsed="1"/>
+    <w:lsdException w:name="Hashtag" w:semiHidden="1" w:unhideWhenUsed="1"/>
+    <w:lsdException w:name="Unresolved Mention" w:semiHidden="1" w:unhideWhenUsed="1"/>
+    <w:lsdException w:name="Smart Link" w:semiHidden="1" w:unhideWhenUsed="1"/>
   </w:latentStyles>
   <w:style w:type="paragraph" w:default="1" w:styleId="Normal">
     <w:name w:val="Normal"/>
@@ -13536,15 +13931,6 @@
 </file>
 
 <file path=customXml/item2.xml><?xml version="1.0" encoding="utf-8"?>
-<?mso-contentType ?>
-<FormTemplates xmlns="http://schemas.microsoft.com/sharepoint/v3/contenttype/forms">
-  <Display>DocumentLibraryForm</Display>
-  <Edit>DocumentLibraryForm</Edit>
-  <New>DocumentLibraryForm</New>
-</FormTemplates>
-</file>
-
-<file path=customXml/item3.xml><?xml version="1.0" encoding="utf-8"?>
 <ct:contentTypeSchema xmlns:ct="http://schemas.microsoft.com/office/2006/metadata/contentType" xmlns:ma="http://schemas.microsoft.com/office/2006/metadata/properties/metaAttributes" ct:_="" ma:_="" ma:contentTypeName="Document" ma:contentTypeID="0x0101009809C122523C714A9D2CA84BDC012F78" ma:contentTypeVersion="39" ma:contentTypeDescription="Create a new document." ma:contentTypeScope="" ma:versionID="ce593b066279ff1f5d28392fbef945ba">
   <xsd:schema xmlns:xsd="http://www.w3.org/2001/XMLSchema" xmlns:xs="http://www.w3.org/2001/XMLSchema" xmlns:p="http://schemas.microsoft.com/office/2006/metadata/properties" xmlns:ns3="2d591ce7-418b-4e9b-8ef9-90a310b22912" xmlns:ns4="2e33448a-5ca6-493f-bec6-bb2c0e2760d1" targetNamespace="http://schemas.microsoft.com/office/2006/metadata/properties" ma:root="true" ma:fieldsID="1cfdd743ca0e8bfdf35a360a72f0f98d" ns3:_="" ns4:_="">
     <xsd:import namespace="2d591ce7-418b-4e9b-8ef9-90a310b22912"/>
@@ -14037,6 +14423,15 @@
 </ct:contentTypeSchema>
 </file>
 
+<file path=customXml/item3.xml><?xml version="1.0" encoding="utf-8"?>
+<?mso-contentType ?>
+<FormTemplates xmlns="http://schemas.microsoft.com/sharepoint/v3/contenttype/forms">
+  <Display>DocumentLibraryForm</Display>
+  <Edit>DocumentLibraryForm</Edit>
+  <New>DocumentLibraryForm</New>
+</FormTemplates>
+</file>
+
 <file path=customXml/item4.xml><?xml version="1.0" encoding="utf-8"?>
 <b:Sources xmlns:b="http://schemas.openxmlformats.org/officeDocument/2006/bibliography" xmlns="http://schemas.openxmlformats.org/officeDocument/2006/bibliography" SelectedStyle="\APASixthEditionOfficeOnline.xsl" StyleName="APA" Version="6"/>
 </file>
@@ -14052,14 +14447,6 @@
 </file>
 
 <file path=customXml/itemProps2.xml><?xml version="1.0" encoding="utf-8"?>
-<ds:datastoreItem xmlns:ds="http://schemas.openxmlformats.org/officeDocument/2006/customXml" ds:itemID="{E08DB945-6FC0-4B54-B540-A34DCEE099A6}">
-  <ds:schemaRefs>
-    <ds:schemaRef ds:uri="http://schemas.microsoft.com/sharepoint/v3/contenttype/forms"/>
-  </ds:schemaRefs>
-</ds:datastoreItem>
-</file>
-
-<file path=customXml/itemProps3.xml><?xml version="1.0" encoding="utf-8"?>
 <ds:datastoreItem xmlns:ds="http://schemas.openxmlformats.org/officeDocument/2006/customXml" ds:itemID="{3D92C487-D1EA-47F3-AB0E-565231854874}">
   <ds:schemaRefs>
     <ds:schemaRef ds:uri="http://schemas.microsoft.com/office/2006/metadata/contentType"/>
@@ -14078,8 +14465,16 @@
 </ds:datastoreItem>
 </file>
 
+<file path=customXml/itemProps3.xml><?xml version="1.0" encoding="utf-8"?>
+<ds:datastoreItem xmlns:ds="http://schemas.openxmlformats.org/officeDocument/2006/customXml" ds:itemID="{E08DB945-6FC0-4B54-B540-A34DCEE099A6}">
+  <ds:schemaRefs>
+    <ds:schemaRef ds:uri="http://schemas.microsoft.com/sharepoint/v3/contenttype/forms"/>
+  </ds:schemaRefs>
+</ds:datastoreItem>
+</file>
+
 <file path=customXml/itemProps4.xml><?xml version="1.0" encoding="utf-8"?>
-<ds:datastoreItem xmlns:ds="http://schemas.openxmlformats.org/officeDocument/2006/customXml" ds:itemID="{A54CD7B7-959A-469B-8317-32A8445E2CDE}">
+<ds:datastoreItem xmlns:ds="http://schemas.openxmlformats.org/officeDocument/2006/customXml" ds:itemID="{8EE17658-71B1-4AC5-8241-90F0CA68843F}">
   <ds:schemaRefs>
     <ds:schemaRef ds:uri="http://schemas.openxmlformats.org/officeDocument/2006/bibliography"/>
   </ds:schemaRefs>

</xml_diff>